<commit_message>
Committing Report and UML Class Diagram
</commit_message>
<xml_diff>
--- a/doc/report.docx
+++ b/doc/report.docx
@@ -41,13 +41,13 @@
           <w:lang w:val="pt-BR"/>
         </w:rPr>
         <w:drawing>
-          <wp:anchor distT="0" distB="0" distL="114300" distR="114300" simplePos="0" relativeHeight="251658240" behindDoc="0" locked="0" layoutInCell="1" allowOverlap="1" wp14:anchorId="37F0A31C" wp14:editId="25AE4A81">
+          <wp:anchor distT="0" distB="0" distL="114300" distR="114300" simplePos="0" relativeHeight="251658240" behindDoc="0" locked="0" layoutInCell="1" allowOverlap="1" wp14:anchorId="37F0A31C" wp14:editId="56F312E6">
             <wp:simplePos x="0" y="0"/>
             <wp:positionH relativeFrom="margin">
-              <wp:posOffset>1169035</wp:posOffset>
+              <wp:posOffset>1613535</wp:posOffset>
             </wp:positionH>
             <wp:positionV relativeFrom="margin">
-              <wp:posOffset>926465</wp:posOffset>
+              <wp:posOffset>880745</wp:posOffset>
             </wp:positionV>
             <wp:extent cx="3061335" cy="2616835"/>
             <wp:effectExtent l="0" t="0" r="0" b="0"/>
@@ -101,6 +101,10 @@
     <w:p/>
     <w:p/>
     <w:p/>
+    <w:p>
+      <w:bookmarkStart w:id="0" w:name="_GoBack"/>
+      <w:bookmarkEnd w:id="0"/>
+    </w:p>
     <w:p/>
     <w:p/>
     <w:p/>
@@ -111,7 +115,6 @@
     <w:p/>
     <w:p/>
     <w:p/>
-    <w:p/>
     <w:p>
       <w:pPr>
         <w:jc w:val="center"/>
@@ -481,6 +484,12 @@
     <w:sdt>
       <w:sdtPr>
         <w:rPr>
+          <w:rFonts w:asciiTheme="minorHAnsi" w:eastAsiaTheme="minorEastAsia" w:hAnsiTheme="minorHAnsi" w:cstheme="minorBidi"/>
+          <w:b w:val="0"/>
+          <w:bCs w:val="0"/>
+          <w:color w:val="auto"/>
+          <w:sz w:val="24"/>
+          <w:szCs w:val="24"/>
           <w:lang w:val="pt-BR"/>
         </w:rPr>
         <w:id w:val="1280143655"/>
@@ -491,11 +500,7 @@
       </w:sdtPr>
       <w:sdtEndPr>
         <w:rPr>
-          <w:rFonts w:asciiTheme="minorHAnsi" w:eastAsiaTheme="minorEastAsia" w:hAnsiTheme="minorHAnsi" w:cstheme="minorBidi"/>
           <w:noProof/>
-          <w:color w:val="auto"/>
-          <w:sz w:val="24"/>
-          <w:szCs w:val="24"/>
           <w:lang w:val="pt-PT"/>
         </w:rPr>
       </w:sdtEndPr>
@@ -2321,8 +2326,6 @@
           <w:lang w:val="en-US"/>
         </w:rPr>
       </w:pPr>
-      <w:bookmarkStart w:id="0" w:name="_GoBack"/>
-      <w:bookmarkEnd w:id="0"/>
       <w:r>
         <w:br w:type="page"/>
       </w:r>
@@ -3159,6 +3162,7 @@
           <w:id w:val="305826916"/>
           <w:citation/>
         </w:sdtPr>
+        <w:sdtEndPr/>
         <w:sdtContent>
           <w:r>
             <w:rPr>
@@ -3540,17 +3544,7 @@
           <w:szCs w:val="28"/>
           <w:lang w:val="en-US"/>
         </w:rPr>
-        <w:t xml:space="preserve">Test </w:t>
-      </w:r>
-      <w:r>
-        <w:rPr>
-          <w:b/>
-          <w:color w:val="auto"/>
-          <w:sz w:val="28"/>
-          <w:szCs w:val="28"/>
-          <w:lang w:val="en-US"/>
-        </w:rPr>
-        <w:t>Classes</w:t>
+        <w:t>Test Classes</w:t>
       </w:r>
       <w:bookmarkEnd w:id="13"/>
     </w:p>
@@ -4020,6 +4014,10 @@
     <w:sdt>
       <w:sdtPr>
         <w:rPr>
+          <w:rFonts w:asciiTheme="minorHAnsi" w:eastAsiaTheme="minorEastAsia" w:hAnsiTheme="minorHAnsi" w:cstheme="minorBidi"/>
+          <w:color w:val="auto"/>
+          <w:sz w:val="24"/>
+          <w:szCs w:val="24"/>
           <w:lang w:val="pt-BR"/>
         </w:rPr>
         <w:id w:val="1065230944"/>
@@ -4030,10 +4028,6 @@
       </w:sdtPr>
       <w:sdtEndPr>
         <w:rPr>
-          <w:rFonts w:asciiTheme="minorHAnsi" w:eastAsiaTheme="minorEastAsia" w:hAnsiTheme="minorHAnsi" w:cstheme="minorBidi"/>
-          <w:color w:val="auto"/>
-          <w:sz w:val="24"/>
-          <w:szCs w:val="24"/>
           <w:lang w:val="pt-PT"/>
         </w:rPr>
       </w:sdtEndPr>
@@ -4065,6 +4059,7 @@
             <w:id w:val="111145805"/>
             <w:bibliography/>
           </w:sdtPr>
+          <w:sdtEndPr/>
           <w:sdtContent>
             <w:p>
               <w:pPr>
@@ -4192,7 +4187,7 @@
     </w:p>
     <w:sectPr>
       <w:pgSz w:w="11900" w:h="16840"/>
-      <w:pgMar w:top="1417" w:right="1701" w:bottom="1417" w:left="1701" w:header="708" w:footer="708" w:gutter="0"/>
+      <w:pgMar w:top="1134" w:right="1134" w:bottom="1134" w:left="1134" w:header="709" w:footer="709" w:gutter="0"/>
       <w:cols w:space="708"/>
       <w:docGrid w:linePitch="360"/>
     </w:sectPr>
@@ -5908,7 +5903,7 @@
 </file>
 
 <file path=customXml/itemProps1.xml><?xml version="1.0" encoding="utf-8"?>
-<ds:datastoreItem xmlns:ds="http://schemas.openxmlformats.org/officeDocument/2006/customXml" ds:itemID="{C0999BEB-8E9F-124E-B9CE-91BA3A35AF29}">
+<ds:datastoreItem xmlns:ds="http://schemas.openxmlformats.org/officeDocument/2006/customXml" ds:itemID="{D4C76919-E60E-A942-A894-BBEF1C0A0FD1}">
   <ds:schemaRefs>
     <ds:schemaRef ds:uri="http://schemas.openxmlformats.org/officeDocument/2006/bibliography"/>
   </ds:schemaRefs>

</xml_diff>

<commit_message>
Added some pre and post conditions (also implemented Date class instead of using it as a type)
</commit_message>
<xml_diff>
--- a/doc/report.docx
+++ b/doc/report.docx
@@ -101,10 +101,6 @@
     <w:p/>
     <w:p/>
     <w:p/>
-    <w:p>
-      <w:bookmarkStart w:id="0" w:name="_GoBack"/>
-      <w:bookmarkEnd w:id="0"/>
-    </w:p>
     <w:p/>
     <w:p/>
     <w:p/>
@@ -115,6 +111,7 @@
     <w:p/>
     <w:p/>
     <w:p/>
+    <w:p/>
     <w:p>
       <w:pPr>
         <w:jc w:val="center"/>
@@ -440,23 +437,7 @@
           <w:rFonts w:ascii="Calibri Light" w:hAnsi="Calibri Light"/>
           <w:lang w:val="en-US"/>
         </w:rPr>
-        <w:t xml:space="preserve"> approach to the design and maintenance of access control policies expressed in the </w:t>
-      </w:r>
-      <w:proofErr w:type="spellStart"/>
-      <w:r>
-        <w:rPr>
-          <w:rFonts w:ascii="Calibri Light" w:hAnsi="Calibri Light"/>
-          <w:lang w:val="en-US"/>
-        </w:rPr>
-        <w:t>eXtensible</w:t>
-      </w:r>
-      <w:proofErr w:type="spellEnd"/>
-      <w:r>
-        <w:rPr>
-          <w:rFonts w:ascii="Calibri Light" w:hAnsi="Calibri Light"/>
-          <w:lang w:val="en-US"/>
-        </w:rPr>
-        <w:t xml:space="preserve"> Access Control Markup Language (XACML). </w:t>
+        <w:t xml:space="preserve"> approach to the design and maintenance of access control policies expressed in the eXtensible Access Control Markup Language (XACML). </w:t>
       </w:r>
       <w:r>
         <w:rPr>
@@ -2329,7 +2310,7 @@
       <w:r>
         <w:br w:type="page"/>
       </w:r>
-      <w:bookmarkStart w:id="1" w:name="_Toc436671640"/>
+      <w:bookmarkStart w:id="0" w:name="_Toc436671640"/>
       <w:r>
         <w:rPr>
           <w:rFonts w:cs="Arial"/>
@@ -2347,49 +2328,49 @@
         </w:rPr>
         <w:t xml:space="preserve"> Introduction</w:t>
       </w:r>
+      <w:bookmarkEnd w:id="0"/>
+    </w:p>
+    <w:p>
+      <w:pPr>
+        <w:pStyle w:val="Ttulo2"/>
+        <w:rPr>
+          <w:lang w:val="en-US"/>
+        </w:rPr>
+      </w:pPr>
+    </w:p>
+    <w:p>
+      <w:pPr>
+        <w:pStyle w:val="Ttulo2"/>
+        <w:rPr>
+          <w:b/>
+          <w:color w:val="auto"/>
+          <w:sz w:val="28"/>
+          <w:szCs w:val="28"/>
+          <w:lang w:val="en-US"/>
+        </w:rPr>
+      </w:pPr>
+      <w:bookmarkStart w:id="1" w:name="_Toc436671641"/>
+      <w:r>
+        <w:rPr>
+          <w:b/>
+          <w:color w:val="auto"/>
+          <w:sz w:val="28"/>
+          <w:szCs w:val="28"/>
+          <w:lang w:val="en-US"/>
+        </w:rPr>
+        <w:t xml:space="preserve">1.1 </w:t>
+      </w:r>
+      <w:r>
+        <w:rPr>
+          <w:b/>
+          <w:color w:val="auto"/>
+          <w:sz w:val="28"/>
+          <w:szCs w:val="28"/>
+          <w:lang w:val="en-US"/>
+        </w:rPr>
+        <w:t>Project Description</w:t>
+      </w:r>
       <w:bookmarkEnd w:id="1"/>
-    </w:p>
-    <w:p>
-      <w:pPr>
-        <w:pStyle w:val="Ttulo2"/>
-        <w:rPr>
-          <w:lang w:val="en-US"/>
-        </w:rPr>
-      </w:pPr>
-    </w:p>
-    <w:p>
-      <w:pPr>
-        <w:pStyle w:val="Ttulo2"/>
-        <w:rPr>
-          <w:b/>
-          <w:color w:val="auto"/>
-          <w:sz w:val="28"/>
-          <w:szCs w:val="28"/>
-          <w:lang w:val="en-US"/>
-        </w:rPr>
-      </w:pPr>
-      <w:bookmarkStart w:id="2" w:name="_Toc436671641"/>
-      <w:r>
-        <w:rPr>
-          <w:b/>
-          <w:color w:val="auto"/>
-          <w:sz w:val="28"/>
-          <w:szCs w:val="28"/>
-          <w:lang w:val="en-US"/>
-        </w:rPr>
-        <w:t xml:space="preserve">1.1 </w:t>
-      </w:r>
-      <w:r>
-        <w:rPr>
-          <w:b/>
-          <w:color w:val="auto"/>
-          <w:sz w:val="28"/>
-          <w:szCs w:val="28"/>
-          <w:lang w:val="en-US"/>
-        </w:rPr>
-        <w:t>Project Description</w:t>
-      </w:r>
-      <w:bookmarkEnd w:id="2"/>
     </w:p>
     <w:p>
       <w:pPr>
@@ -2474,7 +2455,7 @@
           <w:lang w:val="en-US"/>
         </w:rPr>
       </w:pPr>
-      <w:bookmarkStart w:id="3" w:name="_Toc436671642"/>
+      <w:bookmarkStart w:id="2" w:name="_Toc436671642"/>
       <w:r>
         <w:rPr>
           <w:b/>
@@ -2485,7 +2466,7 @@
         </w:rPr>
         <w:t>1.2 Objectives</w:t>
       </w:r>
-      <w:bookmarkEnd w:id="3"/>
+      <w:bookmarkEnd w:id="2"/>
     </w:p>
     <w:p>
       <w:pPr>
@@ -2860,7 +2841,7 @@
           <w:lang w:val="en-US"/>
         </w:rPr>
       </w:pPr>
-      <w:bookmarkStart w:id="4" w:name="_Toc436671643"/>
+      <w:bookmarkStart w:id="3" w:name="_Toc436671643"/>
       <w:r>
         <w:rPr>
           <w:b/>
@@ -2871,7 +2852,7 @@
         </w:rPr>
         <w:t>1.3 Requirements</w:t>
       </w:r>
-      <w:bookmarkEnd w:id="4"/>
+      <w:bookmarkEnd w:id="3"/>
     </w:p>
     <w:p>
       <w:pPr>
@@ -2923,7 +2904,7 @@
           <w:lang w:val="en-US"/>
         </w:rPr>
       </w:pPr>
-      <w:bookmarkStart w:id="5" w:name="_Toc436671644"/>
+      <w:bookmarkStart w:id="4" w:name="_Toc436671644"/>
       <w:r>
         <w:rPr>
           <w:b/>
@@ -2940,7 +2921,7 @@
         </w:rPr>
         <w:t>UML Modeling</w:t>
       </w:r>
-      <w:bookmarkEnd w:id="5"/>
+      <w:bookmarkEnd w:id="4"/>
     </w:p>
     <w:p>
       <w:pPr>
@@ -3024,7 +3005,7 @@
           <w:lang w:val="en-US"/>
         </w:rPr>
       </w:pPr>
-      <w:bookmarkStart w:id="6" w:name="_Toc436671645"/>
+      <w:bookmarkStart w:id="5" w:name="_Toc436671645"/>
       <w:r>
         <w:rPr>
           <w:b/>
@@ -3045,61 +3026,61 @@
         </w:rPr>
         <w:t>Diagram</w:t>
       </w:r>
+      <w:bookmarkEnd w:id="5"/>
+    </w:p>
+    <w:p>
+      <w:pPr>
+        <w:pStyle w:val="Ttulo2"/>
+        <w:rPr>
+          <w:b/>
+          <w:color w:val="auto"/>
+          <w:sz w:val="28"/>
+          <w:szCs w:val="28"/>
+          <w:lang w:val="en-US"/>
+        </w:rPr>
+      </w:pPr>
+    </w:p>
+    <w:p>
+      <w:pPr>
+        <w:pStyle w:val="Ttulo2"/>
+        <w:rPr>
+          <w:rFonts w:ascii="Calibri Light" w:hAnsi="Calibri Light"/>
+          <w:color w:val="auto"/>
+          <w:sz w:val="28"/>
+          <w:szCs w:val="28"/>
+          <w:lang w:val="en-US"/>
+        </w:rPr>
+      </w:pPr>
+      <w:r>
+        <w:rPr>
+          <w:rFonts w:ascii="Calibri Light" w:hAnsi="Calibri Light"/>
+          <w:color w:val="auto"/>
+          <w:sz w:val="28"/>
+          <w:szCs w:val="28"/>
+          <w:lang w:val="en-US"/>
+        </w:rPr>
+        <w:tab/>
+      </w:r>
+    </w:p>
+    <w:p>
+      <w:pPr>
+        <w:pStyle w:val="Ttulo2"/>
+        <w:rPr>
+          <w:b/>
+          <w:lang w:val="en-US"/>
+        </w:rPr>
+      </w:pPr>
+      <w:bookmarkStart w:id="6" w:name="_Toc436671646"/>
+      <w:r>
+        <w:rPr>
+          <w:b/>
+          <w:color w:val="auto"/>
+          <w:sz w:val="28"/>
+          <w:lang w:val="en-US"/>
+        </w:rPr>
+        <w:t>2.2 Class Diagram</w:t>
+      </w:r>
       <w:bookmarkEnd w:id="6"/>
-    </w:p>
-    <w:p>
-      <w:pPr>
-        <w:pStyle w:val="Ttulo2"/>
-        <w:rPr>
-          <w:b/>
-          <w:color w:val="auto"/>
-          <w:sz w:val="28"/>
-          <w:szCs w:val="28"/>
-          <w:lang w:val="en-US"/>
-        </w:rPr>
-      </w:pPr>
-    </w:p>
-    <w:p>
-      <w:pPr>
-        <w:pStyle w:val="Ttulo2"/>
-        <w:rPr>
-          <w:rFonts w:ascii="Calibri Light" w:hAnsi="Calibri Light"/>
-          <w:color w:val="auto"/>
-          <w:sz w:val="28"/>
-          <w:szCs w:val="28"/>
-          <w:lang w:val="en-US"/>
-        </w:rPr>
-      </w:pPr>
-      <w:r>
-        <w:rPr>
-          <w:rFonts w:ascii="Calibri Light" w:hAnsi="Calibri Light"/>
-          <w:color w:val="auto"/>
-          <w:sz w:val="28"/>
-          <w:szCs w:val="28"/>
-          <w:lang w:val="en-US"/>
-        </w:rPr>
-        <w:tab/>
-      </w:r>
-    </w:p>
-    <w:p>
-      <w:pPr>
-        <w:pStyle w:val="Ttulo2"/>
-        <w:rPr>
-          <w:b/>
-          <w:lang w:val="en-US"/>
-        </w:rPr>
-      </w:pPr>
-      <w:bookmarkStart w:id="7" w:name="_Toc436671646"/>
-      <w:r>
-        <w:rPr>
-          <w:b/>
-          <w:color w:val="auto"/>
-          <w:sz w:val="28"/>
-          <w:lang w:val="en-US"/>
-        </w:rPr>
-        <w:t>2.2 Class Diagram</w:t>
-      </w:r>
-      <w:bookmarkEnd w:id="7"/>
     </w:p>
     <w:p>
       <w:pPr>
@@ -3219,6 +3200,326 @@
           <w:lang w:val="en-US"/>
         </w:rPr>
       </w:pPr>
+      <w:r>
+        <w:rPr>
+          <w:noProof/>
+          <w:lang w:val="pt-BR"/>
+        </w:rPr>
+        <mc:AlternateContent>
+          <mc:Choice Requires="wps">
+            <w:drawing>
+              <wp:anchor distT="0" distB="0" distL="114300" distR="114300" simplePos="0" relativeHeight="251661312" behindDoc="0" locked="0" layoutInCell="1" allowOverlap="1" wp14:anchorId="261721B8" wp14:editId="60755F1E">
+                <wp:simplePos x="0" y="0"/>
+                <wp:positionH relativeFrom="column">
+                  <wp:posOffset>706755</wp:posOffset>
+                </wp:positionH>
+                <wp:positionV relativeFrom="paragraph">
+                  <wp:posOffset>5515610</wp:posOffset>
+                </wp:positionV>
+                <wp:extent cx="5151755" cy="266700"/>
+                <wp:effectExtent l="0" t="0" r="0" b="0"/>
+                <wp:wrapTight wrapText="bothSides">
+                  <wp:wrapPolygon edited="0">
+                    <wp:start x="0" y="0"/>
+                    <wp:lineTo x="0" y="20571"/>
+                    <wp:lineTo x="21512" y="20571"/>
+                    <wp:lineTo x="21512" y="0"/>
+                    <wp:lineTo x="0" y="0"/>
+                  </wp:wrapPolygon>
+                </wp:wrapTight>
+                <wp:docPr id="3" name="Caixa de Texto 3"/>
+                <wp:cNvGraphicFramePr/>
+                <a:graphic xmlns:a="http://schemas.openxmlformats.org/drawingml/2006/main">
+                  <a:graphicData uri="http://schemas.microsoft.com/office/word/2010/wordprocessingShape">
+                    <wps:wsp>
+                      <wps:cNvSpPr txBox="1"/>
+                      <wps:spPr>
+                        <a:xfrm>
+                          <a:off x="0" y="0"/>
+                          <a:ext cx="5151755" cy="266700"/>
+                        </a:xfrm>
+                        <a:prstGeom prst="rect">
+                          <a:avLst/>
+                        </a:prstGeom>
+                        <a:solidFill>
+                          <a:prstClr val="white"/>
+                        </a:solidFill>
+                        <a:ln>
+                          <a:noFill/>
+                        </a:ln>
+                        <a:effectLst/>
+                      </wps:spPr>
+                      <wps:txbx>
+                        <w:txbxContent>
+                          <w:p>
+                            <w:pPr>
+                              <w:pStyle w:val="Legenda"/>
+                              <w:jc w:val="center"/>
+                              <w:rPr>
+                                <w:rFonts w:ascii="Calibri Light" w:hAnsi="Calibri Light"/>
+                                <w:i w:val="0"/>
+                                <w:noProof/>
+                                <w:color w:val="auto"/>
+                                <w:lang w:val="pt-BR"/>
+                              </w:rPr>
+                            </w:pPr>
+                            <w:r>
+                              <w:rPr>
+                                <w:rFonts w:ascii="Calibri Light" w:hAnsi="Calibri Light"/>
+                                <w:i w:val="0"/>
+                                <w:color w:val="auto"/>
+                              </w:rPr>
+                              <w:t xml:space="preserve">Figure </w:t>
+                            </w:r>
+                            <w:r>
+                              <w:rPr>
+                                <w:rFonts w:ascii="Calibri Light" w:hAnsi="Calibri Light"/>
+                                <w:i w:val="0"/>
+                                <w:color w:val="auto"/>
+                              </w:rPr>
+                              <w:fldChar w:fldCharType="begin"/>
+                            </w:r>
+                            <w:r>
+                              <w:rPr>
+                                <w:rFonts w:ascii="Calibri Light" w:hAnsi="Calibri Light"/>
+                                <w:i w:val="0"/>
+                                <w:color w:val="auto"/>
+                              </w:rPr>
+                              <w:instrText xml:space="preserve"> SEQ Figure \* ARABIC </w:instrText>
+                            </w:r>
+                            <w:r>
+                              <w:rPr>
+                                <w:rFonts w:ascii="Calibri Light" w:hAnsi="Calibri Light"/>
+                                <w:i w:val="0"/>
+                                <w:color w:val="auto"/>
+                              </w:rPr>
+                              <w:fldChar w:fldCharType="separate"/>
+                            </w:r>
+                            <w:r>
+                              <w:rPr>
+                                <w:rFonts w:ascii="Calibri Light" w:hAnsi="Calibri Light"/>
+                                <w:i w:val="0"/>
+                                <w:noProof/>
+                                <w:color w:val="auto"/>
+                              </w:rPr>
+                              <w:t>1</w:t>
+                            </w:r>
+                            <w:r>
+                              <w:rPr>
+                                <w:rFonts w:ascii="Calibri Light" w:hAnsi="Calibri Light"/>
+                                <w:i w:val="0"/>
+                                <w:color w:val="auto"/>
+                              </w:rPr>
+                              <w:fldChar w:fldCharType="end"/>
+                            </w:r>
+                            <w:r>
+                              <w:rPr>
+                                <w:rFonts w:ascii="Calibri Light" w:hAnsi="Calibri Light"/>
+                                <w:i w:val="0"/>
+                                <w:color w:val="auto"/>
+                              </w:rPr>
+                              <w:t xml:space="preserve"> - UML Class Diagram</w:t>
+                            </w:r>
+                          </w:p>
+                        </w:txbxContent>
+                      </wps:txbx>
+                      <wps:bodyPr rot="0" spcFirstLastPara="0" vertOverflow="overflow" horzOverflow="overflow" vert="horz" wrap="square" lIns="0" tIns="0" rIns="0" bIns="0" numCol="1" spcCol="0" rtlCol="0" fromWordArt="0" anchor="t" anchorCtr="0" forceAA="0" compatLnSpc="1">
+                        <a:prstTxWarp prst="textNoShape">
+                          <a:avLst/>
+                        </a:prstTxWarp>
+                        <a:spAutoFit/>
+                      </wps:bodyPr>
+                    </wps:wsp>
+                  </a:graphicData>
+                </a:graphic>
+              </wp:anchor>
+            </w:drawing>
+          </mc:Choice>
+          <mc:Fallback>
+            <w:pict>
+              <v:shapetype w14:anchorId="261721B8" id="_x0000_t202" coordsize="21600,21600" o:spt="202" path="m0,0l0,21600,21600,21600,21600,0xe">
+                <v:stroke joinstyle="miter"/>
+                <v:path gradientshapeok="t" o:connecttype="rect"/>
+              </v:shapetype>
+              <v:shape id="Caixa_x0020_de_x0020_Texto_x0020_3" o:spid="_x0000_s1026" type="#_x0000_t202" style="position:absolute;left:0;text-align:left;margin-left:55.65pt;margin-top:434.3pt;width:405.65pt;height:21pt;z-index:251661312;visibility:visible;mso-wrap-style:square;mso-wrap-distance-left:9pt;mso-wrap-distance-top:0;mso-wrap-distance-right:9pt;mso-wrap-distance-bottom:0;mso-position-horizontal:absolute;mso-position-horizontal-relative:text;mso-position-vertical:absolute;mso-position-vertical-relative:text;v-text-anchor:top" o:gfxdata="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" stroked="f">
+                <v:textbox style="mso-fit-shape-to-text:t" inset="0,0,0,0">
+                  <w:txbxContent>
+                    <w:p>
+                      <w:pPr>
+                        <w:pStyle w:val="Legenda"/>
+                        <w:jc w:val="center"/>
+                        <w:rPr>
+                          <w:rFonts w:ascii="Calibri Light" w:hAnsi="Calibri Light"/>
+                          <w:i w:val="0"/>
+                          <w:noProof/>
+                          <w:color w:val="auto"/>
+                          <w:lang w:val="pt-BR"/>
+                        </w:rPr>
+                      </w:pPr>
+                      <w:r>
+                        <w:rPr>
+                          <w:rFonts w:ascii="Calibri Light" w:hAnsi="Calibri Light"/>
+                          <w:i w:val="0"/>
+                          <w:color w:val="auto"/>
+                        </w:rPr>
+                        <w:t xml:space="preserve">Figure </w:t>
+                      </w:r>
+                      <w:r>
+                        <w:rPr>
+                          <w:rFonts w:ascii="Calibri Light" w:hAnsi="Calibri Light"/>
+                          <w:i w:val="0"/>
+                          <w:color w:val="auto"/>
+                        </w:rPr>
+                        <w:fldChar w:fldCharType="begin"/>
+                      </w:r>
+                      <w:r>
+                        <w:rPr>
+                          <w:rFonts w:ascii="Calibri Light" w:hAnsi="Calibri Light"/>
+                          <w:i w:val="0"/>
+                          <w:color w:val="auto"/>
+                        </w:rPr>
+                        <w:instrText xml:space="preserve"> SEQ Figure \* ARABIC </w:instrText>
+                      </w:r>
+                      <w:r>
+                        <w:rPr>
+                          <w:rFonts w:ascii="Calibri Light" w:hAnsi="Calibri Light"/>
+                          <w:i w:val="0"/>
+                          <w:color w:val="auto"/>
+                        </w:rPr>
+                        <w:fldChar w:fldCharType="separate"/>
+                      </w:r>
+                      <w:r>
+                        <w:rPr>
+                          <w:rFonts w:ascii="Calibri Light" w:hAnsi="Calibri Light"/>
+                          <w:i w:val="0"/>
+                          <w:noProof/>
+                          <w:color w:val="auto"/>
+                        </w:rPr>
+                        <w:t>1</w:t>
+                      </w:r>
+                      <w:r>
+                        <w:rPr>
+                          <w:rFonts w:ascii="Calibri Light" w:hAnsi="Calibri Light"/>
+                          <w:i w:val="0"/>
+                          <w:color w:val="auto"/>
+                        </w:rPr>
+                        <w:fldChar w:fldCharType="end"/>
+                      </w:r>
+                      <w:r>
+                        <w:rPr>
+                          <w:rFonts w:ascii="Calibri Light" w:hAnsi="Calibri Light"/>
+                          <w:i w:val="0"/>
+                          <w:color w:val="auto"/>
+                        </w:rPr>
+                        <w:t xml:space="preserve"> - UML Class Diagram</w:t>
+                      </w:r>
+                    </w:p>
+                  </w:txbxContent>
+                </v:textbox>
+                <w10:wrap type="tight"/>
+              </v:shape>
+            </w:pict>
+          </mc:Fallback>
+        </mc:AlternateContent>
+      </w:r>
+      <w:r>
+        <w:rPr>
+          <w:rFonts w:ascii="Calibri Light" w:hAnsi="Calibri Light"/>
+          <w:noProof/>
+          <w:lang w:val="pt-BR"/>
+        </w:rPr>
+        <w:drawing>
+          <wp:anchor distT="0" distB="0" distL="114300" distR="114300" simplePos="0" relativeHeight="251659264" behindDoc="0" locked="0" layoutInCell="1" allowOverlap="1" wp14:anchorId="0D108E9D" wp14:editId="07DF8FE9">
+            <wp:simplePos x="0" y="0"/>
+            <wp:positionH relativeFrom="column">
+              <wp:posOffset>706755</wp:posOffset>
+            </wp:positionH>
+            <wp:positionV relativeFrom="paragraph">
+              <wp:posOffset>146685</wp:posOffset>
+            </wp:positionV>
+            <wp:extent cx="5151755" cy="5311775"/>
+            <wp:effectExtent l="0" t="0" r="4445" b="0"/>
+            <wp:wrapTight wrapText="bothSides">
+              <wp:wrapPolygon edited="0">
+                <wp:start x="7774" y="310"/>
+                <wp:lineTo x="7774" y="2479"/>
+                <wp:lineTo x="8946" y="3822"/>
+                <wp:lineTo x="2982" y="4648"/>
+                <wp:lineTo x="426" y="5061"/>
+                <wp:lineTo x="426" y="14873"/>
+                <wp:lineTo x="1065" y="15390"/>
+                <wp:lineTo x="2662" y="15390"/>
+                <wp:lineTo x="3195" y="17042"/>
+                <wp:lineTo x="3195" y="21174"/>
+                <wp:lineTo x="14164" y="21174"/>
+                <wp:lineTo x="14164" y="18695"/>
+                <wp:lineTo x="15655" y="18695"/>
+                <wp:lineTo x="16081" y="18282"/>
+                <wp:lineTo x="15974" y="16423"/>
+                <wp:lineTo x="15548" y="16010"/>
+                <wp:lineTo x="14377" y="15390"/>
+                <wp:lineTo x="15868" y="13737"/>
+                <wp:lineTo x="15974" y="12085"/>
+                <wp:lineTo x="15548" y="11568"/>
+                <wp:lineTo x="14377" y="10432"/>
+                <wp:lineTo x="18211" y="10432"/>
+                <wp:lineTo x="21512" y="9709"/>
+                <wp:lineTo x="21512" y="8263"/>
+                <wp:lineTo x="20980" y="7643"/>
+                <wp:lineTo x="19915" y="7127"/>
+                <wp:lineTo x="20021" y="5164"/>
+                <wp:lineTo x="16400" y="4545"/>
+                <wp:lineTo x="9798" y="3822"/>
+                <wp:lineTo x="10224" y="3822"/>
+                <wp:lineTo x="11289" y="2582"/>
+                <wp:lineTo x="11182" y="310"/>
+                <wp:lineTo x="7774" y="310"/>
+              </wp:wrapPolygon>
+            </wp:wrapTight>
+            <wp:docPr id="2" name="Imagem 2"/>
+            <wp:cNvGraphicFramePr>
+              <a:graphicFrameLocks xmlns:a="http://schemas.openxmlformats.org/drawingml/2006/main" noChangeAspect="1"/>
+            </wp:cNvGraphicFramePr>
+            <a:graphic xmlns:a="http://schemas.openxmlformats.org/drawingml/2006/main">
+              <a:graphicData uri="http://schemas.openxmlformats.org/drawingml/2006/picture">
+                <pic:pic xmlns:pic="http://schemas.openxmlformats.org/drawingml/2006/picture">
+                  <pic:nvPicPr>
+                    <pic:cNvPr id="2" name="uml_class_diagram.png"/>
+                    <pic:cNvPicPr/>
+                  </pic:nvPicPr>
+                  <pic:blipFill>
+                    <a:blip r:embed="rId9" cstate="print">
+                      <a:extLst>
+                        <a:ext uri="{28A0092B-C50C-407E-A947-70E740481C1C}">
+                          <a14:useLocalDpi xmlns:a14="http://schemas.microsoft.com/office/drawing/2010/main" val="0"/>
+                        </a:ext>
+                      </a:extLst>
+                    </a:blip>
+                    <a:stretch>
+                      <a:fillRect/>
+                    </a:stretch>
+                  </pic:blipFill>
+                  <pic:spPr>
+                    <a:xfrm>
+                      <a:off x="0" y="0"/>
+                      <a:ext cx="5151755" cy="5311775"/>
+                    </a:xfrm>
+                    <a:prstGeom prst="rect">
+                      <a:avLst/>
+                    </a:prstGeom>
+                  </pic:spPr>
+                </pic:pic>
+              </a:graphicData>
+            </a:graphic>
+            <wp14:sizeRelH relativeFrom="page">
+              <wp14:pctWidth>0</wp14:pctWidth>
+            </wp14:sizeRelH>
+            <wp14:sizeRelV relativeFrom="page">
+              <wp14:pctHeight>0</wp14:pctHeight>
+            </wp14:sizeRelV>
+          </wp:anchor>
+        </w:drawing>
+      </w:r>
     </w:p>
     <w:p>
       <w:pPr>
@@ -3254,7 +3555,7 @@
           <w:lang w:val="en-US"/>
         </w:rPr>
       </w:pPr>
-      <w:bookmarkStart w:id="8" w:name="_Toc436671647"/>
+      <w:bookmarkStart w:id="7" w:name="_Toc436671647"/>
       <w:r>
         <w:rPr>
           <w:b/>
@@ -3287,62 +3588,56 @@
         </w:rPr>
         <w:t>Modeling</w:t>
       </w:r>
+      <w:bookmarkEnd w:id="7"/>
+    </w:p>
+    <w:p/>
+    <w:p>
+      <w:pPr>
+        <w:pStyle w:val="Ttulo2"/>
+        <w:rPr>
+          <w:b/>
+          <w:color w:val="auto"/>
+          <w:sz w:val="28"/>
+          <w:szCs w:val="28"/>
+          <w:lang w:val="en-US"/>
+        </w:rPr>
+      </w:pPr>
+      <w:bookmarkStart w:id="8" w:name="_Toc436671648"/>
+      <w:r>
+        <w:rPr>
+          <w:b/>
+          <w:color w:val="auto"/>
+          <w:sz w:val="28"/>
+          <w:szCs w:val="28"/>
+          <w:lang w:val="en-US"/>
+        </w:rPr>
+        <w:t>3</w:t>
+      </w:r>
+      <w:r>
+        <w:rPr>
+          <w:b/>
+          <w:color w:val="auto"/>
+          <w:sz w:val="28"/>
+          <w:szCs w:val="28"/>
+          <w:lang w:val="en-US"/>
+        </w:rPr>
+        <w:t xml:space="preserve">.1 </w:t>
+      </w:r>
+      <w:r>
+        <w:rPr>
+          <w:b/>
+          <w:color w:val="auto"/>
+          <w:sz w:val="28"/>
+          <w:szCs w:val="28"/>
+          <w:lang w:val="en-US"/>
+        </w:rPr>
+        <w:t>Classes</w:t>
+      </w:r>
       <w:bookmarkEnd w:id="8"/>
     </w:p>
-    <w:p/>
-    <w:p>
-      <w:pPr>
-        <w:pStyle w:val="Ttulo2"/>
-        <w:rPr>
-          <w:b/>
-          <w:color w:val="auto"/>
-          <w:sz w:val="28"/>
-          <w:szCs w:val="28"/>
-          <w:lang w:val="en-US"/>
-        </w:rPr>
-      </w:pPr>
-      <w:bookmarkStart w:id="9" w:name="_Toc436671648"/>
-      <w:r>
-        <w:rPr>
-          <w:b/>
-          <w:color w:val="auto"/>
-          <w:sz w:val="28"/>
-          <w:szCs w:val="28"/>
-          <w:lang w:val="en-US"/>
-        </w:rPr>
-        <w:t>3</w:t>
-      </w:r>
-      <w:r>
-        <w:rPr>
-          <w:b/>
-          <w:color w:val="auto"/>
-          <w:sz w:val="28"/>
-          <w:szCs w:val="28"/>
-          <w:lang w:val="en-US"/>
-        </w:rPr>
-        <w:t xml:space="preserve">.1 </w:t>
-      </w:r>
-      <w:r>
-        <w:rPr>
-          <w:b/>
-          <w:color w:val="auto"/>
-          <w:sz w:val="28"/>
-          <w:szCs w:val="28"/>
-          <w:lang w:val="en-US"/>
-        </w:rPr>
-        <w:t>Classes</w:t>
-      </w:r>
+    <w:p>
+      <w:bookmarkStart w:id="9" w:name="_GoBack"/>
       <w:bookmarkEnd w:id="9"/>
-    </w:p>
-    <w:p>
-      <w:pPr>
-        <w:spacing w:line="300" w:lineRule="auto"/>
-        <w:jc w:val="both"/>
-        <w:rPr>
-          <w:rFonts w:ascii="Calibri Light" w:hAnsi="Calibri Light"/>
-          <w:lang w:val="en-US"/>
-        </w:rPr>
-      </w:pPr>
     </w:p>
     <w:p>
       <w:pPr>
@@ -4041,7 +4336,6 @@
               <w:lang w:val="pt-BR"/>
             </w:rPr>
           </w:pPr>
-          <w:proofErr w:type="spellStart"/>
           <w:r>
             <w:rPr>
               <w:b/>
@@ -4051,7 +4345,6 @@
             <w:t>References</w:t>
           </w:r>
           <w:bookmarkEnd w:id="24"/>
-          <w:proofErr w:type="spellEnd"/>
         </w:p>
         <w:p/>
         <w:sdt>
@@ -4277,7 +4570,6 @@
         </w:rPr>
         <w:t xml:space="preserve"> </w:t>
       </w:r>
-      <w:proofErr w:type="spellStart"/>
       <w:r>
         <w:rPr>
           <w:rFonts w:ascii="Calibri Light" w:hAnsi="Calibri Light"/>
@@ -4287,7 +4579,6 @@
         </w:rPr>
         <w:t>eXtensible</w:t>
       </w:r>
-      <w:proofErr w:type="spellEnd"/>
       <w:r>
         <w:rPr>
           <w:rFonts w:ascii="Calibri Light" w:hAnsi="Calibri Light"/>
@@ -4295,59 +4586,8 @@
           <w:szCs w:val="20"/>
           <w:lang w:val="pt-BR"/>
         </w:rPr>
-        <w:t xml:space="preserve"> Access </w:t>
-      </w:r>
-      <w:proofErr w:type="spellStart"/>
-      <w:r>
-        <w:rPr>
-          <w:rFonts w:ascii="Calibri Light" w:hAnsi="Calibri Light"/>
-          <w:sz w:val="20"/>
-          <w:szCs w:val="20"/>
-          <w:lang w:val="pt-BR"/>
-        </w:rPr>
-        <w:t>Control</w:t>
-      </w:r>
-      <w:proofErr w:type="spellEnd"/>
-      <w:r>
-        <w:rPr>
-          <w:rFonts w:ascii="Calibri Light" w:hAnsi="Calibri Light"/>
-          <w:sz w:val="20"/>
-          <w:szCs w:val="20"/>
-          <w:lang w:val="pt-BR"/>
-        </w:rPr>
-        <w:t xml:space="preserve"> </w:t>
-      </w:r>
-      <w:proofErr w:type="spellStart"/>
-      <w:r>
-        <w:rPr>
-          <w:rFonts w:ascii="Calibri Light" w:hAnsi="Calibri Light"/>
-          <w:sz w:val="20"/>
-          <w:szCs w:val="20"/>
-          <w:lang w:val="pt-BR"/>
-        </w:rPr>
-        <w:t>Markup</w:t>
-      </w:r>
-      <w:proofErr w:type="spellEnd"/>
-      <w:r>
-        <w:rPr>
-          <w:rFonts w:ascii="Calibri Light" w:hAnsi="Calibri Light"/>
-          <w:sz w:val="20"/>
-          <w:szCs w:val="20"/>
-          <w:lang w:val="pt-BR"/>
-        </w:rPr>
-        <w:t xml:space="preserve"> </w:t>
-      </w:r>
-      <w:proofErr w:type="spellStart"/>
-      <w:r>
-        <w:rPr>
-          <w:rFonts w:ascii="Calibri Light" w:hAnsi="Calibri Light"/>
-          <w:sz w:val="20"/>
-          <w:szCs w:val="20"/>
-          <w:lang w:val="pt-BR"/>
-        </w:rPr>
-        <w:t>Language</w:t>
-      </w:r>
-      <w:proofErr w:type="spellEnd"/>
+        <w:t xml:space="preserve"> Access Control Markup Language</w:t>
+      </w:r>
     </w:p>
   </w:footnote>
 </w:footnotes>
@@ -4356,6 +4596,119 @@
 <file path=word/numbering.xml><?xml version="1.0" encoding="utf-8"?>
 <w:numbering xmlns:wpc="http://schemas.microsoft.com/office/word/2010/wordprocessingCanvas" xmlns:mo="http://schemas.microsoft.com/office/mac/office/2008/main" xmlns:mc="http://schemas.openxmlformats.org/markup-compatibility/2006" xmlns:mv="urn:schemas-microsoft-com:mac:vml" xmlns:o="urn:schemas-microsoft-com:office:office" xmlns:r="http://schemas.openxmlformats.org/officeDocument/2006/relationships" xmlns:m="http://schemas.openxmlformats.org/officeDocument/2006/math" xmlns:v="urn:schemas-microsoft-com:vml" xmlns:wp14="http://schemas.microsoft.com/office/word/2010/wordprocessingDrawing" xmlns:wp="http://schemas.openxmlformats.org/drawingml/2006/wordprocessingDrawing" xmlns:w10="urn:schemas-microsoft-com:office:word" xmlns:w="http://schemas.openxmlformats.org/wordprocessingml/2006/main" xmlns:w14="http://schemas.microsoft.com/office/word/2010/wordml" xmlns:w15="http://schemas.microsoft.com/office/word/2012/wordml" xmlns:wpg="http://schemas.microsoft.com/office/word/2010/wordprocessingGroup" xmlns:wpi="http://schemas.microsoft.com/office/word/2010/wordprocessingInk" xmlns:wne="http://schemas.microsoft.com/office/word/2006/wordml" xmlns:wps="http://schemas.microsoft.com/office/word/2010/wordprocessingShape" mc:Ignorable="w14 w15 wp14">
   <w:abstractNum w:abstractNumId="0">
+    <w:nsid w:val="134C78CB"/>
+    <w:multiLevelType w:val="hybridMultilevel"/>
+    <w:tmpl w:val="8ADEC8D0"/>
+    <w:lvl w:ilvl="0" w:tplc="04160001">
+      <w:start w:val="1"/>
+      <w:numFmt w:val="bullet"/>
+      <w:lvlText w:val=""/>
+      <w:lvlJc w:val="left"/>
+      <w:pPr>
+        <w:ind w:left="720" w:hanging="360"/>
+      </w:pPr>
+      <w:rPr>
+        <w:rFonts w:ascii="Symbol" w:hAnsi="Symbol" w:hint="default"/>
+      </w:rPr>
+    </w:lvl>
+    <w:lvl w:ilvl="1" w:tplc="04160003" w:tentative="1">
+      <w:start w:val="1"/>
+      <w:numFmt w:val="bullet"/>
+      <w:lvlText w:val="o"/>
+      <w:lvlJc w:val="left"/>
+      <w:pPr>
+        <w:ind w:left="1440" w:hanging="360"/>
+      </w:pPr>
+      <w:rPr>
+        <w:rFonts w:ascii="Courier New" w:hAnsi="Courier New" w:cs="Courier New" w:hint="default"/>
+      </w:rPr>
+    </w:lvl>
+    <w:lvl w:ilvl="2" w:tplc="04160005" w:tentative="1">
+      <w:start w:val="1"/>
+      <w:numFmt w:val="bullet"/>
+      <w:lvlText w:val=""/>
+      <w:lvlJc w:val="left"/>
+      <w:pPr>
+        <w:ind w:left="2160" w:hanging="360"/>
+      </w:pPr>
+      <w:rPr>
+        <w:rFonts w:ascii="Wingdings" w:hAnsi="Wingdings" w:hint="default"/>
+      </w:rPr>
+    </w:lvl>
+    <w:lvl w:ilvl="3" w:tplc="04160001" w:tentative="1">
+      <w:start w:val="1"/>
+      <w:numFmt w:val="bullet"/>
+      <w:lvlText w:val=""/>
+      <w:lvlJc w:val="left"/>
+      <w:pPr>
+        <w:ind w:left="2880" w:hanging="360"/>
+      </w:pPr>
+      <w:rPr>
+        <w:rFonts w:ascii="Symbol" w:hAnsi="Symbol" w:hint="default"/>
+      </w:rPr>
+    </w:lvl>
+    <w:lvl w:ilvl="4" w:tplc="04160003" w:tentative="1">
+      <w:start w:val="1"/>
+      <w:numFmt w:val="bullet"/>
+      <w:lvlText w:val="o"/>
+      <w:lvlJc w:val="left"/>
+      <w:pPr>
+        <w:ind w:left="3600" w:hanging="360"/>
+      </w:pPr>
+      <w:rPr>
+        <w:rFonts w:ascii="Courier New" w:hAnsi="Courier New" w:cs="Courier New" w:hint="default"/>
+      </w:rPr>
+    </w:lvl>
+    <w:lvl w:ilvl="5" w:tplc="04160005" w:tentative="1">
+      <w:start w:val="1"/>
+      <w:numFmt w:val="bullet"/>
+      <w:lvlText w:val=""/>
+      <w:lvlJc w:val="left"/>
+      <w:pPr>
+        <w:ind w:left="4320" w:hanging="360"/>
+      </w:pPr>
+      <w:rPr>
+        <w:rFonts w:ascii="Wingdings" w:hAnsi="Wingdings" w:hint="default"/>
+      </w:rPr>
+    </w:lvl>
+    <w:lvl w:ilvl="6" w:tplc="04160001" w:tentative="1">
+      <w:start w:val="1"/>
+      <w:numFmt w:val="bullet"/>
+      <w:lvlText w:val=""/>
+      <w:lvlJc w:val="left"/>
+      <w:pPr>
+        <w:ind w:left="5040" w:hanging="360"/>
+      </w:pPr>
+      <w:rPr>
+        <w:rFonts w:ascii="Symbol" w:hAnsi="Symbol" w:hint="default"/>
+      </w:rPr>
+    </w:lvl>
+    <w:lvl w:ilvl="7" w:tplc="04160003" w:tentative="1">
+      <w:start w:val="1"/>
+      <w:numFmt w:val="bullet"/>
+      <w:lvlText w:val="o"/>
+      <w:lvlJc w:val="left"/>
+      <w:pPr>
+        <w:ind w:left="5760" w:hanging="360"/>
+      </w:pPr>
+      <w:rPr>
+        <w:rFonts w:ascii="Courier New" w:hAnsi="Courier New" w:cs="Courier New" w:hint="default"/>
+      </w:rPr>
+    </w:lvl>
+    <w:lvl w:ilvl="8" w:tplc="04160005" w:tentative="1">
+      <w:start w:val="1"/>
+      <w:numFmt w:val="bullet"/>
+      <w:lvlText w:val=""/>
+      <w:lvlJc w:val="left"/>
+      <w:pPr>
+        <w:ind w:left="6480" w:hanging="360"/>
+      </w:pPr>
+      <w:rPr>
+        <w:rFonts w:ascii="Wingdings" w:hAnsi="Wingdings" w:hint="default"/>
+      </w:rPr>
+    </w:lvl>
+  </w:abstractNum>
+  <w:abstractNum w:abstractNumId="1">
     <w:nsid w:val="2DE97C23"/>
     <w:multiLevelType w:val="multilevel"/>
     <w:tmpl w:val="311EBB9A"/>
@@ -4468,7 +4821,7 @@
       </w:rPr>
     </w:lvl>
   </w:abstractNum>
-  <w:abstractNum w:abstractNumId="1">
+  <w:abstractNum w:abstractNumId="2">
     <w:nsid w:val="36E82F20"/>
     <w:multiLevelType w:val="hybridMultilevel"/>
     <w:tmpl w:val="C47C4C64"/>
@@ -4557,7 +4910,7 @@
       </w:pPr>
     </w:lvl>
   </w:abstractNum>
-  <w:abstractNum w:abstractNumId="2">
+  <w:abstractNum w:abstractNumId="3">
     <w:nsid w:val="6BB13978"/>
     <w:multiLevelType w:val="hybridMultilevel"/>
     <w:tmpl w:val="53DA5D2E"/>
@@ -4646,7 +4999,7 @@
       </w:pPr>
     </w:lvl>
   </w:abstractNum>
-  <w:abstractNum w:abstractNumId="3">
+  <w:abstractNum w:abstractNumId="4">
     <w:nsid w:val="6F461523"/>
     <w:multiLevelType w:val="hybridMultilevel"/>
     <w:tmpl w:val="48F2C644"/>
@@ -4759,7 +5112,7 @@
       </w:rPr>
     </w:lvl>
   </w:abstractNum>
-  <w:abstractNum w:abstractNumId="4">
+  <w:abstractNum w:abstractNumId="5">
     <w:nsid w:val="719E06A3"/>
     <w:multiLevelType w:val="hybridMultilevel"/>
     <w:tmpl w:val="FC447346"/>
@@ -4849,19 +5202,22 @@
     </w:lvl>
   </w:abstractNum>
   <w:num w:numId="1">
+    <w:abstractNumId w:val="2"/>
+  </w:num>
+  <w:num w:numId="2">
+    <w:abstractNumId w:val="5"/>
+  </w:num>
+  <w:num w:numId="3">
     <w:abstractNumId w:val="1"/>
   </w:num>
-  <w:num w:numId="2">
+  <w:num w:numId="4">
+    <w:abstractNumId w:val="3"/>
+  </w:num>
+  <w:num w:numId="5">
     <w:abstractNumId w:val="4"/>
   </w:num>
-  <w:num w:numId="3">
+  <w:num w:numId="6">
     <w:abstractNumId w:val="0"/>
-  </w:num>
-  <w:num w:numId="4">
-    <w:abstractNumId w:val="2"/>
-  </w:num>
-  <w:num w:numId="5">
-    <w:abstractNumId w:val="3"/>
   </w:num>
 </w:numbering>
 </file>
@@ -5586,6 +5942,25 @@
     <w:unhideWhenUsed/>
     <w:rsid w:val="006A2291"/>
   </w:style>
+  <w:style w:type="paragraph" w:styleId="Legenda">
+    <w:name w:val="caption"/>
+    <w:basedOn w:val="Normal"/>
+    <w:next w:val="Normal"/>
+    <w:uiPriority w:val="35"/>
+    <w:unhideWhenUsed/>
+    <w:qFormat/>
+    <w:rsid w:val="00D72A06"/>
+    <w:pPr>
+      <w:spacing w:after="200"/>
+    </w:pPr>
+    <w:rPr>
+      <w:i/>
+      <w:iCs/>
+      <w:color w:val="44546A" w:themeColor="text2"/>
+      <w:sz w:val="18"/>
+      <w:szCs w:val="18"/>
+    </w:rPr>
+  </w:style>
 </w:styles>
 </file>
 
@@ -5903,7 +6278,7 @@
 </file>
 
 <file path=customXml/itemProps1.xml><?xml version="1.0" encoding="utf-8"?>
-<ds:datastoreItem xmlns:ds="http://schemas.openxmlformats.org/officeDocument/2006/customXml" ds:itemID="{D4C76919-E60E-A942-A894-BBEF1C0A0FD1}">
+<ds:datastoreItem xmlns:ds="http://schemas.openxmlformats.org/officeDocument/2006/customXml" ds:itemID="{27C70FD0-B467-0147-9234-36312A88790F}">
   <ds:schemaRefs>
     <ds:schemaRef ds:uri="http://schemas.openxmlformats.org/officeDocument/2006/bibliography"/>
   </ds:schemaRefs>

</xml_diff>

<commit_message>
Committing Improvements, Difficulties and some Requirements
</commit_message>
<xml_diff>
--- a/doc/report.docx
+++ b/doc/report.docx
@@ -178,6 +178,7 @@
           <w:szCs w:val="32"/>
         </w:rPr>
       </w:pPr>
+      <w:proofErr w:type="gramStart"/>
       <w:r>
         <w:rPr>
           <w:rFonts w:asciiTheme="majorHAnsi" w:hAnsiTheme="majorHAnsi" w:cs="Arial"/>
@@ -185,7 +186,17 @@
           <w:sz w:val="32"/>
           <w:szCs w:val="32"/>
         </w:rPr>
-        <w:t>Mestrado Integrado em Engenharia Informática e Computação</w:t>
+        <w:t>Mestrado Integrado</w:t>
+      </w:r>
+      <w:proofErr w:type="gramEnd"/>
+      <w:r>
+        <w:rPr>
+          <w:rFonts w:asciiTheme="majorHAnsi" w:hAnsiTheme="majorHAnsi" w:cs="Arial"/>
+          <w:b/>
+          <w:sz w:val="32"/>
+          <w:szCs w:val="32"/>
+        </w:rPr>
+        <w:t xml:space="preserve"> em Engenharia Informática e Computação</w:t>
       </w:r>
     </w:p>
     <w:p>
@@ -437,7 +448,23 @@
           <w:rFonts w:ascii="Calibri Light" w:hAnsi="Calibri Light"/>
           <w:lang w:val="en-US"/>
         </w:rPr>
-        <w:t xml:space="preserve"> approach to the design and maintenance of access control policies expressed in the eXtensible Access Control Markup Language (XACML). </w:t>
+        <w:t xml:space="preserve"> approach to the design and maintenance of access control policies expressed in the </w:t>
+      </w:r>
+      <w:proofErr w:type="spellStart"/>
+      <w:r>
+        <w:rPr>
+          <w:rFonts w:ascii="Calibri Light" w:hAnsi="Calibri Light"/>
+          <w:lang w:val="en-US"/>
+        </w:rPr>
+        <w:t>eXtensible</w:t>
+      </w:r>
+      <w:proofErr w:type="spellEnd"/>
+      <w:r>
+        <w:rPr>
+          <w:rFonts w:ascii="Calibri Light" w:hAnsi="Calibri Light"/>
+          <w:lang w:val="en-US"/>
+        </w:rPr>
+        <w:t xml:space="preserve"> Access Control Markup Language (XACML). </w:t>
       </w:r>
       <w:r>
         <w:rPr>
@@ -2829,6 +2856,21 @@
           <w:lang w:val="en-US"/>
         </w:rPr>
       </w:pPr>
+      <w:r>
+        <w:rPr>
+          <w:rFonts w:ascii="Calibri Light" w:hAnsi="Calibri Light"/>
+          <w:lang w:val="en-US"/>
+        </w:rPr>
+        <w:br w:type="page"/>
+      </w:r>
+    </w:p>
+    <w:p>
+      <w:pPr>
+        <w:rPr>
+          <w:rFonts w:ascii="Calibri Light" w:hAnsi="Calibri Light"/>
+          <w:lang w:val="en-US"/>
+        </w:rPr>
+      </w:pPr>
     </w:p>
     <w:p>
       <w:pPr>
@@ -2856,38 +2898,493 @@
     </w:p>
     <w:p>
       <w:pPr>
-        <w:pStyle w:val="Ttulo2"/>
-        <w:rPr>
-          <w:b/>
-          <w:color w:val="auto"/>
+        <w:rPr>
+          <w:rFonts w:ascii="Calibri Light" w:hAnsi="Calibri Light"/>
+          <w:lang w:val="en-US"/>
+        </w:rPr>
+      </w:pPr>
+    </w:p>
+    <w:p>
+      <w:pPr>
+        <w:spacing w:line="300" w:lineRule="auto"/>
+        <w:rPr>
+          <w:rFonts w:ascii="Calibri Light" w:hAnsi="Calibri Light"/>
+          <w:lang w:val="en-US"/>
+        </w:rPr>
+      </w:pPr>
+      <w:r>
+        <w:rPr>
+          <w:rFonts w:ascii="Calibri Light" w:hAnsi="Calibri Light"/>
+          <w:lang w:val="en-US"/>
+        </w:rPr>
+        <w:tab/>
+      </w:r>
+      <w:r>
+        <w:rPr>
+          <w:rFonts w:ascii="Calibri Light" w:hAnsi="Calibri Light"/>
+          <w:lang w:val="en-US"/>
+        </w:rPr>
+        <w:t>This project was implemented based on the following requirements:</w:t>
+      </w:r>
+    </w:p>
+    <w:p>
+      <w:pPr>
+        <w:spacing w:line="300" w:lineRule="auto"/>
+        <w:rPr>
+          <w:rFonts w:ascii="Calibri Light" w:hAnsi="Calibri Light"/>
+          <w:lang w:val="en-US"/>
+        </w:rPr>
+      </w:pPr>
+    </w:p>
+    <w:p>
+      <w:pPr>
+        <w:pStyle w:val="PargrafodaLista"/>
+        <w:numPr>
+          <w:ilvl w:val="0"/>
+          <w:numId w:val="8"/>
+        </w:numPr>
+        <w:spacing w:line="300" w:lineRule="auto"/>
+        <w:ind w:left="1134" w:hanging="283"/>
+        <w:jc w:val="both"/>
+        <w:rPr>
+          <w:rFonts w:ascii="Calibri Light" w:hAnsi="Calibri Light"/>
+          <w:lang w:val="en-US"/>
+        </w:rPr>
+      </w:pPr>
+      <w:r>
+        <w:rPr>
+          <w:rFonts w:ascii="Calibri Light" w:hAnsi="Calibri Light"/>
+          <w:b/>
+          <w:lang w:val="en-US"/>
+        </w:rPr>
+        <w:t>R1</w:t>
+      </w:r>
+      <w:r>
+        <w:rPr>
+          <w:rFonts w:ascii="Calibri Light" w:hAnsi="Calibri Light"/>
+          <w:lang w:val="en-US"/>
+        </w:rPr>
+        <w:t xml:space="preserve">: Provide a method for combining individual </w:t>
+      </w:r>
+      <w:r>
+        <w:rPr>
+          <w:rFonts w:ascii="Calibri Light" w:hAnsi="Calibri Light"/>
+          <w:b/>
+          <w:lang w:val="en-US"/>
+        </w:rPr>
+        <w:t>rules</w:t>
+      </w:r>
+      <w:r>
+        <w:rPr>
+          <w:rFonts w:ascii="Calibri Light" w:hAnsi="Calibri Light"/>
+          <w:lang w:val="en-US"/>
+        </w:rPr>
+        <w:t xml:space="preserve"> and </w:t>
+      </w:r>
+      <w:r>
+        <w:rPr>
+          <w:rFonts w:ascii="Calibri Light" w:hAnsi="Calibri Light"/>
+          <w:b/>
+          <w:lang w:val="en-US"/>
+        </w:rPr>
+        <w:t>policies</w:t>
+      </w:r>
+      <w:r>
+        <w:rPr>
+          <w:rFonts w:ascii="Calibri Light" w:hAnsi="Calibri Light"/>
+          <w:lang w:val="en-US"/>
+        </w:rPr>
+        <w:t xml:space="preserve"> into a single </w:t>
+      </w:r>
+      <w:r>
+        <w:rPr>
+          <w:rFonts w:ascii="Calibri Light" w:hAnsi="Calibri Light"/>
+          <w:b/>
+          <w:lang w:val="en-US"/>
+        </w:rPr>
+        <w:t>policy set</w:t>
+      </w:r>
+      <w:r>
+        <w:rPr>
+          <w:rFonts w:ascii="Calibri Light" w:hAnsi="Calibri Light"/>
+          <w:lang w:val="en-US"/>
+        </w:rPr>
+        <w:t xml:space="preserve"> that applies to a particular decision </w:t>
+      </w:r>
+      <w:r>
+        <w:rPr>
+          <w:rFonts w:ascii="Calibri Light" w:hAnsi="Calibri Light"/>
+          <w:b/>
+          <w:lang w:val="en-US"/>
+        </w:rPr>
+        <w:t>request</w:t>
+      </w:r>
+      <w:r>
+        <w:rPr>
+          <w:rFonts w:ascii="Calibri Light" w:hAnsi="Calibri Light"/>
+          <w:lang w:val="en-US"/>
+        </w:rPr>
+        <w:t>;</w:t>
+      </w:r>
+    </w:p>
+    <w:p>
+      <w:pPr>
+        <w:pStyle w:val="PargrafodaLista"/>
+        <w:numPr>
+          <w:ilvl w:val="0"/>
+          <w:numId w:val="8"/>
+        </w:numPr>
+        <w:spacing w:line="300" w:lineRule="auto"/>
+        <w:ind w:left="1134" w:hanging="283"/>
+        <w:jc w:val="both"/>
+        <w:rPr>
+          <w:rFonts w:ascii="Calibri Light" w:hAnsi="Calibri Light"/>
+          <w:lang w:val="en-US"/>
+        </w:rPr>
+      </w:pPr>
+      <w:r>
+        <w:rPr>
+          <w:rFonts w:ascii="Calibri Light" w:hAnsi="Calibri Light"/>
+          <w:b/>
+          <w:lang w:val="en-US"/>
+        </w:rPr>
+        <w:t>R2</w:t>
+      </w:r>
+      <w:r>
+        <w:rPr>
+          <w:rFonts w:ascii="Calibri Light" w:hAnsi="Calibri Light"/>
+          <w:lang w:val="en-US"/>
+        </w:rPr>
+        <w:t>:</w:t>
+      </w:r>
+      <w:r>
+        <w:rPr>
+          <w:rFonts w:ascii="Calibri Light" w:hAnsi="Calibri Light"/>
+          <w:lang w:val="en-US"/>
+        </w:rPr>
+        <w:t xml:space="preserve"> </w:t>
+      </w:r>
+      <w:r>
+        <w:rPr>
+          <w:rFonts w:ascii="Calibri Light" w:hAnsi="Calibri Light"/>
+          <w:lang w:val="en-US"/>
+        </w:rPr>
+        <w:t xml:space="preserve">Provide a method for rapidly identifying the </w:t>
+      </w:r>
+      <w:r>
+        <w:rPr>
+          <w:rFonts w:ascii="Calibri Light" w:hAnsi="Calibri Light"/>
+          <w:b/>
+          <w:lang w:val="en-US"/>
+        </w:rPr>
+        <w:t>policy</w:t>
+      </w:r>
+      <w:r>
+        <w:rPr>
+          <w:rFonts w:ascii="Calibri Light" w:hAnsi="Calibri Light"/>
+          <w:lang w:val="en-US"/>
+        </w:rPr>
+        <w:t xml:space="preserve"> that applies to a given </w:t>
+      </w:r>
+      <w:r>
+        <w:rPr>
+          <w:rFonts w:ascii="Calibri Light" w:hAnsi="Calibri Light"/>
+          <w:b/>
+          <w:lang w:val="en-US"/>
+        </w:rPr>
+        <w:t>action</w:t>
+      </w:r>
+      <w:r>
+        <w:rPr>
+          <w:rFonts w:ascii="Calibri Light" w:hAnsi="Calibri Light"/>
+          <w:lang w:val="en-US"/>
+        </w:rPr>
+        <w:t xml:space="preserve">, based upon the values of </w:t>
+      </w:r>
+      <w:r>
+        <w:rPr>
+          <w:rFonts w:ascii="Calibri Light" w:hAnsi="Calibri Light"/>
+          <w:b/>
+          <w:lang w:val="en-US"/>
+        </w:rPr>
+        <w:t>attributes</w:t>
+      </w:r>
+      <w:r>
+        <w:rPr>
+          <w:rFonts w:ascii="Calibri Light" w:hAnsi="Calibri Light"/>
+          <w:lang w:val="en-US"/>
+        </w:rPr>
+        <w:t xml:space="preserve"> of the </w:t>
+      </w:r>
+      <w:r>
+        <w:rPr>
+          <w:rFonts w:ascii="Calibri Light" w:hAnsi="Calibri Light"/>
+          <w:b/>
+          <w:lang w:val="en-US"/>
+        </w:rPr>
+        <w:t>subjects</w:t>
+      </w:r>
+      <w:r>
+        <w:rPr>
+          <w:rFonts w:ascii="Calibri Light" w:hAnsi="Calibri Light"/>
+          <w:lang w:val="en-US"/>
+        </w:rPr>
+        <w:t xml:space="preserve">, </w:t>
+      </w:r>
+      <w:r>
+        <w:rPr>
+          <w:rFonts w:ascii="Calibri Light" w:hAnsi="Calibri Light"/>
+          <w:b/>
+          <w:lang w:val="en-US"/>
+        </w:rPr>
+        <w:t>resource</w:t>
+      </w:r>
+      <w:r>
+        <w:rPr>
+          <w:rFonts w:ascii="Calibri Light" w:hAnsi="Calibri Light"/>
+          <w:lang w:val="en-US"/>
+        </w:rPr>
+        <w:t xml:space="preserve"> and </w:t>
+      </w:r>
+      <w:r>
+        <w:rPr>
+          <w:rFonts w:ascii="Calibri Light" w:hAnsi="Calibri Light"/>
+          <w:b/>
+          <w:lang w:val="en-US"/>
+        </w:rPr>
+        <w:t>action</w:t>
+      </w:r>
+      <w:r>
+        <w:rPr>
+          <w:rFonts w:ascii="Calibri Light" w:hAnsi="Calibri Light"/>
+          <w:lang w:val="en-US"/>
+        </w:rPr>
+        <w:t>;</w:t>
+      </w:r>
+    </w:p>
+    <w:p>
+      <w:pPr>
+        <w:pStyle w:val="PargrafodaLista"/>
+        <w:numPr>
+          <w:ilvl w:val="0"/>
+          <w:numId w:val="8"/>
+        </w:numPr>
+        <w:spacing w:line="300" w:lineRule="auto"/>
+        <w:ind w:left="1134" w:hanging="283"/>
+        <w:jc w:val="both"/>
+        <w:rPr>
+          <w:rFonts w:ascii="Calibri Light" w:hAnsi="Calibri Light"/>
+          <w:lang w:val="en-US"/>
+        </w:rPr>
+      </w:pPr>
+      <w:r>
+        <w:rPr>
+          <w:rFonts w:ascii="Calibri Light" w:hAnsi="Calibri Light"/>
+          <w:b/>
+          <w:lang w:val="en-US"/>
+        </w:rPr>
+        <w:t>R3</w:t>
+      </w:r>
+      <w:r>
+        <w:rPr>
+          <w:rFonts w:ascii="Calibri Light" w:hAnsi="Calibri Light"/>
+          <w:lang w:val="en-US"/>
+        </w:rPr>
+        <w:t>:</w:t>
+      </w:r>
+      <w:r>
+        <w:rPr>
+          <w:rFonts w:ascii="Calibri Light" w:hAnsi="Calibri Light"/>
+          <w:lang w:val="en-US"/>
+        </w:rPr>
+        <w:t xml:space="preserve"> Provide a method for basing an </w:t>
+      </w:r>
+      <w:r>
+        <w:rPr>
+          <w:rFonts w:ascii="Calibri Light" w:hAnsi="Calibri Light"/>
+          <w:b/>
+          <w:lang w:val="en-US"/>
+        </w:rPr>
+        <w:t>authorization decision</w:t>
+      </w:r>
+      <w:r>
+        <w:rPr>
+          <w:rFonts w:ascii="Calibri Light" w:hAnsi="Calibri Light"/>
+          <w:lang w:val="en-US"/>
+        </w:rPr>
+        <w:t xml:space="preserve"> on the contents of an information </w:t>
+      </w:r>
+      <w:r>
+        <w:rPr>
+          <w:rFonts w:ascii="Calibri Light" w:hAnsi="Calibri Light"/>
+          <w:b/>
+          <w:lang w:val="en-US"/>
+        </w:rPr>
+        <w:t>resource</w:t>
+      </w:r>
+      <w:r>
+        <w:rPr>
+          <w:rFonts w:ascii="Calibri Light" w:hAnsi="Calibri Light"/>
+          <w:lang w:val="en-US"/>
+        </w:rPr>
+        <w:t>;</w:t>
+      </w:r>
+    </w:p>
+    <w:p>
+      <w:pPr>
+        <w:pStyle w:val="PargrafodaLista"/>
+        <w:numPr>
+          <w:ilvl w:val="0"/>
+          <w:numId w:val="8"/>
+        </w:numPr>
+        <w:spacing w:line="300" w:lineRule="auto"/>
+        <w:ind w:left="1134" w:hanging="283"/>
+        <w:jc w:val="both"/>
+        <w:rPr>
+          <w:rFonts w:ascii="Calibri Light" w:hAnsi="Calibri Light"/>
+          <w:lang w:val="en-US"/>
+        </w:rPr>
+      </w:pPr>
+      <w:r>
+        <w:rPr>
+          <w:rFonts w:ascii="Calibri Light" w:hAnsi="Calibri Light"/>
+          <w:b/>
+          <w:lang w:val="en-US"/>
+        </w:rPr>
+        <w:t>R4</w:t>
+      </w:r>
+      <w:r>
+        <w:rPr>
+          <w:rFonts w:ascii="Calibri Light" w:hAnsi="Calibri Light"/>
+          <w:lang w:val="en-US"/>
+        </w:rPr>
+        <w:t>:</w:t>
+      </w:r>
+      <w:r>
+        <w:rPr>
+          <w:rFonts w:ascii="Calibri Light" w:hAnsi="Calibri Light"/>
+          <w:lang w:val="en-US"/>
+        </w:rPr>
+        <w:t xml:space="preserve"> Provide a method </w:t>
+      </w:r>
+      <w:r>
+        <w:rPr>
+          <w:rFonts w:ascii="Calibri Light" w:hAnsi="Calibri Light"/>
+          <w:lang w:val="en-US"/>
+        </w:rPr>
+        <w:t xml:space="preserve">for flexible definition of the procedure by which </w:t>
+      </w:r>
+      <w:r>
+        <w:rPr>
+          <w:rFonts w:ascii="Calibri Light" w:hAnsi="Calibri Light"/>
+          <w:b/>
+          <w:lang w:val="en-US"/>
+        </w:rPr>
+        <w:t>rules</w:t>
+      </w:r>
+      <w:r>
+        <w:rPr>
+          <w:rFonts w:ascii="Calibri Light" w:hAnsi="Calibri Light"/>
+          <w:lang w:val="en-US"/>
+        </w:rPr>
+        <w:t xml:space="preserve"> and </w:t>
+      </w:r>
+      <w:r>
+        <w:rPr>
+          <w:rFonts w:ascii="Calibri Light" w:hAnsi="Calibri Light"/>
+          <w:b/>
+          <w:lang w:val="en-US"/>
+        </w:rPr>
+        <w:t>policies</w:t>
+      </w:r>
+      <w:r>
+        <w:rPr>
+          <w:rFonts w:ascii="Calibri Light" w:hAnsi="Calibri Light"/>
+          <w:lang w:val="en-US"/>
+        </w:rPr>
+        <w:t xml:space="preserve"> are combined;</w:t>
+      </w:r>
+    </w:p>
+    <w:p>
+      <w:pPr>
+        <w:pStyle w:val="PargrafodaLista"/>
+        <w:numPr>
+          <w:ilvl w:val="0"/>
+          <w:numId w:val="8"/>
+        </w:numPr>
+        <w:spacing w:line="300" w:lineRule="auto"/>
+        <w:ind w:left="1134" w:hanging="283"/>
+        <w:jc w:val="both"/>
+        <w:rPr>
+          <w:rFonts w:ascii="Calibri Light" w:hAnsi="Calibri Light"/>
+          <w:lang w:val="en-US"/>
+        </w:rPr>
+      </w:pPr>
+      <w:r>
+        <w:rPr>
+          <w:rFonts w:ascii="Calibri Light" w:hAnsi="Calibri Light"/>
+          <w:b/>
+          <w:lang w:val="en-US"/>
+        </w:rPr>
+        <w:t>R5</w:t>
+      </w:r>
+      <w:r>
+        <w:rPr>
+          <w:rFonts w:ascii="Calibri Light" w:hAnsi="Calibri Light"/>
+          <w:lang w:val="en-US"/>
+        </w:rPr>
+        <w:t>:</w:t>
+      </w:r>
+      <w:r>
+        <w:rPr>
+          <w:rFonts w:ascii="Calibri Light" w:hAnsi="Calibri Light"/>
+          <w:lang w:val="en-US"/>
+        </w:rPr>
+        <w:t xml:space="preserve"> Provide a method for specifying a set of </w:t>
+      </w:r>
+      <w:r>
+        <w:rPr>
+          <w:rFonts w:ascii="Calibri Light" w:hAnsi="Calibri Light"/>
+          <w:b/>
+          <w:lang w:val="en-US"/>
+        </w:rPr>
+        <w:t>actions</w:t>
+      </w:r>
+      <w:r>
+        <w:rPr>
+          <w:rFonts w:ascii="Calibri Light" w:hAnsi="Calibri Light"/>
+          <w:lang w:val="en-US"/>
+        </w:rPr>
+        <w:t xml:space="preserve"> that must be performed in conjunction with </w:t>
+      </w:r>
+      <w:r>
+        <w:rPr>
+          <w:rFonts w:ascii="Calibri Light" w:hAnsi="Calibri Light"/>
+          <w:b/>
+          <w:lang w:val="en-US"/>
+        </w:rPr>
+        <w:t>policy</w:t>
+      </w:r>
+      <w:r>
+        <w:rPr>
+          <w:rFonts w:ascii="Calibri Light" w:hAnsi="Calibri Light"/>
+          <w:lang w:val="en-US"/>
+        </w:rPr>
+        <w:t xml:space="preserve"> enforcement;</w:t>
+      </w:r>
+    </w:p>
+    <w:p>
+      <w:pPr>
+        <w:spacing w:line="300" w:lineRule="auto"/>
+        <w:jc w:val="both"/>
+        <w:rPr>
           <w:sz w:val="28"/>
           <w:szCs w:val="28"/>
           <w:lang w:val="en-US"/>
         </w:rPr>
       </w:pPr>
-    </w:p>
-    <w:p>
-      <w:pPr>
-        <w:pStyle w:val="Ttulo2"/>
-        <w:rPr>
-          <w:b/>
-          <w:sz w:val="28"/>
-          <w:szCs w:val="28"/>
-          <w:lang w:val="en-US"/>
-        </w:rPr>
-      </w:pPr>
-      <w:r>
-        <w:rPr>
-          <w:color w:val="auto"/>
-          <w:sz w:val="24"/>
-          <w:szCs w:val="24"/>
-          <w:lang w:val="en-US"/>
-        </w:rPr>
-        <w:tab/>
-      </w:r>
-      <w:r>
-        <w:rPr>
-          <w:b/>
+      <w:r>
+        <w:rPr>
           <w:sz w:val="28"/>
           <w:szCs w:val="28"/>
           <w:lang w:val="en-US"/>
@@ -3318,8 +3815,36 @@
                                 <w:i w:val="0"/>
                                 <w:color w:val="auto"/>
                               </w:rPr>
-                              <w:t xml:space="preserve"> - UML Class Diagram</w:t>
+                              <w:t xml:space="preserve"> - UML </w:t>
                             </w:r>
+                            <w:proofErr w:type="spellStart"/>
+                            <w:r>
+                              <w:rPr>
+                                <w:rFonts w:ascii="Calibri Light" w:hAnsi="Calibri Light"/>
+                                <w:i w:val="0"/>
+                                <w:color w:val="auto"/>
+                              </w:rPr>
+                              <w:t>Class</w:t>
+                            </w:r>
+                            <w:proofErr w:type="spellEnd"/>
+                            <w:r>
+                              <w:rPr>
+                                <w:rFonts w:ascii="Calibri Light" w:hAnsi="Calibri Light"/>
+                                <w:i w:val="0"/>
+                                <w:color w:val="auto"/>
+                              </w:rPr>
+                              <w:t xml:space="preserve"> </w:t>
+                            </w:r>
+                            <w:proofErr w:type="spellStart"/>
+                            <w:r>
+                              <w:rPr>
+                                <w:rFonts w:ascii="Calibri Light" w:hAnsi="Calibri Light"/>
+                                <w:i w:val="0"/>
+                                <w:color w:val="auto"/>
+                              </w:rPr>
+                              <w:t>Diagram</w:t>
+                            </w:r>
+                            <w:proofErr w:type="spellEnd"/>
                           </w:p>
                         </w:txbxContent>
                       </wps:txbx>
@@ -3411,8 +3936,36 @@
                           <w:i w:val="0"/>
                           <w:color w:val="auto"/>
                         </w:rPr>
-                        <w:t xml:space="preserve"> - UML Class Diagram</w:t>
+                        <w:t xml:space="preserve"> - UML </w:t>
                       </w:r>
+                      <w:proofErr w:type="spellStart"/>
+                      <w:r>
+                        <w:rPr>
+                          <w:rFonts w:ascii="Calibri Light" w:hAnsi="Calibri Light"/>
+                          <w:i w:val="0"/>
+                          <w:color w:val="auto"/>
+                        </w:rPr>
+                        <w:t>Class</w:t>
+                      </w:r>
+                      <w:proofErr w:type="spellEnd"/>
+                      <w:r>
+                        <w:rPr>
+                          <w:rFonts w:ascii="Calibri Light" w:hAnsi="Calibri Light"/>
+                          <w:i w:val="0"/>
+                          <w:color w:val="auto"/>
+                        </w:rPr>
+                        <w:t xml:space="preserve"> </w:t>
+                      </w:r>
+                      <w:proofErr w:type="spellStart"/>
+                      <w:r>
+                        <w:rPr>
+                          <w:rFonts w:ascii="Calibri Light" w:hAnsi="Calibri Light"/>
+                          <w:i w:val="0"/>
+                          <w:color w:val="auto"/>
+                        </w:rPr>
+                        <w:t>Diagram</w:t>
+                      </w:r>
+                      <w:proofErr w:type="spellEnd"/>
                     </w:p>
                   </w:txbxContent>
                 </v:textbox>
@@ -3635,659 +4188,940 @@
       </w:r>
       <w:bookmarkEnd w:id="8"/>
     </w:p>
-    <w:p>
-      <w:bookmarkStart w:id="9" w:name="_GoBack"/>
-      <w:bookmarkEnd w:id="9"/>
-    </w:p>
-    <w:p>
-      <w:pPr>
-        <w:pStyle w:val="Ttulo2"/>
-        <w:rPr>
-          <w:b/>
-          <w:color w:val="auto"/>
-          <w:sz w:val="28"/>
-          <w:szCs w:val="28"/>
-          <w:lang w:val="en-US"/>
-        </w:rPr>
-      </w:pPr>
-      <w:bookmarkStart w:id="10" w:name="_Toc436671649"/>
-      <w:r>
-        <w:rPr>
-          <w:b/>
-          <w:color w:val="auto"/>
-          <w:sz w:val="28"/>
-          <w:szCs w:val="28"/>
-          <w:lang w:val="en-US"/>
-        </w:rPr>
-        <w:t>3.2</w:t>
-      </w:r>
-      <w:r>
-        <w:rPr>
-          <w:b/>
-          <w:color w:val="auto"/>
-          <w:sz w:val="28"/>
-          <w:szCs w:val="28"/>
-          <w:lang w:val="en-US"/>
-        </w:rPr>
-        <w:t xml:space="preserve"> </w:t>
-      </w:r>
-      <w:r>
-        <w:rPr>
-          <w:b/>
-          <w:color w:val="auto"/>
-          <w:sz w:val="28"/>
-          <w:szCs w:val="28"/>
-          <w:lang w:val="en-US"/>
-        </w:rPr>
-        <w:t>Data Types</w:t>
-      </w:r>
-      <w:bookmarkEnd w:id="10"/>
-    </w:p>
-    <w:p>
-      <w:pPr>
-        <w:spacing w:line="300" w:lineRule="auto"/>
-        <w:jc w:val="both"/>
-        <w:rPr>
-          <w:rFonts w:ascii="Calibri Light" w:hAnsi="Calibri Light"/>
-          <w:lang w:val="en-US"/>
-        </w:rPr>
-      </w:pPr>
-    </w:p>
-    <w:p>
-      <w:pPr>
-        <w:pStyle w:val="Ttulo2"/>
-        <w:rPr>
-          <w:b/>
-          <w:color w:val="auto"/>
-          <w:sz w:val="28"/>
-          <w:szCs w:val="28"/>
-          <w:lang w:val="en-US"/>
-        </w:rPr>
-      </w:pPr>
-      <w:bookmarkStart w:id="11" w:name="_Toc436671650"/>
-      <w:r>
-        <w:rPr>
-          <w:b/>
-          <w:color w:val="auto"/>
-          <w:sz w:val="28"/>
-          <w:szCs w:val="28"/>
-          <w:lang w:val="en-US"/>
-        </w:rPr>
-        <w:t>3.3</w:t>
-      </w:r>
-      <w:r>
-        <w:rPr>
-          <w:b/>
-          <w:color w:val="auto"/>
-          <w:sz w:val="28"/>
-          <w:szCs w:val="28"/>
-          <w:lang w:val="en-US"/>
-        </w:rPr>
-        <w:t xml:space="preserve"> </w:t>
-      </w:r>
-      <w:r>
-        <w:rPr>
-          <w:b/>
-          <w:color w:val="auto"/>
-          <w:sz w:val="28"/>
-          <w:szCs w:val="28"/>
-          <w:lang w:val="en-US"/>
-        </w:rPr>
-        <w:t>Domains</w:t>
-      </w:r>
-      <w:bookmarkEnd w:id="11"/>
-    </w:p>
-    <w:p>
-      <w:pPr>
-        <w:spacing w:line="300" w:lineRule="auto"/>
-        <w:jc w:val="both"/>
-        <w:rPr>
-          <w:rFonts w:ascii="Calibri Light" w:hAnsi="Calibri Light"/>
-          <w:lang w:val="en-US"/>
-        </w:rPr>
-      </w:pPr>
-    </w:p>
-    <w:p>
-      <w:pPr>
-        <w:rPr>
-          <w:rFonts w:ascii="Calibri Light" w:hAnsi="Calibri Light"/>
-          <w:lang w:val="en-US"/>
-        </w:rPr>
-      </w:pPr>
-      <w:r>
-        <w:rPr>
-          <w:rFonts w:ascii="Calibri Light" w:hAnsi="Calibri Light"/>
-          <w:lang w:val="en-US"/>
-        </w:rPr>
-        <w:br w:type="page"/>
-      </w:r>
-    </w:p>
-    <w:p>
-      <w:pPr>
-        <w:pStyle w:val="Ttulo1"/>
-        <w:rPr>
-          <w:b/>
-          <w:color w:val="auto"/>
-          <w:lang w:val="en-US"/>
-        </w:rPr>
-      </w:pPr>
-      <w:bookmarkStart w:id="12" w:name="_Toc436671651"/>
-      <w:r>
-        <w:rPr>
-          <w:b/>
-          <w:color w:val="auto"/>
-          <w:lang w:val="en-US"/>
-        </w:rPr>
-        <w:t>4</w:t>
-      </w:r>
-      <w:r>
-        <w:rPr>
-          <w:b/>
-          <w:color w:val="auto"/>
-          <w:lang w:val="en-US"/>
-        </w:rPr>
-        <w:t xml:space="preserve">. </w:t>
-      </w:r>
-      <w:r>
-        <w:rPr>
-          <w:b/>
-          <w:color w:val="auto"/>
-          <w:lang w:val="en-US"/>
-        </w:rPr>
-        <w:t>Model Validation</w:t>
-      </w:r>
-      <w:bookmarkEnd w:id="12"/>
-    </w:p>
-    <w:p/>
-    <w:p>
-      <w:pPr>
-        <w:pStyle w:val="Ttulo2"/>
-        <w:rPr>
-          <w:b/>
-          <w:color w:val="auto"/>
-          <w:sz w:val="28"/>
-          <w:szCs w:val="28"/>
-          <w:lang w:val="en-US"/>
-        </w:rPr>
-      </w:pPr>
-      <w:bookmarkStart w:id="13" w:name="_Toc436671652"/>
-      <w:r>
-        <w:rPr>
-          <w:b/>
-          <w:color w:val="auto"/>
-          <w:sz w:val="28"/>
-          <w:szCs w:val="28"/>
-          <w:lang w:val="en-US"/>
-        </w:rPr>
-        <w:t>4</w:t>
-      </w:r>
-      <w:r>
-        <w:rPr>
-          <w:b/>
-          <w:color w:val="auto"/>
-          <w:sz w:val="28"/>
-          <w:szCs w:val="28"/>
-          <w:lang w:val="en-US"/>
-        </w:rPr>
-        <w:t xml:space="preserve">.1 </w:t>
-      </w:r>
-      <w:r>
-        <w:rPr>
-          <w:b/>
-          <w:color w:val="auto"/>
-          <w:sz w:val="28"/>
-          <w:szCs w:val="28"/>
-          <w:lang w:val="en-US"/>
-        </w:rPr>
-        <w:t>Test Classes</w:t>
-      </w:r>
-      <w:bookmarkEnd w:id="13"/>
-    </w:p>
-    <w:p/>
-    <w:p>
-      <w:pPr>
-        <w:pStyle w:val="Ttulo2"/>
-        <w:rPr>
-          <w:b/>
-          <w:color w:val="auto"/>
-          <w:sz w:val="28"/>
-          <w:szCs w:val="28"/>
-          <w:lang w:val="en-US"/>
-        </w:rPr>
-      </w:pPr>
-      <w:bookmarkStart w:id="14" w:name="_Toc436671653"/>
-      <w:r>
-        <w:rPr>
-          <w:b/>
-          <w:color w:val="auto"/>
-          <w:sz w:val="28"/>
-          <w:szCs w:val="28"/>
-          <w:lang w:val="en-US"/>
-        </w:rPr>
-        <w:t>4.2</w:t>
-      </w:r>
-      <w:r>
-        <w:rPr>
-          <w:b/>
-          <w:color w:val="auto"/>
-          <w:sz w:val="28"/>
-          <w:szCs w:val="28"/>
-          <w:lang w:val="en-US"/>
-        </w:rPr>
-        <w:t xml:space="preserve"> </w:t>
-      </w:r>
-      <w:r>
-        <w:rPr>
-          <w:b/>
-          <w:color w:val="auto"/>
-          <w:sz w:val="28"/>
-          <w:szCs w:val="28"/>
-          <w:lang w:val="en-US"/>
-        </w:rPr>
-        <w:t>Test Results</w:t>
-      </w:r>
-      <w:bookmarkEnd w:id="14"/>
-    </w:p>
-    <w:p/>
-    <w:p>
-      <w:pPr>
-        <w:pStyle w:val="Ttulo2"/>
-        <w:rPr>
-          <w:b/>
-          <w:color w:val="auto"/>
-          <w:sz w:val="28"/>
-          <w:szCs w:val="28"/>
-          <w:lang w:val="en-US"/>
-        </w:rPr>
-      </w:pPr>
-      <w:bookmarkStart w:id="15" w:name="_Toc436671654"/>
-      <w:r>
-        <w:rPr>
-          <w:b/>
-          <w:color w:val="auto"/>
-          <w:sz w:val="28"/>
-          <w:szCs w:val="28"/>
-          <w:lang w:val="en-US"/>
-        </w:rPr>
-        <w:t>4.3</w:t>
-      </w:r>
-      <w:r>
-        <w:rPr>
-          <w:b/>
-          <w:color w:val="auto"/>
-          <w:sz w:val="28"/>
-          <w:szCs w:val="28"/>
-          <w:lang w:val="en-US"/>
-        </w:rPr>
-        <w:t xml:space="preserve"> </w:t>
-      </w:r>
-      <w:r>
-        <w:rPr>
-          <w:b/>
-          <w:color w:val="auto"/>
-          <w:sz w:val="28"/>
-          <w:szCs w:val="28"/>
-          <w:lang w:val="en-US"/>
-        </w:rPr>
-        <w:t>Requirements Traceability</w:t>
-      </w:r>
-      <w:bookmarkEnd w:id="15"/>
-    </w:p>
-    <w:p/>
-    <w:p>
-      <w:r>
-        <w:br w:type="page"/>
-      </w:r>
-    </w:p>
-    <w:p>
-      <w:pPr>
-        <w:pStyle w:val="Ttulo1"/>
-        <w:rPr>
-          <w:b/>
-          <w:color w:val="auto"/>
-          <w:lang w:val="en-US"/>
-        </w:rPr>
-      </w:pPr>
-      <w:bookmarkStart w:id="16" w:name="_Toc436671655"/>
-      <w:r>
-        <w:rPr>
-          <w:b/>
-          <w:color w:val="auto"/>
-          <w:lang w:val="en-US"/>
-        </w:rPr>
-        <w:t>5</w:t>
-      </w:r>
-      <w:r>
-        <w:rPr>
-          <w:b/>
-          <w:color w:val="auto"/>
-          <w:lang w:val="en-US"/>
-        </w:rPr>
-        <w:t xml:space="preserve">. </w:t>
-      </w:r>
-      <w:r>
-        <w:rPr>
-          <w:b/>
-          <w:color w:val="auto"/>
-          <w:lang w:val="en-US"/>
-        </w:rPr>
-        <w:t>Model Verification</w:t>
-      </w:r>
-      <w:bookmarkEnd w:id="16"/>
-    </w:p>
-    <w:p/>
-    <w:p>
-      <w:pPr>
-        <w:pStyle w:val="Ttulo2"/>
-        <w:rPr>
-          <w:b/>
-          <w:color w:val="auto"/>
-          <w:sz w:val="28"/>
-          <w:szCs w:val="28"/>
-          <w:lang w:val="en-US"/>
-        </w:rPr>
-      </w:pPr>
-      <w:bookmarkStart w:id="17" w:name="_Toc436671656"/>
-      <w:r>
-        <w:rPr>
-          <w:b/>
-          <w:color w:val="auto"/>
-          <w:sz w:val="28"/>
-          <w:szCs w:val="28"/>
-          <w:lang w:val="en-US"/>
-        </w:rPr>
-        <w:t>5</w:t>
-      </w:r>
-      <w:r>
-        <w:rPr>
-          <w:b/>
-          <w:color w:val="auto"/>
-          <w:sz w:val="28"/>
-          <w:szCs w:val="28"/>
-          <w:lang w:val="en-US"/>
-        </w:rPr>
-        <w:t xml:space="preserve">.1 </w:t>
-      </w:r>
-      <w:r>
-        <w:rPr>
-          <w:b/>
-          <w:color w:val="auto"/>
-          <w:sz w:val="28"/>
-          <w:szCs w:val="28"/>
-          <w:lang w:val="en-US"/>
-        </w:rPr>
-        <w:t>Domain Verification</w:t>
-      </w:r>
-      <w:bookmarkEnd w:id="17"/>
-    </w:p>
-    <w:p/>
-    <w:p>
-      <w:pPr>
-        <w:pStyle w:val="Ttulo2"/>
-        <w:rPr>
-          <w:b/>
-          <w:color w:val="auto"/>
-          <w:sz w:val="28"/>
-          <w:szCs w:val="28"/>
-          <w:lang w:val="en-US"/>
-        </w:rPr>
-      </w:pPr>
-      <w:bookmarkStart w:id="18" w:name="_Toc436671657"/>
-      <w:r>
-        <w:rPr>
-          <w:b/>
-          <w:color w:val="auto"/>
-          <w:sz w:val="28"/>
-          <w:szCs w:val="28"/>
-          <w:lang w:val="en-US"/>
-        </w:rPr>
-        <w:t>5.2</w:t>
-      </w:r>
-      <w:r>
-        <w:rPr>
-          <w:b/>
-          <w:color w:val="auto"/>
-          <w:sz w:val="28"/>
-          <w:szCs w:val="28"/>
-          <w:lang w:val="en-US"/>
-        </w:rPr>
-        <w:t xml:space="preserve"> </w:t>
-      </w:r>
-      <w:r>
-        <w:rPr>
-          <w:b/>
-          <w:color w:val="auto"/>
-          <w:sz w:val="28"/>
-          <w:szCs w:val="28"/>
-          <w:lang w:val="en-US"/>
-        </w:rPr>
-        <w:t>Invariant Verification</w:t>
-      </w:r>
-      <w:bookmarkEnd w:id="18"/>
-    </w:p>
-    <w:p/>
-    <w:p>
-      <w:r>
-        <w:br w:type="page"/>
-      </w:r>
-    </w:p>
-    <w:p>
-      <w:pPr>
-        <w:pStyle w:val="Ttulo1"/>
-        <w:rPr>
-          <w:b/>
-          <w:color w:val="auto"/>
-          <w:lang w:val="en-US"/>
-        </w:rPr>
-      </w:pPr>
-      <w:bookmarkStart w:id="19" w:name="_Toc436671658"/>
-      <w:r>
-        <w:rPr>
-          <w:b/>
-          <w:color w:val="auto"/>
-          <w:lang w:val="en-US"/>
-        </w:rPr>
-        <w:t>6</w:t>
-      </w:r>
-      <w:r>
-        <w:rPr>
-          <w:b/>
-          <w:color w:val="auto"/>
-          <w:lang w:val="en-US"/>
-        </w:rPr>
-        <w:t xml:space="preserve">. </w:t>
-      </w:r>
-      <w:r>
-        <w:rPr>
-          <w:b/>
-          <w:color w:val="auto"/>
-          <w:lang w:val="en-US"/>
-        </w:rPr>
-        <w:t>Code Generation</w:t>
-      </w:r>
-      <w:bookmarkEnd w:id="19"/>
-    </w:p>
-    <w:p/>
-    <w:p>
-      <w:r>
-        <w:br w:type="page"/>
-      </w:r>
-    </w:p>
-    <w:p>
-      <w:pPr>
-        <w:pStyle w:val="Ttulo1"/>
-        <w:rPr>
-          <w:b/>
-          <w:color w:val="auto"/>
-          <w:lang w:val="en-US"/>
-        </w:rPr>
-      </w:pPr>
-      <w:bookmarkStart w:id="20" w:name="_Toc436671659"/>
-      <w:r>
-        <w:rPr>
-          <w:b/>
-          <w:color w:val="auto"/>
-          <w:lang w:val="en-US"/>
-        </w:rPr>
-        <w:t>7</w:t>
-      </w:r>
-      <w:r>
-        <w:rPr>
-          <w:b/>
-          <w:color w:val="auto"/>
-          <w:lang w:val="en-US"/>
-        </w:rPr>
-        <w:t xml:space="preserve">. </w:t>
-      </w:r>
-      <w:r>
-        <w:rPr>
-          <w:b/>
-          <w:color w:val="auto"/>
-          <w:lang w:val="en-US"/>
-        </w:rPr>
-        <w:t>Conclusions</w:t>
-      </w:r>
-      <w:bookmarkEnd w:id="20"/>
-    </w:p>
-    <w:p/>
-    <w:p>
-      <w:pPr>
-        <w:pStyle w:val="Ttulo2"/>
-        <w:rPr>
-          <w:b/>
-          <w:color w:val="auto"/>
-          <w:sz w:val="28"/>
-          <w:szCs w:val="28"/>
-          <w:lang w:val="en-US"/>
-        </w:rPr>
-      </w:pPr>
-      <w:bookmarkStart w:id="21" w:name="_Toc436671660"/>
-      <w:r>
-        <w:rPr>
-          <w:b/>
-          <w:color w:val="auto"/>
-          <w:sz w:val="28"/>
-          <w:szCs w:val="28"/>
-          <w:lang w:val="en-US"/>
-        </w:rPr>
-        <w:t>7</w:t>
-      </w:r>
-      <w:r>
-        <w:rPr>
-          <w:b/>
-          <w:color w:val="auto"/>
-          <w:sz w:val="28"/>
-          <w:szCs w:val="28"/>
-          <w:lang w:val="en-US"/>
-        </w:rPr>
-        <w:t xml:space="preserve">.1 </w:t>
-      </w:r>
-      <w:r>
-        <w:rPr>
-          <w:b/>
-          <w:color w:val="auto"/>
-          <w:sz w:val="28"/>
-          <w:szCs w:val="28"/>
-          <w:lang w:val="en-US"/>
-        </w:rPr>
-        <w:t>Results Achieved</w:t>
-      </w:r>
-      <w:bookmarkEnd w:id="21"/>
-    </w:p>
-    <w:p/>
-    <w:p>
-      <w:pPr>
-        <w:pStyle w:val="Ttulo2"/>
-        <w:rPr>
-          <w:b/>
-          <w:color w:val="auto"/>
-          <w:sz w:val="28"/>
-          <w:szCs w:val="28"/>
-          <w:lang w:val="en-US"/>
-        </w:rPr>
-      </w:pPr>
-      <w:bookmarkStart w:id="22" w:name="_Toc436671661"/>
-      <w:r>
-        <w:rPr>
-          <w:b/>
-          <w:color w:val="auto"/>
-          <w:sz w:val="28"/>
-          <w:szCs w:val="28"/>
-          <w:lang w:val="en-US"/>
-        </w:rPr>
-        <w:t>7.2</w:t>
-      </w:r>
-      <w:r>
-        <w:rPr>
-          <w:b/>
-          <w:color w:val="auto"/>
-          <w:sz w:val="28"/>
-          <w:szCs w:val="28"/>
-          <w:lang w:val="en-US"/>
-        </w:rPr>
-        <w:t xml:space="preserve"> </w:t>
-      </w:r>
-      <w:r>
-        <w:rPr>
-          <w:b/>
-          <w:color w:val="auto"/>
-          <w:sz w:val="28"/>
-          <w:szCs w:val="28"/>
-          <w:lang w:val="en-US"/>
-        </w:rPr>
-        <w:t>Improvements</w:t>
-      </w:r>
-      <w:bookmarkEnd w:id="22"/>
-    </w:p>
-    <w:p/>
-    <w:p>
-      <w:pPr>
-        <w:pStyle w:val="Ttulo2"/>
-        <w:rPr>
-          <w:b/>
-          <w:color w:val="auto"/>
-          <w:sz w:val="28"/>
-          <w:szCs w:val="28"/>
-          <w:lang w:val="en-US"/>
-        </w:rPr>
-      </w:pPr>
-      <w:bookmarkStart w:id="23" w:name="_Toc436671662"/>
-      <w:r>
-        <w:rPr>
-          <w:b/>
-          <w:color w:val="auto"/>
-          <w:sz w:val="28"/>
-          <w:szCs w:val="28"/>
-          <w:lang w:val="en-US"/>
-        </w:rPr>
-        <w:t>7.3</w:t>
-      </w:r>
-      <w:r>
-        <w:rPr>
-          <w:b/>
-          <w:color w:val="auto"/>
-          <w:sz w:val="28"/>
-          <w:szCs w:val="28"/>
-          <w:lang w:val="en-US"/>
-        </w:rPr>
-        <w:t xml:space="preserve"> </w:t>
-      </w:r>
-      <w:r>
-        <w:rPr>
-          <w:b/>
-          <w:color w:val="auto"/>
-          <w:sz w:val="28"/>
-          <w:szCs w:val="28"/>
-          <w:lang w:val="en-US"/>
-        </w:rPr>
-        <w:t>Effort</w:t>
-      </w:r>
-      <w:bookmarkEnd w:id="23"/>
-    </w:p>
     <w:p/>
     <w:p/>
     <w:p/>
+    <w:p>
+      <w:pPr>
+        <w:pStyle w:val="Ttulo2"/>
+        <w:rPr>
+          <w:b/>
+          <w:color w:val="auto"/>
+          <w:sz w:val="28"/>
+          <w:szCs w:val="28"/>
+          <w:lang w:val="en-US"/>
+        </w:rPr>
+      </w:pPr>
+      <w:bookmarkStart w:id="9" w:name="_Toc436671649"/>
+      <w:r>
+        <w:rPr>
+          <w:b/>
+          <w:color w:val="auto"/>
+          <w:sz w:val="28"/>
+          <w:szCs w:val="28"/>
+          <w:lang w:val="en-US"/>
+        </w:rPr>
+        <w:t>3.2</w:t>
+      </w:r>
+      <w:r>
+        <w:rPr>
+          <w:b/>
+          <w:color w:val="auto"/>
+          <w:sz w:val="28"/>
+          <w:szCs w:val="28"/>
+          <w:lang w:val="en-US"/>
+        </w:rPr>
+        <w:t xml:space="preserve"> </w:t>
+      </w:r>
+      <w:r>
+        <w:rPr>
+          <w:b/>
+          <w:color w:val="auto"/>
+          <w:sz w:val="28"/>
+          <w:szCs w:val="28"/>
+          <w:lang w:val="en-US"/>
+        </w:rPr>
+        <w:t>Data Types</w:t>
+      </w:r>
+      <w:bookmarkEnd w:id="9"/>
+    </w:p>
+    <w:p>
+      <w:pPr>
+        <w:spacing w:line="300" w:lineRule="auto"/>
+        <w:jc w:val="both"/>
+        <w:rPr>
+          <w:rFonts w:ascii="Calibri Light" w:hAnsi="Calibri Light"/>
+          <w:lang w:val="en-US"/>
+        </w:rPr>
+      </w:pPr>
+    </w:p>
+    <w:p>
+      <w:pPr>
+        <w:pStyle w:val="Ttulo2"/>
+        <w:rPr>
+          <w:b/>
+          <w:color w:val="auto"/>
+          <w:sz w:val="28"/>
+          <w:szCs w:val="28"/>
+          <w:lang w:val="en-US"/>
+        </w:rPr>
+      </w:pPr>
+      <w:bookmarkStart w:id="10" w:name="_Toc436671650"/>
+      <w:r>
+        <w:rPr>
+          <w:b/>
+          <w:color w:val="auto"/>
+          <w:sz w:val="28"/>
+          <w:szCs w:val="28"/>
+          <w:lang w:val="en-US"/>
+        </w:rPr>
+        <w:t>3.3</w:t>
+      </w:r>
+      <w:r>
+        <w:rPr>
+          <w:b/>
+          <w:color w:val="auto"/>
+          <w:sz w:val="28"/>
+          <w:szCs w:val="28"/>
+          <w:lang w:val="en-US"/>
+        </w:rPr>
+        <w:t xml:space="preserve"> </w:t>
+      </w:r>
+      <w:r>
+        <w:rPr>
+          <w:b/>
+          <w:color w:val="auto"/>
+          <w:sz w:val="28"/>
+          <w:szCs w:val="28"/>
+          <w:lang w:val="en-US"/>
+        </w:rPr>
+        <w:t>Domains</w:t>
+      </w:r>
+      <w:bookmarkEnd w:id="10"/>
+    </w:p>
+    <w:p>
+      <w:pPr>
+        <w:spacing w:line="300" w:lineRule="auto"/>
+        <w:jc w:val="both"/>
+        <w:rPr>
+          <w:rFonts w:ascii="Calibri Light" w:hAnsi="Calibri Light"/>
+          <w:lang w:val="en-US"/>
+        </w:rPr>
+      </w:pPr>
+    </w:p>
+    <w:p>
+      <w:pPr>
+        <w:rPr>
+          <w:rFonts w:ascii="Calibri Light" w:hAnsi="Calibri Light"/>
+          <w:lang w:val="en-US"/>
+        </w:rPr>
+      </w:pPr>
+      <w:r>
+        <w:rPr>
+          <w:rFonts w:ascii="Calibri Light" w:hAnsi="Calibri Light"/>
+          <w:lang w:val="en-US"/>
+        </w:rPr>
+        <w:br w:type="page"/>
+      </w:r>
+    </w:p>
+    <w:p>
+      <w:pPr>
+        <w:pStyle w:val="Ttulo1"/>
+        <w:rPr>
+          <w:b/>
+          <w:color w:val="auto"/>
+          <w:lang w:val="en-US"/>
+        </w:rPr>
+      </w:pPr>
+      <w:bookmarkStart w:id="11" w:name="_Toc436671651"/>
+      <w:r>
+        <w:rPr>
+          <w:b/>
+          <w:color w:val="auto"/>
+          <w:lang w:val="en-US"/>
+        </w:rPr>
+        <w:t>4</w:t>
+      </w:r>
+      <w:r>
+        <w:rPr>
+          <w:b/>
+          <w:color w:val="auto"/>
+          <w:lang w:val="en-US"/>
+        </w:rPr>
+        <w:t xml:space="preserve">. </w:t>
+      </w:r>
+      <w:r>
+        <w:rPr>
+          <w:b/>
+          <w:color w:val="auto"/>
+          <w:lang w:val="en-US"/>
+        </w:rPr>
+        <w:t>Model Validation</w:t>
+      </w:r>
+      <w:bookmarkEnd w:id="11"/>
+    </w:p>
     <w:p/>
+    <w:p>
+      <w:pPr>
+        <w:pStyle w:val="Ttulo2"/>
+        <w:rPr>
+          <w:b/>
+          <w:color w:val="auto"/>
+          <w:sz w:val="28"/>
+          <w:szCs w:val="28"/>
+          <w:lang w:val="en-US"/>
+        </w:rPr>
+      </w:pPr>
+      <w:bookmarkStart w:id="12" w:name="_Toc436671652"/>
+      <w:r>
+        <w:rPr>
+          <w:b/>
+          <w:color w:val="auto"/>
+          <w:sz w:val="28"/>
+          <w:szCs w:val="28"/>
+          <w:lang w:val="en-US"/>
+        </w:rPr>
+        <w:t>4</w:t>
+      </w:r>
+      <w:r>
+        <w:rPr>
+          <w:b/>
+          <w:color w:val="auto"/>
+          <w:sz w:val="28"/>
+          <w:szCs w:val="28"/>
+          <w:lang w:val="en-US"/>
+        </w:rPr>
+        <w:t xml:space="preserve">.1 </w:t>
+      </w:r>
+      <w:r>
+        <w:rPr>
+          <w:b/>
+          <w:color w:val="auto"/>
+          <w:sz w:val="28"/>
+          <w:szCs w:val="28"/>
+          <w:lang w:val="en-US"/>
+        </w:rPr>
+        <w:t>Test Classes</w:t>
+      </w:r>
+      <w:bookmarkEnd w:id="12"/>
+    </w:p>
+    <w:p/>
+    <w:p>
+      <w:pPr>
+        <w:pStyle w:val="Ttulo2"/>
+        <w:rPr>
+          <w:b/>
+          <w:color w:val="auto"/>
+          <w:sz w:val="28"/>
+          <w:szCs w:val="28"/>
+          <w:lang w:val="en-US"/>
+        </w:rPr>
+      </w:pPr>
+      <w:bookmarkStart w:id="13" w:name="_Toc436671653"/>
+      <w:r>
+        <w:rPr>
+          <w:b/>
+          <w:color w:val="auto"/>
+          <w:sz w:val="28"/>
+          <w:szCs w:val="28"/>
+          <w:lang w:val="en-US"/>
+        </w:rPr>
+        <w:t>4.2</w:t>
+      </w:r>
+      <w:r>
+        <w:rPr>
+          <w:b/>
+          <w:color w:val="auto"/>
+          <w:sz w:val="28"/>
+          <w:szCs w:val="28"/>
+          <w:lang w:val="en-US"/>
+        </w:rPr>
+        <w:t xml:space="preserve"> </w:t>
+      </w:r>
+      <w:r>
+        <w:rPr>
+          <w:b/>
+          <w:color w:val="auto"/>
+          <w:sz w:val="28"/>
+          <w:szCs w:val="28"/>
+          <w:lang w:val="en-US"/>
+        </w:rPr>
+        <w:t>Test Results</w:t>
+      </w:r>
+      <w:bookmarkEnd w:id="13"/>
+    </w:p>
+    <w:p/>
+    <w:p>
+      <w:pPr>
+        <w:pStyle w:val="Ttulo2"/>
+        <w:rPr>
+          <w:b/>
+          <w:color w:val="auto"/>
+          <w:sz w:val="28"/>
+          <w:szCs w:val="28"/>
+          <w:lang w:val="en-US"/>
+        </w:rPr>
+      </w:pPr>
+      <w:bookmarkStart w:id="14" w:name="_Toc436671654"/>
+      <w:r>
+        <w:rPr>
+          <w:b/>
+          <w:color w:val="auto"/>
+          <w:sz w:val="28"/>
+          <w:szCs w:val="28"/>
+          <w:lang w:val="en-US"/>
+        </w:rPr>
+        <w:t>4.3</w:t>
+      </w:r>
+      <w:r>
+        <w:rPr>
+          <w:b/>
+          <w:color w:val="auto"/>
+          <w:sz w:val="28"/>
+          <w:szCs w:val="28"/>
+          <w:lang w:val="en-US"/>
+        </w:rPr>
+        <w:t xml:space="preserve"> </w:t>
+      </w:r>
+      <w:r>
+        <w:rPr>
+          <w:b/>
+          <w:color w:val="auto"/>
+          <w:sz w:val="28"/>
+          <w:szCs w:val="28"/>
+          <w:lang w:val="en-US"/>
+        </w:rPr>
+        <w:t>Requirements Traceability</w:t>
+      </w:r>
+      <w:bookmarkEnd w:id="14"/>
+    </w:p>
+    <w:p/>
+    <w:p>
+      <w:r>
+        <w:br w:type="page"/>
+      </w:r>
+    </w:p>
+    <w:p>
+      <w:pPr>
+        <w:pStyle w:val="Ttulo1"/>
+        <w:rPr>
+          <w:b/>
+          <w:color w:val="auto"/>
+          <w:lang w:val="en-US"/>
+        </w:rPr>
+      </w:pPr>
+      <w:bookmarkStart w:id="15" w:name="_Toc436671655"/>
+      <w:r>
+        <w:rPr>
+          <w:b/>
+          <w:color w:val="auto"/>
+          <w:lang w:val="en-US"/>
+        </w:rPr>
+        <w:t>5</w:t>
+      </w:r>
+      <w:r>
+        <w:rPr>
+          <w:b/>
+          <w:color w:val="auto"/>
+          <w:lang w:val="en-US"/>
+        </w:rPr>
+        <w:t xml:space="preserve">. </w:t>
+      </w:r>
+      <w:r>
+        <w:rPr>
+          <w:b/>
+          <w:color w:val="auto"/>
+          <w:lang w:val="en-US"/>
+        </w:rPr>
+        <w:t>Model Verification</w:t>
+      </w:r>
+      <w:bookmarkEnd w:id="15"/>
+    </w:p>
+    <w:p/>
+    <w:p>
+      <w:pPr>
+        <w:pStyle w:val="Ttulo2"/>
+        <w:rPr>
+          <w:b/>
+          <w:color w:val="auto"/>
+          <w:sz w:val="28"/>
+          <w:szCs w:val="28"/>
+          <w:lang w:val="en-US"/>
+        </w:rPr>
+      </w:pPr>
+      <w:bookmarkStart w:id="16" w:name="_Toc436671656"/>
+      <w:r>
+        <w:rPr>
+          <w:b/>
+          <w:color w:val="auto"/>
+          <w:sz w:val="28"/>
+          <w:szCs w:val="28"/>
+          <w:lang w:val="en-US"/>
+        </w:rPr>
+        <w:t>5</w:t>
+      </w:r>
+      <w:r>
+        <w:rPr>
+          <w:b/>
+          <w:color w:val="auto"/>
+          <w:sz w:val="28"/>
+          <w:szCs w:val="28"/>
+          <w:lang w:val="en-US"/>
+        </w:rPr>
+        <w:t xml:space="preserve">.1 </w:t>
+      </w:r>
+      <w:r>
+        <w:rPr>
+          <w:b/>
+          <w:color w:val="auto"/>
+          <w:sz w:val="28"/>
+          <w:szCs w:val="28"/>
+          <w:lang w:val="en-US"/>
+        </w:rPr>
+        <w:t>Domain Verification</w:t>
+      </w:r>
+      <w:bookmarkEnd w:id="16"/>
+    </w:p>
+    <w:p/>
+    <w:p>
+      <w:pPr>
+        <w:pStyle w:val="Ttulo2"/>
+        <w:rPr>
+          <w:b/>
+          <w:color w:val="auto"/>
+          <w:sz w:val="28"/>
+          <w:szCs w:val="28"/>
+          <w:lang w:val="en-US"/>
+        </w:rPr>
+      </w:pPr>
+      <w:bookmarkStart w:id="17" w:name="_Toc436671657"/>
+      <w:r>
+        <w:rPr>
+          <w:b/>
+          <w:color w:val="auto"/>
+          <w:sz w:val="28"/>
+          <w:szCs w:val="28"/>
+          <w:lang w:val="en-US"/>
+        </w:rPr>
+        <w:t>5.2</w:t>
+      </w:r>
+      <w:r>
+        <w:rPr>
+          <w:b/>
+          <w:color w:val="auto"/>
+          <w:sz w:val="28"/>
+          <w:szCs w:val="28"/>
+          <w:lang w:val="en-US"/>
+        </w:rPr>
+        <w:t xml:space="preserve"> </w:t>
+      </w:r>
+      <w:r>
+        <w:rPr>
+          <w:b/>
+          <w:color w:val="auto"/>
+          <w:sz w:val="28"/>
+          <w:szCs w:val="28"/>
+          <w:lang w:val="en-US"/>
+        </w:rPr>
+        <w:t>Invariant Verification</w:t>
+      </w:r>
+      <w:bookmarkEnd w:id="17"/>
+    </w:p>
+    <w:p/>
+    <w:p>
+      <w:r>
+        <w:br w:type="page"/>
+      </w:r>
+    </w:p>
+    <w:p>
+      <w:pPr>
+        <w:pStyle w:val="Ttulo1"/>
+        <w:rPr>
+          <w:b/>
+          <w:color w:val="auto"/>
+          <w:lang w:val="en-US"/>
+        </w:rPr>
+      </w:pPr>
+      <w:bookmarkStart w:id="18" w:name="_Toc436671658"/>
+      <w:r>
+        <w:rPr>
+          <w:b/>
+          <w:color w:val="auto"/>
+          <w:lang w:val="en-US"/>
+        </w:rPr>
+        <w:t>6</w:t>
+      </w:r>
+      <w:r>
+        <w:rPr>
+          <w:b/>
+          <w:color w:val="auto"/>
+          <w:lang w:val="en-US"/>
+        </w:rPr>
+        <w:t xml:space="preserve">. </w:t>
+      </w:r>
+      <w:r>
+        <w:rPr>
+          <w:b/>
+          <w:color w:val="auto"/>
+          <w:lang w:val="en-US"/>
+        </w:rPr>
+        <w:t>Code Generation</w:t>
+      </w:r>
+      <w:bookmarkEnd w:id="18"/>
+    </w:p>
+    <w:p/>
+    <w:p>
+      <w:r>
+        <w:br w:type="page"/>
+      </w:r>
+    </w:p>
+    <w:p>
+      <w:pPr>
+        <w:pStyle w:val="Ttulo1"/>
+        <w:rPr>
+          <w:b/>
+          <w:color w:val="auto"/>
+          <w:lang w:val="en-US"/>
+        </w:rPr>
+      </w:pPr>
+      <w:bookmarkStart w:id="19" w:name="_Toc436671659"/>
+      <w:r>
+        <w:rPr>
+          <w:b/>
+          <w:color w:val="auto"/>
+          <w:lang w:val="en-US"/>
+        </w:rPr>
+        <w:t>7</w:t>
+      </w:r>
+      <w:r>
+        <w:rPr>
+          <w:b/>
+          <w:color w:val="auto"/>
+          <w:lang w:val="en-US"/>
+        </w:rPr>
+        <w:t xml:space="preserve">. </w:t>
+      </w:r>
+      <w:r>
+        <w:rPr>
+          <w:b/>
+          <w:color w:val="auto"/>
+          <w:lang w:val="en-US"/>
+        </w:rPr>
+        <w:t>Conclusions</w:t>
+      </w:r>
+      <w:bookmarkEnd w:id="19"/>
+    </w:p>
+    <w:p/>
+    <w:p>
+      <w:pPr>
+        <w:pStyle w:val="Ttulo2"/>
+        <w:rPr>
+          <w:b/>
+          <w:color w:val="auto"/>
+          <w:sz w:val="28"/>
+          <w:szCs w:val="28"/>
+          <w:lang w:val="en-US"/>
+        </w:rPr>
+      </w:pPr>
+      <w:bookmarkStart w:id="20" w:name="_Toc436671660"/>
+      <w:r>
+        <w:rPr>
+          <w:b/>
+          <w:color w:val="auto"/>
+          <w:sz w:val="28"/>
+          <w:szCs w:val="28"/>
+          <w:lang w:val="en-US"/>
+        </w:rPr>
+        <w:t>7</w:t>
+      </w:r>
+      <w:r>
+        <w:rPr>
+          <w:b/>
+          <w:color w:val="auto"/>
+          <w:sz w:val="28"/>
+          <w:szCs w:val="28"/>
+          <w:lang w:val="en-US"/>
+        </w:rPr>
+        <w:t xml:space="preserve">.1 </w:t>
+      </w:r>
+      <w:r>
+        <w:rPr>
+          <w:b/>
+          <w:color w:val="auto"/>
+          <w:sz w:val="28"/>
+          <w:szCs w:val="28"/>
+          <w:lang w:val="en-US"/>
+        </w:rPr>
+        <w:t>Results Achieved</w:t>
+      </w:r>
+      <w:bookmarkEnd w:id="20"/>
+    </w:p>
+    <w:p/>
+    <w:p>
+      <w:pPr>
+        <w:spacing w:line="300" w:lineRule="auto"/>
+        <w:jc w:val="both"/>
+        <w:rPr>
+          <w:rFonts w:ascii="Calibri Light" w:hAnsi="Calibri Light"/>
+          <w:lang w:val="en-US"/>
+        </w:rPr>
+      </w:pPr>
+      <w:r>
+        <w:tab/>
+      </w:r>
+    </w:p>
+    <w:p/>
+    <w:p>
+      <w:pPr>
+        <w:pStyle w:val="Ttulo2"/>
+        <w:rPr>
+          <w:b/>
+          <w:color w:val="auto"/>
+          <w:sz w:val="28"/>
+          <w:szCs w:val="28"/>
+          <w:lang w:val="en-US"/>
+        </w:rPr>
+      </w:pPr>
+      <w:r>
+        <w:rPr>
+          <w:b/>
+          <w:color w:val="auto"/>
+          <w:sz w:val="28"/>
+          <w:szCs w:val="28"/>
+          <w:lang w:val="en-US"/>
+        </w:rPr>
+        <w:t>7.2</w:t>
+      </w:r>
+      <w:r>
+        <w:rPr>
+          <w:b/>
+          <w:color w:val="auto"/>
+          <w:sz w:val="28"/>
+          <w:szCs w:val="28"/>
+          <w:lang w:val="en-US"/>
+        </w:rPr>
+        <w:t xml:space="preserve"> </w:t>
+      </w:r>
+      <w:r>
+        <w:rPr>
+          <w:b/>
+          <w:color w:val="auto"/>
+          <w:sz w:val="28"/>
+          <w:szCs w:val="28"/>
+          <w:lang w:val="en-US"/>
+        </w:rPr>
+        <w:t>Difficulties</w:t>
+      </w:r>
+    </w:p>
+    <w:p/>
+    <w:p>
+      <w:pPr>
+        <w:spacing w:line="300" w:lineRule="auto"/>
+        <w:jc w:val="both"/>
+        <w:rPr>
+          <w:rFonts w:ascii="Calibri Light" w:hAnsi="Calibri Light"/>
+          <w:lang w:val="en-US"/>
+        </w:rPr>
+      </w:pPr>
+      <w:r>
+        <w:rPr>
+          <w:rFonts w:ascii="Calibri Light" w:hAnsi="Calibri Light"/>
+          <w:lang w:val="en-US"/>
+        </w:rPr>
+        <w:tab/>
+      </w:r>
+      <w:r>
+        <w:rPr>
+          <w:rFonts w:ascii="Calibri Light" w:hAnsi="Calibri Light"/>
+          <w:lang w:val="en-US"/>
+        </w:rPr>
+        <w:t xml:space="preserve">We honestly think that </w:t>
+      </w:r>
+      <w:r>
+        <w:rPr>
+          <w:rFonts w:ascii="Calibri Light" w:hAnsi="Calibri Light"/>
+          <w:lang w:val="en-US"/>
+        </w:rPr>
+        <w:t>there should be more emphasis on explaining how using VDM++ may benefit the way programmers develop applications</w:t>
+      </w:r>
+      <w:r>
+        <w:rPr>
+          <w:rFonts w:ascii="Calibri Light" w:hAnsi="Calibri Light"/>
+          <w:lang w:val="en-US"/>
+        </w:rPr>
+        <w:t>,</w:t>
+      </w:r>
+      <w:r>
+        <w:rPr>
+          <w:rFonts w:ascii="Calibri Light" w:hAnsi="Calibri Light"/>
+          <w:lang w:val="en-US"/>
+        </w:rPr>
+        <w:t xml:space="preserve"> using imperative languages like Java. There’s been a certain difficulty at the beginning to actually know what to do and where to start, and we lost tons of time on that dilemma.</w:t>
+      </w:r>
+      <w:r>
+        <w:rPr>
+          <w:rFonts w:ascii="Calibri Light" w:hAnsi="Calibri Light"/>
+          <w:lang w:val="en-US"/>
+        </w:rPr>
+        <w:t xml:space="preserve"> </w:t>
+      </w:r>
+      <w:r>
+        <w:rPr>
+          <w:rFonts w:ascii="Calibri Light" w:hAnsi="Calibri Light"/>
+          <w:lang w:val="en-US"/>
+        </w:rPr>
+        <w:t xml:space="preserve">Furthermore, the massive amount of information about XACML was quite misleading at the beginning since we had no idea if we should implement XACML in its total completeness, </w:t>
+      </w:r>
+      <w:r>
+        <w:rPr>
+          <w:rFonts w:ascii="Calibri Light" w:hAnsi="Calibri Light"/>
+          <w:lang w:val="en-US"/>
+        </w:rPr>
+        <w:t>as</w:t>
+      </w:r>
+      <w:r>
+        <w:rPr>
+          <w:rFonts w:ascii="Calibri Light" w:hAnsi="Calibri Light"/>
+          <w:lang w:val="en-US"/>
+        </w:rPr>
+        <w:t xml:space="preserve"> there wouldn’t be enough time to develop a system with that kind of scope. </w:t>
+      </w:r>
+      <w:r>
+        <w:rPr>
+          <w:rFonts w:ascii="Calibri Light" w:hAnsi="Calibri Light"/>
+          <w:lang w:val="en-US"/>
+        </w:rPr>
+        <w:t>This led to delays on the development and therefore the application’</w:t>
+      </w:r>
+      <w:r>
+        <w:rPr>
+          <w:rFonts w:ascii="Calibri Light" w:hAnsi="Calibri Light"/>
+          <w:lang w:val="en-US"/>
+        </w:rPr>
+        <w:t xml:space="preserve">s quality was far from </w:t>
+      </w:r>
+      <w:r>
+        <w:rPr>
+          <w:rFonts w:ascii="Calibri Light" w:hAnsi="Calibri Light"/>
+          <w:lang w:val="en-US"/>
+        </w:rPr>
+        <w:t>we expected.</w:t>
+      </w:r>
+      <w:bookmarkStart w:id="21" w:name="_GoBack"/>
+      <w:bookmarkEnd w:id="21"/>
+    </w:p>
+    <w:p/>
+    <w:p>
+      <w:pPr>
+        <w:pStyle w:val="Ttulo2"/>
+        <w:rPr>
+          <w:b/>
+          <w:color w:val="auto"/>
+          <w:sz w:val="28"/>
+          <w:szCs w:val="28"/>
+          <w:lang w:val="en-US"/>
+        </w:rPr>
+      </w:pPr>
+      <w:bookmarkStart w:id="22" w:name="_Toc436671661"/>
+      <w:r>
+        <w:rPr>
+          <w:b/>
+          <w:color w:val="auto"/>
+          <w:sz w:val="28"/>
+          <w:szCs w:val="28"/>
+          <w:lang w:val="en-US"/>
+        </w:rPr>
+        <w:t>7.3</w:t>
+      </w:r>
+      <w:r>
+        <w:rPr>
+          <w:b/>
+          <w:color w:val="auto"/>
+          <w:sz w:val="28"/>
+          <w:szCs w:val="28"/>
+          <w:lang w:val="en-US"/>
+        </w:rPr>
+        <w:t xml:space="preserve"> </w:t>
+      </w:r>
+      <w:r>
+        <w:rPr>
+          <w:b/>
+          <w:color w:val="auto"/>
+          <w:sz w:val="28"/>
+          <w:szCs w:val="28"/>
+          <w:lang w:val="en-US"/>
+        </w:rPr>
+        <w:t>Improvements</w:t>
+      </w:r>
+      <w:bookmarkEnd w:id="22"/>
+    </w:p>
+    <w:p/>
+    <w:p>
+      <w:pPr>
+        <w:spacing w:line="300" w:lineRule="auto"/>
+        <w:jc w:val="both"/>
+        <w:rPr>
+          <w:rFonts w:ascii="Calibri Light" w:hAnsi="Calibri Light"/>
+          <w:lang w:val="en-US"/>
+        </w:rPr>
+      </w:pPr>
+      <w:r>
+        <w:tab/>
+      </w:r>
+      <w:r>
+        <w:rPr>
+          <w:rFonts w:ascii="Calibri Light" w:hAnsi="Calibri Light"/>
+          <w:lang w:val="en-US"/>
+        </w:rPr>
+        <w:t xml:space="preserve">After </w:t>
+      </w:r>
+      <w:r>
+        <w:rPr>
+          <w:rFonts w:ascii="Calibri Light" w:hAnsi="Calibri Light"/>
+          <w:lang w:val="en-US"/>
+        </w:rPr>
+        <w:t>developing this (quite) simple physical access control system using XACML, there are some features which we would like to implement, and therefore take use of all VDM++ potential capabilities.</w:t>
+      </w:r>
+      <w:r>
+        <w:rPr>
+          <w:rFonts w:ascii="Calibri Light" w:hAnsi="Calibri Light"/>
+          <w:lang w:val="en-US"/>
+        </w:rPr>
+        <w:t xml:space="preserve"> The first enhancement would be</w:t>
+      </w:r>
+      <w:r>
+        <w:rPr>
+          <w:rFonts w:ascii="Calibri Light" w:hAnsi="Calibri Light"/>
+          <w:lang w:val="en-US"/>
+        </w:rPr>
+        <w:t xml:space="preserve"> to translate the user request into a XACML type-request in order to follow </w:t>
+      </w:r>
+      <w:r>
+        <w:rPr>
+          <w:rFonts w:ascii="Calibri Light" w:hAnsi="Calibri Light"/>
+          <w:lang w:val="en-US"/>
+        </w:rPr>
+        <w:t>the control flow</w:t>
+      </w:r>
+      <w:r>
+        <w:rPr>
+          <w:rFonts w:ascii="Calibri Light" w:hAnsi="Calibri Light"/>
+          <w:lang w:val="en-US"/>
+        </w:rPr>
+        <w:t xml:space="preserve"> in XACML.</w:t>
+      </w:r>
+      <w:r>
+        <w:rPr>
+          <w:rFonts w:ascii="Calibri Light" w:hAnsi="Calibri Light"/>
+          <w:lang w:val="en-US"/>
+        </w:rPr>
+        <w:t xml:space="preserve"> The second enhancement would be to read a XML file containing the policies, already in XACML, and populate the set of policies. The last enhancement would be to export a file with all the requests, taken actions and combining algorithms used.</w:t>
+      </w:r>
+    </w:p>
+    <w:p/>
+    <w:p>
+      <w:pPr>
+        <w:pStyle w:val="Ttulo2"/>
+        <w:rPr>
+          <w:b/>
+          <w:color w:val="auto"/>
+          <w:sz w:val="28"/>
+          <w:szCs w:val="28"/>
+          <w:lang w:val="en-US"/>
+        </w:rPr>
+      </w:pPr>
+      <w:bookmarkStart w:id="23" w:name="_Toc436671662"/>
+      <w:r>
+        <w:rPr>
+          <w:b/>
+          <w:color w:val="auto"/>
+          <w:sz w:val="28"/>
+          <w:szCs w:val="28"/>
+          <w:lang w:val="en-US"/>
+        </w:rPr>
+        <w:t>7.4</w:t>
+      </w:r>
+      <w:r>
+        <w:rPr>
+          <w:b/>
+          <w:color w:val="auto"/>
+          <w:sz w:val="28"/>
+          <w:szCs w:val="28"/>
+          <w:lang w:val="en-US"/>
+        </w:rPr>
+        <w:t xml:space="preserve"> </w:t>
+      </w:r>
+      <w:r>
+        <w:rPr>
+          <w:b/>
+          <w:color w:val="auto"/>
+          <w:sz w:val="28"/>
+          <w:szCs w:val="28"/>
+          <w:lang w:val="en-US"/>
+        </w:rPr>
+        <w:t>Effort</w:t>
+      </w:r>
+      <w:bookmarkEnd w:id="23"/>
+    </w:p>
+    <w:p/>
+    <w:p>
+      <w:pPr>
+        <w:spacing w:line="300" w:lineRule="auto"/>
+        <w:rPr>
+          <w:rFonts w:ascii="Calibri Light" w:hAnsi="Calibri Light"/>
+          <w:lang w:val="en-US"/>
+        </w:rPr>
+      </w:pPr>
+      <w:r>
+        <w:rPr>
+          <w:rFonts w:ascii="Calibri Light" w:hAnsi="Calibri Light"/>
+          <w:lang w:val="en-US"/>
+        </w:rPr>
+        <w:tab/>
+        <w:t>The distribution of effort (%) by each group member is given as follows:</w:t>
+      </w:r>
+    </w:p>
+    <w:p>
+      <w:pPr>
+        <w:spacing w:line="300" w:lineRule="auto"/>
+        <w:rPr>
+          <w:rFonts w:ascii="Calibri Light" w:hAnsi="Calibri Light"/>
+        </w:rPr>
+      </w:pPr>
+    </w:p>
+    <w:p>
+      <w:pPr>
+        <w:pStyle w:val="PargrafodaLista"/>
+        <w:numPr>
+          <w:ilvl w:val="0"/>
+          <w:numId w:val="9"/>
+        </w:numPr>
+        <w:spacing w:line="300" w:lineRule="auto"/>
+        <w:rPr>
+          <w:rFonts w:ascii="Calibri Light" w:hAnsi="Calibri Light"/>
+        </w:rPr>
+      </w:pPr>
+      <w:r>
+        <w:rPr>
+          <w:rFonts w:ascii="Calibri Light" w:hAnsi="Calibri Light"/>
+        </w:rPr>
+        <w:t xml:space="preserve">Bruno Moreira – </w:t>
+      </w:r>
+    </w:p>
+    <w:p>
+      <w:pPr>
+        <w:pStyle w:val="PargrafodaLista"/>
+        <w:numPr>
+          <w:ilvl w:val="0"/>
+          <w:numId w:val="9"/>
+        </w:numPr>
+        <w:spacing w:line="300" w:lineRule="auto"/>
+        <w:rPr>
+          <w:rFonts w:ascii="Calibri Light" w:hAnsi="Calibri Light"/>
+        </w:rPr>
+      </w:pPr>
+      <w:r>
+        <w:rPr>
+          <w:rFonts w:ascii="Calibri Light" w:hAnsi="Calibri Light"/>
+        </w:rPr>
+        <w:t xml:space="preserve">Márcio Fontes – </w:t>
+      </w:r>
+    </w:p>
+    <w:p>
+      <w:pPr>
+        <w:spacing w:line="300" w:lineRule="auto"/>
+      </w:pPr>
+    </w:p>
     <w:p>
       <w:pPr>
         <w:spacing w:line="300" w:lineRule="auto"/>
@@ -4336,6 +5170,7 @@
               <w:lang w:val="pt-BR"/>
             </w:rPr>
           </w:pPr>
+          <w:proofErr w:type="spellStart"/>
           <w:r>
             <w:rPr>
               <w:b/>
@@ -4345,14 +5180,28 @@
             <w:t>References</w:t>
           </w:r>
           <w:bookmarkEnd w:id="24"/>
+          <w:proofErr w:type="spellEnd"/>
         </w:p>
-        <w:p/>
+        <w:p>
+          <w:pPr>
+            <w:rPr>
+              <w:rFonts w:ascii="Calibri Light" w:hAnsi="Calibri Light"/>
+            </w:rPr>
+          </w:pPr>
+        </w:p>
         <w:sdt>
           <w:sdtPr>
+            <w:rPr>
+              <w:rFonts w:ascii="Calibri Light" w:hAnsi="Calibri Light"/>
+            </w:rPr>
             <w:id w:val="111145805"/>
             <w:bibliography/>
           </w:sdtPr>
-          <w:sdtEndPr/>
+          <w:sdtEndPr>
+            <w:rPr>
+              <w:rFonts w:asciiTheme="minorHAnsi" w:hAnsiTheme="minorHAnsi"/>
+            </w:rPr>
+          </w:sdtEndPr>
           <w:sdtContent>
             <w:p>
               <w:pPr>
@@ -4410,9 +5259,102 @@
             </w:p>
             <w:p>
               <w:pPr>
+                <w:jc w:val="both"/>
                 <w:rPr>
                   <w:rFonts w:ascii="Calibri Light" w:hAnsi="Calibri Light"/>
                   <w:lang w:val="pt-BR"/>
+                </w:rPr>
+              </w:pPr>
+            </w:p>
+            <w:p>
+              <w:pPr>
+                <w:pStyle w:val="Bibliografia"/>
+                <w:jc w:val="both"/>
+                <w:rPr>
+                  <w:rFonts w:ascii="Calibri Light" w:hAnsi="Calibri Light"/>
+                  <w:noProof/>
+                  <w:lang w:val="pt-BR"/>
+                </w:rPr>
+              </w:pPr>
+              <w:r>
+                <w:rPr>
+                  <w:rFonts w:ascii="Calibri Light" w:hAnsi="Calibri Light"/>
+                  <w:noProof/>
+                  <w:lang w:val="pt-BR"/>
+                </w:rPr>
+                <w:t xml:space="preserve">OASIS. (2013 de january de 2013). </w:t>
+              </w:r>
+              <w:r>
+                <w:rPr>
+                  <w:rFonts w:ascii="Calibri Light" w:hAnsi="Calibri Light"/>
+                  <w:iCs/>
+                  <w:noProof/>
+                  <w:lang w:val="pt-BR"/>
+                </w:rPr>
+                <w:t>eXtensible Access Control Markup Language (XACML) Version 3.0</w:t>
+              </w:r>
+              <w:r>
+                <w:rPr>
+                  <w:rFonts w:ascii="Calibri Light" w:hAnsi="Calibri Light"/>
+                  <w:noProof/>
+                  <w:lang w:val="pt-BR"/>
+                </w:rPr>
+                <w:t>. A</w:t>
+              </w:r>
+              <w:r>
+                <w:rPr>
+                  <w:rFonts w:ascii="Calibri Light" w:hAnsi="Calibri Light"/>
+                  <w:noProof/>
+                  <w:lang w:val="pt-BR"/>
+                </w:rPr>
+                <w:t>cessed on D</w:t>
+              </w:r>
+              <w:r>
+                <w:rPr>
+                  <w:rFonts w:ascii="Calibri Light" w:hAnsi="Calibri Light"/>
+                  <w:noProof/>
+                  <w:lang w:val="pt-BR"/>
+                </w:rPr>
+                <w:t>ecember</w:t>
+              </w:r>
+              <w:r>
+                <w:rPr>
+                  <w:rFonts w:ascii="Calibri Light" w:hAnsi="Calibri Light"/>
+                  <w:noProof/>
+                  <w:lang w:val="pt-BR"/>
+                </w:rPr>
+                <w:t xml:space="preserve"> 2nd, </w:t>
+              </w:r>
+              <w:r>
+                <w:rPr>
+                  <w:rFonts w:ascii="Calibri Light" w:hAnsi="Calibri Light"/>
+                  <w:noProof/>
+                  <w:lang w:val="pt-BR"/>
+                </w:rPr>
+                <w:t xml:space="preserve">2015, </w:t>
+              </w:r>
+              <w:r>
+                <w:rPr>
+                  <w:rFonts w:ascii="Calibri Light" w:hAnsi="Calibri Light"/>
+                  <w:noProof/>
+                  <w:lang w:val="pt-BR"/>
+                </w:rPr>
+                <w:t>available at</w:t>
+              </w:r>
+              <w:r>
+                <w:rPr>
+                  <w:rFonts w:ascii="Calibri Light" w:hAnsi="Calibri Light"/>
+                  <w:noProof/>
+                  <w:lang w:val="pt-BR"/>
+                </w:rPr>
+                <w:t xml:space="preserve"> OASIS Docs: http://docs.oasis-open.org/xacml/3.0/xacml-3.0-core-spec-os-en.html</w:t>
+              </w:r>
+            </w:p>
+            <w:p>
+              <w:pPr>
+                <w:jc w:val="both"/>
+                <w:rPr>
+                  <w:rFonts w:ascii="Calibri Light" w:hAnsi="Calibri Light"/>
                 </w:rPr>
               </w:pPr>
             </w:p>
@@ -4570,6 +5512,7 @@
         </w:rPr>
         <w:t xml:space="preserve"> </w:t>
       </w:r>
+      <w:proofErr w:type="spellStart"/>
       <w:r>
         <w:rPr>
           <w:rFonts w:ascii="Calibri Light" w:hAnsi="Calibri Light"/>
@@ -4579,6 +5522,7 @@
         </w:rPr>
         <w:t>eXtensible</w:t>
       </w:r>
+      <w:proofErr w:type="spellEnd"/>
       <w:r>
         <w:rPr>
           <w:rFonts w:ascii="Calibri Light" w:hAnsi="Calibri Light"/>
@@ -4586,8 +5530,59 @@
           <w:szCs w:val="20"/>
           <w:lang w:val="pt-BR"/>
         </w:rPr>
-        <w:t xml:space="preserve"> Access Control Markup Language</w:t>
-      </w:r>
+        <w:t xml:space="preserve"> Access </w:t>
+      </w:r>
+      <w:proofErr w:type="spellStart"/>
+      <w:r>
+        <w:rPr>
+          <w:rFonts w:ascii="Calibri Light" w:hAnsi="Calibri Light"/>
+          <w:sz w:val="20"/>
+          <w:szCs w:val="20"/>
+          <w:lang w:val="pt-BR"/>
+        </w:rPr>
+        <w:t>Control</w:t>
+      </w:r>
+      <w:proofErr w:type="spellEnd"/>
+      <w:r>
+        <w:rPr>
+          <w:rFonts w:ascii="Calibri Light" w:hAnsi="Calibri Light"/>
+          <w:sz w:val="20"/>
+          <w:szCs w:val="20"/>
+          <w:lang w:val="pt-BR"/>
+        </w:rPr>
+        <w:t xml:space="preserve"> </w:t>
+      </w:r>
+      <w:proofErr w:type="spellStart"/>
+      <w:r>
+        <w:rPr>
+          <w:rFonts w:ascii="Calibri Light" w:hAnsi="Calibri Light"/>
+          <w:sz w:val="20"/>
+          <w:szCs w:val="20"/>
+          <w:lang w:val="pt-BR"/>
+        </w:rPr>
+        <w:t>Markup</w:t>
+      </w:r>
+      <w:proofErr w:type="spellEnd"/>
+      <w:r>
+        <w:rPr>
+          <w:rFonts w:ascii="Calibri Light" w:hAnsi="Calibri Light"/>
+          <w:sz w:val="20"/>
+          <w:szCs w:val="20"/>
+          <w:lang w:val="pt-BR"/>
+        </w:rPr>
+        <w:t xml:space="preserve"> </w:t>
+      </w:r>
+      <w:proofErr w:type="spellStart"/>
+      <w:r>
+        <w:rPr>
+          <w:rFonts w:ascii="Calibri Light" w:hAnsi="Calibri Light"/>
+          <w:sz w:val="20"/>
+          <w:szCs w:val="20"/>
+          <w:lang w:val="pt-BR"/>
+        </w:rPr>
+        <w:t>Language</w:t>
+      </w:r>
+      <w:proofErr w:type="spellEnd"/>
     </w:p>
   </w:footnote>
 </w:footnotes>
@@ -4709,6 +5704,119 @@
     </w:lvl>
   </w:abstractNum>
   <w:abstractNum w:abstractNumId="1">
+    <w:nsid w:val="2AD85A73"/>
+    <w:multiLevelType w:val="hybridMultilevel"/>
+    <w:tmpl w:val="5A864CC6"/>
+    <w:lvl w:ilvl="0" w:tplc="04160001">
+      <w:start w:val="1"/>
+      <w:numFmt w:val="bullet"/>
+      <w:lvlText w:val=""/>
+      <w:lvlJc w:val="left"/>
+      <w:pPr>
+        <w:ind w:left="1423" w:hanging="360"/>
+      </w:pPr>
+      <w:rPr>
+        <w:rFonts w:ascii="Symbol" w:hAnsi="Symbol" w:hint="default"/>
+      </w:rPr>
+    </w:lvl>
+    <w:lvl w:ilvl="1" w:tplc="04160003" w:tentative="1">
+      <w:start w:val="1"/>
+      <w:numFmt w:val="bullet"/>
+      <w:lvlText w:val="o"/>
+      <w:lvlJc w:val="left"/>
+      <w:pPr>
+        <w:ind w:left="2143" w:hanging="360"/>
+      </w:pPr>
+      <w:rPr>
+        <w:rFonts w:ascii="Courier New" w:hAnsi="Courier New" w:cs="Courier New" w:hint="default"/>
+      </w:rPr>
+    </w:lvl>
+    <w:lvl w:ilvl="2" w:tplc="04160005" w:tentative="1">
+      <w:start w:val="1"/>
+      <w:numFmt w:val="bullet"/>
+      <w:lvlText w:val=""/>
+      <w:lvlJc w:val="left"/>
+      <w:pPr>
+        <w:ind w:left="2863" w:hanging="360"/>
+      </w:pPr>
+      <w:rPr>
+        <w:rFonts w:ascii="Wingdings" w:hAnsi="Wingdings" w:hint="default"/>
+      </w:rPr>
+    </w:lvl>
+    <w:lvl w:ilvl="3" w:tplc="04160001" w:tentative="1">
+      <w:start w:val="1"/>
+      <w:numFmt w:val="bullet"/>
+      <w:lvlText w:val=""/>
+      <w:lvlJc w:val="left"/>
+      <w:pPr>
+        <w:ind w:left="3583" w:hanging="360"/>
+      </w:pPr>
+      <w:rPr>
+        <w:rFonts w:ascii="Symbol" w:hAnsi="Symbol" w:hint="default"/>
+      </w:rPr>
+    </w:lvl>
+    <w:lvl w:ilvl="4" w:tplc="04160003" w:tentative="1">
+      <w:start w:val="1"/>
+      <w:numFmt w:val="bullet"/>
+      <w:lvlText w:val="o"/>
+      <w:lvlJc w:val="left"/>
+      <w:pPr>
+        <w:ind w:left="4303" w:hanging="360"/>
+      </w:pPr>
+      <w:rPr>
+        <w:rFonts w:ascii="Courier New" w:hAnsi="Courier New" w:cs="Courier New" w:hint="default"/>
+      </w:rPr>
+    </w:lvl>
+    <w:lvl w:ilvl="5" w:tplc="04160005" w:tentative="1">
+      <w:start w:val="1"/>
+      <w:numFmt w:val="bullet"/>
+      <w:lvlText w:val=""/>
+      <w:lvlJc w:val="left"/>
+      <w:pPr>
+        <w:ind w:left="5023" w:hanging="360"/>
+      </w:pPr>
+      <w:rPr>
+        <w:rFonts w:ascii="Wingdings" w:hAnsi="Wingdings" w:hint="default"/>
+      </w:rPr>
+    </w:lvl>
+    <w:lvl w:ilvl="6" w:tplc="04160001" w:tentative="1">
+      <w:start w:val="1"/>
+      <w:numFmt w:val="bullet"/>
+      <w:lvlText w:val=""/>
+      <w:lvlJc w:val="left"/>
+      <w:pPr>
+        <w:ind w:left="5743" w:hanging="360"/>
+      </w:pPr>
+      <w:rPr>
+        <w:rFonts w:ascii="Symbol" w:hAnsi="Symbol" w:hint="default"/>
+      </w:rPr>
+    </w:lvl>
+    <w:lvl w:ilvl="7" w:tplc="04160003" w:tentative="1">
+      <w:start w:val="1"/>
+      <w:numFmt w:val="bullet"/>
+      <w:lvlText w:val="o"/>
+      <w:lvlJc w:val="left"/>
+      <w:pPr>
+        <w:ind w:left="6463" w:hanging="360"/>
+      </w:pPr>
+      <w:rPr>
+        <w:rFonts w:ascii="Courier New" w:hAnsi="Courier New" w:cs="Courier New" w:hint="default"/>
+      </w:rPr>
+    </w:lvl>
+    <w:lvl w:ilvl="8" w:tplc="04160005" w:tentative="1">
+      <w:start w:val="1"/>
+      <w:numFmt w:val="bullet"/>
+      <w:lvlText w:val=""/>
+      <w:lvlJc w:val="left"/>
+      <w:pPr>
+        <w:ind w:left="7183" w:hanging="360"/>
+      </w:pPr>
+      <w:rPr>
+        <w:rFonts w:ascii="Wingdings" w:hAnsi="Wingdings" w:hint="default"/>
+      </w:rPr>
+    </w:lvl>
+  </w:abstractNum>
+  <w:abstractNum w:abstractNumId="2">
     <w:nsid w:val="2DE97C23"/>
     <w:multiLevelType w:val="multilevel"/>
     <w:tmpl w:val="311EBB9A"/>
@@ -4821,7 +5929,7 @@
       </w:rPr>
     </w:lvl>
   </w:abstractNum>
-  <w:abstractNum w:abstractNumId="2">
+  <w:abstractNum w:abstractNumId="3">
     <w:nsid w:val="36E82F20"/>
     <w:multiLevelType w:val="hybridMultilevel"/>
     <w:tmpl w:val="C47C4C64"/>
@@ -4910,7 +6018,235 @@
       </w:pPr>
     </w:lvl>
   </w:abstractNum>
-  <w:abstractNum w:abstractNumId="3">
+  <w:abstractNum w:abstractNumId="4">
+    <w:nsid w:val="64BC5B33"/>
+    <w:multiLevelType w:val="hybridMultilevel"/>
+    <w:tmpl w:val="05B2F82A"/>
+    <w:lvl w:ilvl="0" w:tplc="04160001">
+      <w:start w:val="1"/>
+      <w:numFmt w:val="bullet"/>
+      <w:lvlText w:val=""/>
+      <w:lvlJc w:val="left"/>
+      <w:pPr>
+        <w:ind w:left="4303" w:hanging="360"/>
+      </w:pPr>
+      <w:rPr>
+        <w:rFonts w:ascii="Symbol" w:hAnsi="Symbol" w:hint="default"/>
+      </w:rPr>
+    </w:lvl>
+    <w:lvl w:ilvl="1" w:tplc="04160003" w:tentative="1">
+      <w:start w:val="1"/>
+      <w:numFmt w:val="bullet"/>
+      <w:lvlText w:val="o"/>
+      <w:lvlJc w:val="left"/>
+      <w:pPr>
+        <w:ind w:left="5023" w:hanging="360"/>
+      </w:pPr>
+      <w:rPr>
+        <w:rFonts w:ascii="Courier New" w:hAnsi="Courier New" w:cs="Courier New" w:hint="default"/>
+      </w:rPr>
+    </w:lvl>
+    <w:lvl w:ilvl="2" w:tplc="04160005" w:tentative="1">
+      <w:start w:val="1"/>
+      <w:numFmt w:val="bullet"/>
+      <w:lvlText w:val=""/>
+      <w:lvlJc w:val="left"/>
+      <w:pPr>
+        <w:ind w:left="5743" w:hanging="360"/>
+      </w:pPr>
+      <w:rPr>
+        <w:rFonts w:ascii="Wingdings" w:hAnsi="Wingdings" w:hint="default"/>
+      </w:rPr>
+    </w:lvl>
+    <w:lvl w:ilvl="3" w:tplc="04160001" w:tentative="1">
+      <w:start w:val="1"/>
+      <w:numFmt w:val="bullet"/>
+      <w:lvlText w:val=""/>
+      <w:lvlJc w:val="left"/>
+      <w:pPr>
+        <w:ind w:left="6463" w:hanging="360"/>
+      </w:pPr>
+      <w:rPr>
+        <w:rFonts w:ascii="Symbol" w:hAnsi="Symbol" w:hint="default"/>
+      </w:rPr>
+    </w:lvl>
+    <w:lvl w:ilvl="4" w:tplc="04160003" w:tentative="1">
+      <w:start w:val="1"/>
+      <w:numFmt w:val="bullet"/>
+      <w:lvlText w:val="o"/>
+      <w:lvlJc w:val="left"/>
+      <w:pPr>
+        <w:ind w:left="7183" w:hanging="360"/>
+      </w:pPr>
+      <w:rPr>
+        <w:rFonts w:ascii="Courier New" w:hAnsi="Courier New" w:cs="Courier New" w:hint="default"/>
+      </w:rPr>
+    </w:lvl>
+    <w:lvl w:ilvl="5" w:tplc="04160005" w:tentative="1">
+      <w:start w:val="1"/>
+      <w:numFmt w:val="bullet"/>
+      <w:lvlText w:val=""/>
+      <w:lvlJc w:val="left"/>
+      <w:pPr>
+        <w:ind w:left="7903" w:hanging="360"/>
+      </w:pPr>
+      <w:rPr>
+        <w:rFonts w:ascii="Wingdings" w:hAnsi="Wingdings" w:hint="default"/>
+      </w:rPr>
+    </w:lvl>
+    <w:lvl w:ilvl="6" w:tplc="04160001" w:tentative="1">
+      <w:start w:val="1"/>
+      <w:numFmt w:val="bullet"/>
+      <w:lvlText w:val=""/>
+      <w:lvlJc w:val="left"/>
+      <w:pPr>
+        <w:ind w:left="8623" w:hanging="360"/>
+      </w:pPr>
+      <w:rPr>
+        <w:rFonts w:ascii="Symbol" w:hAnsi="Symbol" w:hint="default"/>
+      </w:rPr>
+    </w:lvl>
+    <w:lvl w:ilvl="7" w:tplc="04160003" w:tentative="1">
+      <w:start w:val="1"/>
+      <w:numFmt w:val="bullet"/>
+      <w:lvlText w:val="o"/>
+      <w:lvlJc w:val="left"/>
+      <w:pPr>
+        <w:ind w:left="9343" w:hanging="360"/>
+      </w:pPr>
+      <w:rPr>
+        <w:rFonts w:ascii="Courier New" w:hAnsi="Courier New" w:cs="Courier New" w:hint="default"/>
+      </w:rPr>
+    </w:lvl>
+    <w:lvl w:ilvl="8" w:tplc="04160005" w:tentative="1">
+      <w:start w:val="1"/>
+      <w:numFmt w:val="bullet"/>
+      <w:lvlText w:val=""/>
+      <w:lvlJc w:val="left"/>
+      <w:pPr>
+        <w:ind w:left="10063" w:hanging="360"/>
+      </w:pPr>
+      <w:rPr>
+        <w:rFonts w:ascii="Wingdings" w:hAnsi="Wingdings" w:hint="default"/>
+      </w:rPr>
+    </w:lvl>
+  </w:abstractNum>
+  <w:abstractNum w:abstractNumId="5">
+    <w:nsid w:val="685F5EC7"/>
+    <w:multiLevelType w:val="hybridMultilevel"/>
+    <w:tmpl w:val="A6F23048"/>
+    <w:lvl w:ilvl="0" w:tplc="BF0A6228">
+      <w:start w:val="1"/>
+      <w:numFmt w:val="bullet"/>
+      <w:lvlText w:val=""/>
+      <w:lvlJc w:val="left"/>
+      <w:pPr>
+        <w:ind w:left="1423" w:hanging="360"/>
+      </w:pPr>
+      <w:rPr>
+        <w:rFonts w:ascii="Symbol" w:hAnsi="Symbol" w:hint="default"/>
+        <w:sz w:val="24"/>
+        <w:szCs w:val="24"/>
+      </w:rPr>
+    </w:lvl>
+    <w:lvl w:ilvl="1" w:tplc="04160003" w:tentative="1">
+      <w:start w:val="1"/>
+      <w:numFmt w:val="bullet"/>
+      <w:lvlText w:val="o"/>
+      <w:lvlJc w:val="left"/>
+      <w:pPr>
+        <w:ind w:left="2143" w:hanging="360"/>
+      </w:pPr>
+      <w:rPr>
+        <w:rFonts w:ascii="Courier New" w:hAnsi="Courier New" w:cs="Courier New" w:hint="default"/>
+      </w:rPr>
+    </w:lvl>
+    <w:lvl w:ilvl="2" w:tplc="04160005" w:tentative="1">
+      <w:start w:val="1"/>
+      <w:numFmt w:val="bullet"/>
+      <w:lvlText w:val=""/>
+      <w:lvlJc w:val="left"/>
+      <w:pPr>
+        <w:ind w:left="2863" w:hanging="360"/>
+      </w:pPr>
+      <w:rPr>
+        <w:rFonts w:ascii="Wingdings" w:hAnsi="Wingdings" w:hint="default"/>
+      </w:rPr>
+    </w:lvl>
+    <w:lvl w:ilvl="3" w:tplc="04160001" w:tentative="1">
+      <w:start w:val="1"/>
+      <w:numFmt w:val="bullet"/>
+      <w:lvlText w:val=""/>
+      <w:lvlJc w:val="left"/>
+      <w:pPr>
+        <w:ind w:left="3583" w:hanging="360"/>
+      </w:pPr>
+      <w:rPr>
+        <w:rFonts w:ascii="Symbol" w:hAnsi="Symbol" w:hint="default"/>
+      </w:rPr>
+    </w:lvl>
+    <w:lvl w:ilvl="4" w:tplc="04160003" w:tentative="1">
+      <w:start w:val="1"/>
+      <w:numFmt w:val="bullet"/>
+      <w:lvlText w:val="o"/>
+      <w:lvlJc w:val="left"/>
+      <w:pPr>
+        <w:ind w:left="4303" w:hanging="360"/>
+      </w:pPr>
+      <w:rPr>
+        <w:rFonts w:ascii="Courier New" w:hAnsi="Courier New" w:cs="Courier New" w:hint="default"/>
+      </w:rPr>
+    </w:lvl>
+    <w:lvl w:ilvl="5" w:tplc="04160005" w:tentative="1">
+      <w:start w:val="1"/>
+      <w:numFmt w:val="bullet"/>
+      <w:lvlText w:val=""/>
+      <w:lvlJc w:val="left"/>
+      <w:pPr>
+        <w:ind w:left="5023" w:hanging="360"/>
+      </w:pPr>
+      <w:rPr>
+        <w:rFonts w:ascii="Wingdings" w:hAnsi="Wingdings" w:hint="default"/>
+      </w:rPr>
+    </w:lvl>
+    <w:lvl w:ilvl="6" w:tplc="04160001" w:tentative="1">
+      <w:start w:val="1"/>
+      <w:numFmt w:val="bullet"/>
+      <w:lvlText w:val=""/>
+      <w:lvlJc w:val="left"/>
+      <w:pPr>
+        <w:ind w:left="5743" w:hanging="360"/>
+      </w:pPr>
+      <w:rPr>
+        <w:rFonts w:ascii="Symbol" w:hAnsi="Symbol" w:hint="default"/>
+      </w:rPr>
+    </w:lvl>
+    <w:lvl w:ilvl="7" w:tplc="04160003" w:tentative="1">
+      <w:start w:val="1"/>
+      <w:numFmt w:val="bullet"/>
+      <w:lvlText w:val="o"/>
+      <w:lvlJc w:val="left"/>
+      <w:pPr>
+        <w:ind w:left="6463" w:hanging="360"/>
+      </w:pPr>
+      <w:rPr>
+        <w:rFonts w:ascii="Courier New" w:hAnsi="Courier New" w:cs="Courier New" w:hint="default"/>
+      </w:rPr>
+    </w:lvl>
+    <w:lvl w:ilvl="8" w:tplc="04160005" w:tentative="1">
+      <w:start w:val="1"/>
+      <w:numFmt w:val="bullet"/>
+      <w:lvlText w:val=""/>
+      <w:lvlJc w:val="left"/>
+      <w:pPr>
+        <w:ind w:left="7183" w:hanging="360"/>
+      </w:pPr>
+      <w:rPr>
+        <w:rFonts w:ascii="Wingdings" w:hAnsi="Wingdings" w:hint="default"/>
+      </w:rPr>
+    </w:lvl>
+  </w:abstractNum>
+  <w:abstractNum w:abstractNumId="6">
     <w:nsid w:val="6BB13978"/>
     <w:multiLevelType w:val="hybridMultilevel"/>
     <w:tmpl w:val="53DA5D2E"/>
@@ -4999,7 +6335,7 @@
       </w:pPr>
     </w:lvl>
   </w:abstractNum>
-  <w:abstractNum w:abstractNumId="4">
+  <w:abstractNum w:abstractNumId="7">
     <w:nsid w:val="6F461523"/>
     <w:multiLevelType w:val="hybridMultilevel"/>
     <w:tmpl w:val="48F2C644"/>
@@ -5112,7 +6448,7 @@
       </w:rPr>
     </w:lvl>
   </w:abstractNum>
-  <w:abstractNum w:abstractNumId="5">
+  <w:abstractNum w:abstractNumId="8">
     <w:nsid w:val="719E06A3"/>
     <w:multiLevelType w:val="hybridMultilevel"/>
     <w:tmpl w:val="FC447346"/>
@@ -5202,22 +6538,31 @@
     </w:lvl>
   </w:abstractNum>
   <w:num w:numId="1">
+    <w:abstractNumId w:val="3"/>
+  </w:num>
+  <w:num w:numId="2">
+    <w:abstractNumId w:val="8"/>
+  </w:num>
+  <w:num w:numId="3">
     <w:abstractNumId w:val="2"/>
   </w:num>
-  <w:num w:numId="2">
-    <w:abstractNumId w:val="5"/>
-  </w:num>
-  <w:num w:numId="3">
-    <w:abstractNumId w:val="1"/>
-  </w:num>
   <w:num w:numId="4">
-    <w:abstractNumId w:val="3"/>
+    <w:abstractNumId w:val="6"/>
   </w:num>
   <w:num w:numId="5">
-    <w:abstractNumId w:val="4"/>
+    <w:abstractNumId w:val="7"/>
   </w:num>
   <w:num w:numId="6">
     <w:abstractNumId w:val="0"/>
+  </w:num>
+  <w:num w:numId="7">
+    <w:abstractNumId w:val="4"/>
+  </w:num>
+  <w:num w:numId="8">
+    <w:abstractNumId w:val="5"/>
+  </w:num>
+  <w:num w:numId="9">
+    <w:abstractNumId w:val="1"/>
   </w:num>
 </w:numbering>
 </file>
@@ -6274,11 +7619,31 @@
     </b:Author>
     <b:RefOrder>1</b:RefOrder>
   </b:Source>
+  <b:Source>
+    <b:Tag>OAS13</b:Tag>
+    <b:SourceType>InternetSite</b:SourceType>
+    <b:Guid>{F2443F62-66AE-7744-9800-FA1C8283AA75}</b:Guid>
+    <b:Title>eXtensible Access Control Markup Language (XACML) Version 3.0</b:Title>
+    <b:Year>2013</b:Year>
+    <b:InternetSiteTitle>OASIS Docs</b:InternetSiteTitle>
+    <b:URL>http://docs.oasis-open.org/xacml/3.0/xacml-3.0-core-spec-os-en.html</b:URL>
+    <b:Month>january</b:Month>
+    <b:Day>2013</b:Day>
+    <b:YearAccessed>2015</b:YearAccessed>
+    <b:MonthAccessed>december</b:MonthAccessed>
+    <b:DayAccessed>2</b:DayAccessed>
+    <b:Author>
+      <b:Author>
+        <b:Corporate>OASIS</b:Corporate>
+      </b:Author>
+    </b:Author>
+    <b:RefOrder>3</b:RefOrder>
+  </b:Source>
 </b:Sources>
 </file>
 
 <file path=customXml/itemProps1.xml><?xml version="1.0" encoding="utf-8"?>
-<ds:datastoreItem xmlns:ds="http://schemas.openxmlformats.org/officeDocument/2006/customXml" ds:itemID="{27C70FD0-B467-0147-9234-36312A88790F}">
+<ds:datastoreItem xmlns:ds="http://schemas.openxmlformats.org/officeDocument/2006/customXml" ds:itemID="{B1799F84-CB8F-9E45-BAC4-68B105548440}">
   <ds:schemaRefs>
     <ds:schemaRef ds:uri="http://schemas.openxmlformats.org/officeDocument/2006/bibliography"/>
   </ds:schemaRefs>

</xml_diff>

<commit_message>
Committing Requirements and Optional Requirements (changed things to tables)
PS: going to have lunch now
</commit_message>
<xml_diff>
--- a/doc/report.docx
+++ b/doc/report.docx
@@ -2880,6 +2880,7 @@
     <w:p>
       <w:pPr>
         <w:spacing w:line="300" w:lineRule="auto"/>
+        <w:jc w:val="both"/>
         <w:rPr>
           <w:rFonts w:ascii="Calibri Light" w:hAnsi="Calibri Light"/>
           <w:lang w:val="en-US"/>
@@ -2897,7 +2898,21 @@
           <w:rFonts w:ascii="Calibri Light" w:hAnsi="Calibri Light"/>
           <w:lang w:val="en-US"/>
         </w:rPr>
-        <w:t>This project was implemented based on the following requirements:</w:t>
+        <w:t>This project was implemented based on the requirements</w:t>
+      </w:r>
+      <w:r>
+        <w:rPr>
+          <w:rFonts w:ascii="Calibri Light" w:hAnsi="Calibri Light"/>
+          <w:lang w:val="en-US"/>
+        </w:rPr>
+        <w:t xml:space="preserve"> described by Table 1</w:t>
+      </w:r>
+      <w:r>
+        <w:rPr>
+          <w:rFonts w:ascii="Calibri Light" w:hAnsi="Calibri Light"/>
+          <w:lang w:val="en-US"/>
+        </w:rPr>
+        <w:t>. The list of requirements was formulated taking into consideration the project’s delivery date and its corresponding scope. Furthermore, this list was made short to avoid enumerating a vast number of user stories, due to the project’s complexity.</w:t>
       </w:r>
     </w:p>
     <w:p>
@@ -2911,448 +2926,662 @@
     </w:p>
     <w:p>
       <w:pPr>
-        <w:pStyle w:val="PargrafodaLista"/>
-        <w:numPr>
-          <w:ilvl w:val="0"/>
-          <w:numId w:val="8"/>
-        </w:numPr>
-        <w:spacing w:line="300" w:lineRule="auto"/>
-        <w:ind w:left="1134" w:hanging="283"/>
-        <w:jc w:val="both"/>
-        <w:rPr>
-          <w:rFonts w:ascii="Calibri Light" w:hAnsi="Calibri Light"/>
-          <w:lang w:val="en-US"/>
-        </w:rPr>
-      </w:pPr>
-      <w:r>
-        <w:rPr>
-          <w:rFonts w:ascii="Calibri Light" w:hAnsi="Calibri Light"/>
-          <w:b/>
-          <w:lang w:val="en-US"/>
-        </w:rPr>
-        <w:t>R1</w:t>
-      </w:r>
-      <w:r>
-        <w:rPr>
-          <w:rFonts w:ascii="Calibri Light" w:hAnsi="Calibri Light"/>
-          <w:lang w:val="en-US"/>
-        </w:rPr>
-        <w:t xml:space="preserve">: Provide a method for combining individual </w:t>
-      </w:r>
-      <w:r>
-        <w:rPr>
-          <w:rFonts w:ascii="Calibri Light" w:hAnsi="Calibri Light"/>
-          <w:b/>
-          <w:lang w:val="en-US"/>
-        </w:rPr>
-        <w:t>rules</w:t>
-      </w:r>
-      <w:r>
-        <w:rPr>
-          <w:rFonts w:ascii="Calibri Light" w:hAnsi="Calibri Light"/>
-          <w:lang w:val="en-US"/>
-        </w:rPr>
-        <w:t xml:space="preserve"> and </w:t>
-      </w:r>
-      <w:r>
-        <w:rPr>
-          <w:rFonts w:ascii="Calibri Light" w:hAnsi="Calibri Light"/>
-          <w:b/>
-          <w:lang w:val="en-US"/>
-        </w:rPr>
-        <w:t>policies</w:t>
-      </w:r>
-      <w:r>
-        <w:rPr>
-          <w:rFonts w:ascii="Calibri Light" w:hAnsi="Calibri Light"/>
-          <w:lang w:val="en-US"/>
-        </w:rPr>
-        <w:t xml:space="preserve"> into a single </w:t>
-      </w:r>
-      <w:r>
-        <w:rPr>
-          <w:rFonts w:ascii="Calibri Light" w:hAnsi="Calibri Light"/>
-          <w:b/>
-          <w:lang w:val="en-US"/>
-        </w:rPr>
-        <w:t>policy set</w:t>
-      </w:r>
-      <w:r>
-        <w:rPr>
-          <w:rFonts w:ascii="Calibri Light" w:hAnsi="Calibri Light"/>
-          <w:lang w:val="en-US"/>
-        </w:rPr>
-        <w:t xml:space="preserve"> that applies to a particular decision </w:t>
-      </w:r>
-      <w:r>
-        <w:rPr>
-          <w:rFonts w:ascii="Calibri Light" w:hAnsi="Calibri Light"/>
-          <w:b/>
-          <w:lang w:val="en-US"/>
-        </w:rPr>
-        <w:t>request</w:t>
-      </w:r>
-      <w:r>
-        <w:rPr>
-          <w:rFonts w:ascii="Calibri Light" w:hAnsi="Calibri Light"/>
-          <w:lang w:val="en-US"/>
-        </w:rPr>
-        <w:t>;</w:t>
-      </w:r>
-    </w:p>
-    <w:p>
-      <w:pPr>
-        <w:pStyle w:val="PargrafodaLista"/>
-        <w:numPr>
-          <w:ilvl w:val="0"/>
-          <w:numId w:val="8"/>
-        </w:numPr>
-        <w:spacing w:line="300" w:lineRule="auto"/>
-        <w:ind w:left="1134" w:hanging="283"/>
-        <w:jc w:val="both"/>
-        <w:rPr>
-          <w:rFonts w:ascii="Calibri Light" w:hAnsi="Calibri Light"/>
-          <w:lang w:val="en-US"/>
-        </w:rPr>
-      </w:pPr>
-      <w:r>
-        <w:rPr>
-          <w:rFonts w:ascii="Calibri Light" w:hAnsi="Calibri Light"/>
-          <w:b/>
-          <w:lang w:val="en-US"/>
-        </w:rPr>
-        <w:t>R2</w:t>
-      </w:r>
-      <w:r>
-        <w:rPr>
-          <w:rFonts w:ascii="Calibri Light" w:hAnsi="Calibri Light"/>
-          <w:lang w:val="en-US"/>
-        </w:rPr>
-        <w:t>:</w:t>
-      </w:r>
-      <w:r>
-        <w:rPr>
-          <w:rFonts w:ascii="Calibri Light" w:hAnsi="Calibri Light"/>
-          <w:lang w:val="en-US"/>
-        </w:rPr>
-        <w:t xml:space="preserve"> </w:t>
-      </w:r>
-      <w:r>
-        <w:rPr>
-          <w:rFonts w:ascii="Calibri Light" w:hAnsi="Calibri Light"/>
-          <w:lang w:val="en-US"/>
-        </w:rPr>
-        <w:t xml:space="preserve">Provide a method for rapidly identifying the </w:t>
-      </w:r>
-      <w:r>
-        <w:rPr>
-          <w:rFonts w:ascii="Calibri Light" w:hAnsi="Calibri Light"/>
-          <w:b/>
-          <w:lang w:val="en-US"/>
-        </w:rPr>
-        <w:t>policy</w:t>
-      </w:r>
-      <w:r>
-        <w:rPr>
-          <w:rFonts w:ascii="Calibri Light" w:hAnsi="Calibri Light"/>
-          <w:lang w:val="en-US"/>
-        </w:rPr>
-        <w:t xml:space="preserve"> that applies to a given </w:t>
-      </w:r>
-      <w:r>
-        <w:rPr>
-          <w:rFonts w:ascii="Calibri Light" w:hAnsi="Calibri Light"/>
-          <w:b/>
-          <w:lang w:val="en-US"/>
-        </w:rPr>
-        <w:t>action</w:t>
-      </w:r>
-      <w:r>
-        <w:rPr>
-          <w:rFonts w:ascii="Calibri Light" w:hAnsi="Calibri Light"/>
-          <w:lang w:val="en-US"/>
-        </w:rPr>
-        <w:t xml:space="preserve">, based upon the values of </w:t>
-      </w:r>
-      <w:r>
-        <w:rPr>
-          <w:rFonts w:ascii="Calibri Light" w:hAnsi="Calibri Light"/>
-          <w:b/>
-          <w:lang w:val="en-US"/>
-        </w:rPr>
-        <w:t>attributes</w:t>
-      </w:r>
-      <w:r>
-        <w:rPr>
-          <w:rFonts w:ascii="Calibri Light" w:hAnsi="Calibri Light"/>
-          <w:lang w:val="en-US"/>
-        </w:rPr>
-        <w:t xml:space="preserve"> of the </w:t>
-      </w:r>
-      <w:r>
-        <w:rPr>
-          <w:rFonts w:ascii="Calibri Light" w:hAnsi="Calibri Light"/>
-          <w:b/>
-          <w:lang w:val="en-US"/>
-        </w:rPr>
-        <w:t>subjects</w:t>
-      </w:r>
-      <w:r>
-        <w:rPr>
-          <w:rFonts w:ascii="Calibri Light" w:hAnsi="Calibri Light"/>
-          <w:lang w:val="en-US"/>
-        </w:rPr>
-        <w:t xml:space="preserve">, </w:t>
-      </w:r>
-      <w:r>
-        <w:rPr>
-          <w:rFonts w:ascii="Calibri Light" w:hAnsi="Calibri Light"/>
-          <w:b/>
-          <w:lang w:val="en-US"/>
-        </w:rPr>
-        <w:t>resource</w:t>
-      </w:r>
-      <w:r>
-        <w:rPr>
-          <w:rFonts w:ascii="Calibri Light" w:hAnsi="Calibri Light"/>
-          <w:lang w:val="en-US"/>
-        </w:rPr>
-        <w:t xml:space="preserve"> and </w:t>
-      </w:r>
-      <w:r>
-        <w:rPr>
-          <w:rFonts w:ascii="Calibri Light" w:hAnsi="Calibri Light"/>
-          <w:b/>
-          <w:lang w:val="en-US"/>
-        </w:rPr>
-        <w:t>action</w:t>
-      </w:r>
-      <w:r>
-        <w:rPr>
-          <w:rFonts w:ascii="Calibri Light" w:hAnsi="Calibri Light"/>
-          <w:lang w:val="en-US"/>
-        </w:rPr>
-        <w:t>;</w:t>
-      </w:r>
-    </w:p>
-    <w:p>
-      <w:pPr>
-        <w:pStyle w:val="PargrafodaLista"/>
-        <w:numPr>
-          <w:ilvl w:val="0"/>
-          <w:numId w:val="8"/>
-        </w:numPr>
-        <w:spacing w:line="300" w:lineRule="auto"/>
-        <w:ind w:left="1134" w:hanging="283"/>
-        <w:jc w:val="both"/>
-        <w:rPr>
-          <w:rFonts w:ascii="Calibri Light" w:hAnsi="Calibri Light"/>
-          <w:lang w:val="en-US"/>
-        </w:rPr>
-      </w:pPr>
-      <w:r>
-        <w:rPr>
-          <w:rFonts w:ascii="Calibri Light" w:hAnsi="Calibri Light"/>
-          <w:b/>
-          <w:lang w:val="en-US"/>
-        </w:rPr>
-        <w:t>R3</w:t>
-      </w:r>
-      <w:r>
-        <w:rPr>
-          <w:rFonts w:ascii="Calibri Light" w:hAnsi="Calibri Light"/>
-          <w:lang w:val="en-US"/>
-        </w:rPr>
-        <w:t>:</w:t>
-      </w:r>
-      <w:r>
-        <w:rPr>
-          <w:rFonts w:ascii="Calibri Light" w:hAnsi="Calibri Light"/>
-          <w:lang w:val="en-US"/>
-        </w:rPr>
-        <w:t xml:space="preserve"> Provide a method for basing an </w:t>
-      </w:r>
-      <w:r>
-        <w:rPr>
-          <w:rFonts w:ascii="Calibri Light" w:hAnsi="Calibri Light"/>
-          <w:b/>
-          <w:lang w:val="en-US"/>
-        </w:rPr>
-        <w:t>authorization decision</w:t>
-      </w:r>
-      <w:r>
-        <w:rPr>
-          <w:rFonts w:ascii="Calibri Light" w:hAnsi="Calibri Light"/>
-          <w:lang w:val="en-US"/>
-        </w:rPr>
-        <w:t xml:space="preserve"> on the contents of an information </w:t>
-      </w:r>
-      <w:r>
-        <w:rPr>
-          <w:rFonts w:ascii="Calibri Light" w:hAnsi="Calibri Light"/>
-          <w:b/>
-          <w:lang w:val="en-US"/>
-        </w:rPr>
-        <w:t>resource</w:t>
-      </w:r>
-      <w:r>
-        <w:rPr>
-          <w:rFonts w:ascii="Calibri Light" w:hAnsi="Calibri Light"/>
-          <w:lang w:val="en-US"/>
-        </w:rPr>
-        <w:t>;</w:t>
-      </w:r>
-    </w:p>
-    <w:p>
-      <w:pPr>
-        <w:pStyle w:val="PargrafodaLista"/>
-        <w:numPr>
-          <w:ilvl w:val="0"/>
-          <w:numId w:val="8"/>
-        </w:numPr>
-        <w:spacing w:line="300" w:lineRule="auto"/>
-        <w:ind w:left="1134" w:hanging="283"/>
-        <w:jc w:val="both"/>
-        <w:rPr>
-          <w:rFonts w:ascii="Calibri Light" w:hAnsi="Calibri Light"/>
-          <w:lang w:val="en-US"/>
-        </w:rPr>
-      </w:pPr>
-      <w:r>
-        <w:rPr>
-          <w:rFonts w:ascii="Calibri Light" w:hAnsi="Calibri Light"/>
-          <w:b/>
-          <w:lang w:val="en-US"/>
-        </w:rPr>
-        <w:t>R4</w:t>
-      </w:r>
-      <w:r>
-        <w:rPr>
-          <w:rFonts w:ascii="Calibri Light" w:hAnsi="Calibri Light"/>
-          <w:lang w:val="en-US"/>
-        </w:rPr>
-        <w:t>:</w:t>
-      </w:r>
-      <w:r>
-        <w:rPr>
-          <w:rFonts w:ascii="Calibri Light" w:hAnsi="Calibri Light"/>
-          <w:lang w:val="en-US"/>
-        </w:rPr>
-        <w:t xml:space="preserve"> Provide a method </w:t>
-      </w:r>
-      <w:r>
-        <w:rPr>
-          <w:rFonts w:ascii="Calibri Light" w:hAnsi="Calibri Light"/>
-          <w:lang w:val="en-US"/>
-        </w:rPr>
-        <w:t xml:space="preserve">for flexible definition of the procedure by which </w:t>
-      </w:r>
-      <w:r>
-        <w:rPr>
-          <w:rFonts w:ascii="Calibri Light" w:hAnsi="Calibri Light"/>
-          <w:b/>
-          <w:lang w:val="en-US"/>
-        </w:rPr>
-        <w:t>rules</w:t>
-      </w:r>
-      <w:r>
-        <w:rPr>
-          <w:rFonts w:ascii="Calibri Light" w:hAnsi="Calibri Light"/>
-          <w:lang w:val="en-US"/>
-        </w:rPr>
-        <w:t xml:space="preserve"> and </w:t>
-      </w:r>
-      <w:r>
-        <w:rPr>
-          <w:rFonts w:ascii="Calibri Light" w:hAnsi="Calibri Light"/>
-          <w:b/>
-          <w:lang w:val="en-US"/>
-        </w:rPr>
-        <w:t>policies</w:t>
-      </w:r>
-      <w:r>
-        <w:rPr>
-          <w:rFonts w:ascii="Calibri Light" w:hAnsi="Calibri Light"/>
-          <w:lang w:val="en-US"/>
-        </w:rPr>
-        <w:t xml:space="preserve"> are combined;</w:t>
-      </w:r>
-    </w:p>
-    <w:p>
-      <w:pPr>
-        <w:pStyle w:val="PargrafodaLista"/>
-        <w:numPr>
-          <w:ilvl w:val="0"/>
-          <w:numId w:val="8"/>
-        </w:numPr>
-        <w:spacing w:line="300" w:lineRule="auto"/>
-        <w:ind w:left="1134" w:hanging="283"/>
-        <w:jc w:val="both"/>
-        <w:rPr>
-          <w:rFonts w:ascii="Calibri Light" w:hAnsi="Calibri Light"/>
-          <w:lang w:val="en-US"/>
-        </w:rPr>
-      </w:pPr>
-      <w:r>
-        <w:rPr>
-          <w:rFonts w:ascii="Calibri Light" w:hAnsi="Calibri Light"/>
-          <w:b/>
-          <w:lang w:val="en-US"/>
-        </w:rPr>
-        <w:t>R5</w:t>
-      </w:r>
-      <w:r>
-        <w:rPr>
-          <w:rFonts w:ascii="Calibri Light" w:hAnsi="Calibri Light"/>
-          <w:lang w:val="en-US"/>
-        </w:rPr>
-        <w:t>:</w:t>
-      </w:r>
-      <w:r>
-        <w:rPr>
-          <w:rFonts w:ascii="Calibri Light" w:hAnsi="Calibri Light"/>
-          <w:lang w:val="en-US"/>
-        </w:rPr>
-        <w:t xml:space="preserve"> Provide a method for specifying a set of </w:t>
-      </w:r>
-      <w:r>
-        <w:rPr>
-          <w:rFonts w:ascii="Calibri Light" w:hAnsi="Calibri Light"/>
-          <w:b/>
-          <w:lang w:val="en-US"/>
-        </w:rPr>
-        <w:t>actions</w:t>
-      </w:r>
-      <w:r>
-        <w:rPr>
-          <w:rFonts w:ascii="Calibri Light" w:hAnsi="Calibri Light"/>
-          <w:lang w:val="en-US"/>
-        </w:rPr>
-        <w:t xml:space="preserve"> that must be performed in conjunction with </w:t>
-      </w:r>
-      <w:r>
-        <w:rPr>
-          <w:rFonts w:ascii="Calibri Light" w:hAnsi="Calibri Light"/>
-          <w:b/>
-          <w:lang w:val="en-US"/>
-        </w:rPr>
-        <w:t>policy</w:t>
-      </w:r>
-      <w:r>
-        <w:rPr>
-          <w:rFonts w:ascii="Calibri Light" w:hAnsi="Calibri Light"/>
-          <w:lang w:val="en-US"/>
-        </w:rPr>
-        <w:t xml:space="preserve"> enforcement</w:t>
-      </w:r>
-      <w:r>
-        <w:rPr>
-          <w:rFonts w:ascii="Calibri Light" w:hAnsi="Calibri Light"/>
-          <w:lang w:val="en-US"/>
-        </w:rPr>
-        <w:t>.</w:t>
-      </w:r>
-    </w:p>
+        <w:pStyle w:val="Legenda"/>
+        <w:keepNext/>
+        <w:jc w:val="center"/>
+        <w:rPr>
+          <w:rFonts w:ascii="Calibri Light" w:hAnsi="Calibri Light"/>
+          <w:i w:val="0"/>
+          <w:sz w:val="20"/>
+          <w:szCs w:val="20"/>
+        </w:rPr>
+      </w:pPr>
+      <w:r>
+        <w:rPr>
+          <w:rFonts w:ascii="Calibri Light" w:hAnsi="Calibri Light"/>
+          <w:i w:val="0"/>
+          <w:sz w:val="20"/>
+          <w:szCs w:val="20"/>
+        </w:rPr>
+        <w:t xml:space="preserve">Table </w:t>
+      </w:r>
+      <w:r>
+        <w:rPr>
+          <w:rFonts w:ascii="Calibri Light" w:hAnsi="Calibri Light"/>
+          <w:i w:val="0"/>
+          <w:sz w:val="20"/>
+          <w:szCs w:val="20"/>
+        </w:rPr>
+        <w:fldChar w:fldCharType="begin"/>
+      </w:r>
+      <w:r>
+        <w:rPr>
+          <w:rFonts w:ascii="Calibri Light" w:hAnsi="Calibri Light"/>
+          <w:i w:val="0"/>
+          <w:sz w:val="20"/>
+          <w:szCs w:val="20"/>
+        </w:rPr>
+        <w:instrText xml:space="preserve"> SEQ Table \* ARABIC </w:instrText>
+      </w:r>
+      <w:r>
+        <w:rPr>
+          <w:rFonts w:ascii="Calibri Light" w:hAnsi="Calibri Light"/>
+          <w:i w:val="0"/>
+          <w:sz w:val="20"/>
+          <w:szCs w:val="20"/>
+        </w:rPr>
+        <w:fldChar w:fldCharType="separate"/>
+      </w:r>
+      <w:r>
+        <w:rPr>
+          <w:rFonts w:ascii="Calibri Light" w:hAnsi="Calibri Light"/>
+          <w:i w:val="0"/>
+          <w:noProof/>
+          <w:sz w:val="20"/>
+          <w:szCs w:val="20"/>
+        </w:rPr>
+        <w:t>1</w:t>
+      </w:r>
+      <w:r>
+        <w:rPr>
+          <w:rFonts w:ascii="Calibri Light" w:hAnsi="Calibri Light"/>
+          <w:i w:val="0"/>
+          <w:sz w:val="20"/>
+          <w:szCs w:val="20"/>
+        </w:rPr>
+        <w:fldChar w:fldCharType="end"/>
+      </w:r>
+      <w:r>
+        <w:rPr>
+          <w:rFonts w:ascii="Calibri Light" w:hAnsi="Calibri Light"/>
+          <w:i w:val="0"/>
+          <w:sz w:val="20"/>
+          <w:szCs w:val="20"/>
+        </w:rPr>
+        <w:t xml:space="preserve"> - Requirements</w:t>
+      </w:r>
+    </w:p>
+    <w:tbl>
+      <w:tblPr>
+        <w:tblStyle w:val="TabelaSimples3"/>
+        <w:tblW w:w="0" w:type="auto"/>
+        <w:tblLook w:val="04A0" w:firstRow="1" w:lastRow="0" w:firstColumn="1" w:lastColumn="0" w:noHBand="0" w:noVBand="1"/>
+      </w:tblPr>
+      <w:tblGrid>
+        <w:gridCol w:w="704"/>
+        <w:gridCol w:w="8918"/>
+      </w:tblGrid>
+      <w:tr>
+        <w:trPr>
+          <w:cnfStyle w:val="100000000000" w:firstRow="1" w:lastRow="0" w:firstColumn="0" w:lastColumn="0" w:oddVBand="0" w:evenVBand="0" w:oddHBand="0" w:evenHBand="0" w:firstRowFirstColumn="0" w:firstRowLastColumn="0" w:lastRowFirstColumn="0" w:lastRowLastColumn="0"/>
+        </w:trPr>
+        <w:tc>
+          <w:tcPr>
+            <w:cnfStyle w:val="001000000100" w:firstRow="0" w:lastRow="0" w:firstColumn="1" w:lastColumn="0" w:oddVBand="0" w:evenVBand="0" w:oddHBand="0" w:evenHBand="0" w:firstRowFirstColumn="1" w:firstRowLastColumn="0" w:lastRowFirstColumn="0" w:lastRowLastColumn="0"/>
+            <w:tcW w:w="704" w:type="dxa"/>
+          </w:tcPr>
+          <w:p>
+            <w:pPr>
+              <w:spacing w:line="300" w:lineRule="auto"/>
+              <w:jc w:val="center"/>
+              <w:rPr>
+                <w:rFonts w:ascii="Calibri Light" w:hAnsi="Calibri Light"/>
+                <w:lang w:val="en-US"/>
+              </w:rPr>
+            </w:pPr>
+            <w:r>
+              <w:rPr>
+                <w:rFonts w:ascii="Calibri Light" w:hAnsi="Calibri Light"/>
+                <w:lang w:val="en-US"/>
+              </w:rPr>
+              <w:t>ID</w:t>
+            </w:r>
+          </w:p>
+        </w:tc>
+        <w:tc>
+          <w:tcPr>
+            <w:tcW w:w="8918" w:type="dxa"/>
+          </w:tcPr>
+          <w:p>
+            <w:pPr>
+              <w:spacing w:line="300" w:lineRule="auto"/>
+              <w:cnfStyle w:val="100000000000" w:firstRow="1" w:lastRow="0" w:firstColumn="0" w:lastColumn="0" w:oddVBand="0" w:evenVBand="0" w:oddHBand="0" w:evenHBand="0" w:firstRowFirstColumn="0" w:firstRowLastColumn="0" w:lastRowFirstColumn="0" w:lastRowLastColumn="0"/>
+              <w:rPr>
+                <w:rFonts w:ascii="Calibri Light" w:hAnsi="Calibri Light"/>
+                <w:lang w:val="en-US"/>
+              </w:rPr>
+            </w:pPr>
+            <w:r>
+              <w:rPr>
+                <w:rFonts w:ascii="Calibri Light" w:hAnsi="Calibri Light"/>
+                <w:lang w:val="en-US"/>
+              </w:rPr>
+              <w:t>Description</w:t>
+            </w:r>
+          </w:p>
+        </w:tc>
+      </w:tr>
+      <w:tr>
+        <w:trPr>
+          <w:cnfStyle w:val="000000100000" w:firstRow="0" w:lastRow="0" w:firstColumn="0" w:lastColumn="0" w:oddVBand="0" w:evenVBand="0" w:oddHBand="1" w:evenHBand="0" w:firstRowFirstColumn="0" w:firstRowLastColumn="0" w:lastRowFirstColumn="0" w:lastRowLastColumn="0"/>
+          <w:trHeight w:val="792"/>
+        </w:trPr>
+        <w:tc>
+          <w:tcPr>
+            <w:cnfStyle w:val="001000000000" w:firstRow="0" w:lastRow="0" w:firstColumn="1" w:lastColumn="0" w:oddVBand="0" w:evenVBand="0" w:oddHBand="0" w:evenHBand="0" w:firstRowFirstColumn="0" w:firstRowLastColumn="0" w:lastRowFirstColumn="0" w:lastRowLastColumn="0"/>
+            <w:tcW w:w="704" w:type="dxa"/>
+            <w:vAlign w:val="center"/>
+          </w:tcPr>
+          <w:p>
+            <w:pPr>
+              <w:spacing w:line="300" w:lineRule="auto"/>
+              <w:jc w:val="center"/>
+              <w:rPr>
+                <w:rFonts w:ascii="Calibri Light" w:hAnsi="Calibri Light"/>
+                <w:lang w:val="en-US"/>
+              </w:rPr>
+            </w:pPr>
+            <w:r>
+              <w:rPr>
+                <w:rFonts w:ascii="Calibri Light" w:hAnsi="Calibri Light"/>
+                <w:lang w:val="en-US"/>
+              </w:rPr>
+              <w:t>R1</w:t>
+            </w:r>
+          </w:p>
+        </w:tc>
+        <w:tc>
+          <w:tcPr>
+            <w:tcW w:w="8918" w:type="dxa"/>
+            <w:vAlign w:val="center"/>
+          </w:tcPr>
+          <w:p>
+            <w:pPr>
+              <w:spacing w:line="300" w:lineRule="auto"/>
+              <w:cnfStyle w:val="000000100000" w:firstRow="0" w:lastRow="0" w:firstColumn="0" w:lastColumn="0" w:oddVBand="0" w:evenVBand="0" w:oddHBand="1" w:evenHBand="0" w:firstRowFirstColumn="0" w:firstRowLastColumn="0" w:lastRowFirstColumn="0" w:lastRowLastColumn="0"/>
+              <w:rPr>
+                <w:rFonts w:ascii="Calibri Light" w:hAnsi="Calibri Light"/>
+                <w:lang w:val="en-US"/>
+              </w:rPr>
+            </w:pPr>
+            <w:r>
+              <w:rPr>
+                <w:rFonts w:ascii="Calibri Light" w:hAnsi="Calibri Light"/>
+                <w:lang w:val="en-US"/>
+              </w:rPr>
+              <w:t xml:space="preserve">Provide a method for combining individual </w:t>
+            </w:r>
+            <w:r>
+              <w:rPr>
+                <w:rFonts w:ascii="Calibri Light" w:hAnsi="Calibri Light"/>
+                <w:b/>
+                <w:lang w:val="en-US"/>
+              </w:rPr>
+              <w:t>rules</w:t>
+            </w:r>
+            <w:r>
+              <w:rPr>
+                <w:rFonts w:ascii="Calibri Light" w:hAnsi="Calibri Light"/>
+                <w:lang w:val="en-US"/>
+              </w:rPr>
+              <w:t xml:space="preserve"> and </w:t>
+            </w:r>
+            <w:r>
+              <w:rPr>
+                <w:rFonts w:ascii="Calibri Light" w:hAnsi="Calibri Light"/>
+                <w:b/>
+                <w:lang w:val="en-US"/>
+              </w:rPr>
+              <w:t>policies</w:t>
+            </w:r>
+            <w:r>
+              <w:rPr>
+                <w:rFonts w:ascii="Calibri Light" w:hAnsi="Calibri Light"/>
+                <w:lang w:val="en-US"/>
+              </w:rPr>
+              <w:t xml:space="preserve"> into a single </w:t>
+            </w:r>
+            <w:r>
+              <w:rPr>
+                <w:rFonts w:ascii="Calibri Light" w:hAnsi="Calibri Light"/>
+                <w:b/>
+                <w:lang w:val="en-US"/>
+              </w:rPr>
+              <w:t>policy set</w:t>
+            </w:r>
+            <w:r>
+              <w:rPr>
+                <w:rFonts w:ascii="Calibri Light" w:hAnsi="Calibri Light"/>
+                <w:lang w:val="en-US"/>
+              </w:rPr>
+              <w:t xml:space="preserve"> that applies to a particular decision </w:t>
+            </w:r>
+            <w:r>
+              <w:rPr>
+                <w:rFonts w:ascii="Calibri Light" w:hAnsi="Calibri Light"/>
+                <w:b/>
+                <w:lang w:val="en-US"/>
+              </w:rPr>
+              <w:t>request</w:t>
+            </w:r>
+            <w:r>
+              <w:rPr>
+                <w:rFonts w:ascii="Calibri Light" w:hAnsi="Calibri Light"/>
+                <w:b/>
+                <w:lang w:val="en-US"/>
+              </w:rPr>
+              <w:t>.</w:t>
+            </w:r>
+          </w:p>
+        </w:tc>
+      </w:tr>
+      <w:tr>
+        <w:trPr>
+          <w:trHeight w:val="792"/>
+        </w:trPr>
+        <w:tc>
+          <w:tcPr>
+            <w:cnfStyle w:val="001000000000" w:firstRow="0" w:lastRow="0" w:firstColumn="1" w:lastColumn="0" w:oddVBand="0" w:evenVBand="0" w:oddHBand="0" w:evenHBand="0" w:firstRowFirstColumn="0" w:firstRowLastColumn="0" w:lastRowFirstColumn="0" w:lastRowLastColumn="0"/>
+            <w:tcW w:w="704" w:type="dxa"/>
+            <w:vAlign w:val="center"/>
+          </w:tcPr>
+          <w:p>
+            <w:pPr>
+              <w:spacing w:line="300" w:lineRule="auto"/>
+              <w:jc w:val="center"/>
+              <w:rPr>
+                <w:rFonts w:ascii="Calibri Light" w:hAnsi="Calibri Light"/>
+                <w:lang w:val="en-US"/>
+              </w:rPr>
+            </w:pPr>
+            <w:r>
+              <w:rPr>
+                <w:rFonts w:ascii="Calibri Light" w:hAnsi="Calibri Light"/>
+                <w:lang w:val="en-US"/>
+              </w:rPr>
+              <w:t>R2</w:t>
+            </w:r>
+          </w:p>
+        </w:tc>
+        <w:tc>
+          <w:tcPr>
+            <w:tcW w:w="8918" w:type="dxa"/>
+            <w:vAlign w:val="center"/>
+          </w:tcPr>
+          <w:p>
+            <w:pPr>
+              <w:spacing w:line="300" w:lineRule="auto"/>
+              <w:cnfStyle w:val="000000000000" w:firstRow="0" w:lastRow="0" w:firstColumn="0" w:lastColumn="0" w:oddVBand="0" w:evenVBand="0" w:oddHBand="0" w:evenHBand="0" w:firstRowFirstColumn="0" w:firstRowLastColumn="0" w:lastRowFirstColumn="0" w:lastRowLastColumn="0"/>
+              <w:rPr>
+                <w:rFonts w:ascii="Calibri Light" w:hAnsi="Calibri Light"/>
+                <w:lang w:val="en-US"/>
+              </w:rPr>
+            </w:pPr>
+            <w:r>
+              <w:rPr>
+                <w:rFonts w:ascii="Calibri Light" w:hAnsi="Calibri Light"/>
+                <w:lang w:val="en-US"/>
+              </w:rPr>
+              <w:t xml:space="preserve">Provide a method for rapidly identifying the </w:t>
+            </w:r>
+            <w:r>
+              <w:rPr>
+                <w:rFonts w:ascii="Calibri Light" w:hAnsi="Calibri Light"/>
+                <w:b/>
+                <w:lang w:val="en-US"/>
+              </w:rPr>
+              <w:t>policy</w:t>
+            </w:r>
+            <w:r>
+              <w:rPr>
+                <w:rFonts w:ascii="Calibri Light" w:hAnsi="Calibri Light"/>
+                <w:lang w:val="en-US"/>
+              </w:rPr>
+              <w:t xml:space="preserve"> that applies to a given </w:t>
+            </w:r>
+            <w:r>
+              <w:rPr>
+                <w:rFonts w:ascii="Calibri Light" w:hAnsi="Calibri Light"/>
+                <w:b/>
+                <w:lang w:val="en-US"/>
+              </w:rPr>
+              <w:t>action</w:t>
+            </w:r>
+            <w:r>
+              <w:rPr>
+                <w:rFonts w:ascii="Calibri Light" w:hAnsi="Calibri Light"/>
+                <w:lang w:val="en-US"/>
+              </w:rPr>
+              <w:t xml:space="preserve">, based upon the values of </w:t>
+            </w:r>
+            <w:r>
+              <w:rPr>
+                <w:rFonts w:ascii="Calibri Light" w:hAnsi="Calibri Light"/>
+                <w:b/>
+                <w:lang w:val="en-US"/>
+              </w:rPr>
+              <w:t>attributes</w:t>
+            </w:r>
+            <w:r>
+              <w:rPr>
+                <w:rFonts w:ascii="Calibri Light" w:hAnsi="Calibri Light"/>
+                <w:lang w:val="en-US"/>
+              </w:rPr>
+              <w:t xml:space="preserve"> of the </w:t>
+            </w:r>
+            <w:r>
+              <w:rPr>
+                <w:rFonts w:ascii="Calibri Light" w:hAnsi="Calibri Light"/>
+                <w:b/>
+                <w:lang w:val="en-US"/>
+              </w:rPr>
+              <w:t>subjects</w:t>
+            </w:r>
+            <w:r>
+              <w:rPr>
+                <w:rFonts w:ascii="Calibri Light" w:hAnsi="Calibri Light"/>
+                <w:lang w:val="en-US"/>
+              </w:rPr>
+              <w:t xml:space="preserve">, </w:t>
+            </w:r>
+            <w:r>
+              <w:rPr>
+                <w:rFonts w:ascii="Calibri Light" w:hAnsi="Calibri Light"/>
+                <w:b/>
+                <w:lang w:val="en-US"/>
+              </w:rPr>
+              <w:t>resource</w:t>
+            </w:r>
+            <w:r>
+              <w:rPr>
+                <w:rFonts w:ascii="Calibri Light" w:hAnsi="Calibri Light"/>
+                <w:lang w:val="en-US"/>
+              </w:rPr>
+              <w:t xml:space="preserve"> and </w:t>
+            </w:r>
+            <w:r>
+              <w:rPr>
+                <w:rFonts w:ascii="Calibri Light" w:hAnsi="Calibri Light"/>
+                <w:b/>
+                <w:lang w:val="en-US"/>
+              </w:rPr>
+              <w:t>action</w:t>
+            </w:r>
+            <w:r>
+              <w:rPr>
+                <w:rFonts w:ascii="Calibri Light" w:hAnsi="Calibri Light"/>
+                <w:b/>
+                <w:lang w:val="en-US"/>
+              </w:rPr>
+              <w:t>.</w:t>
+            </w:r>
+          </w:p>
+        </w:tc>
+      </w:tr>
+      <w:tr>
+        <w:trPr>
+          <w:cnfStyle w:val="000000100000" w:firstRow="0" w:lastRow="0" w:firstColumn="0" w:lastColumn="0" w:oddVBand="0" w:evenVBand="0" w:oddHBand="1" w:evenHBand="0" w:firstRowFirstColumn="0" w:firstRowLastColumn="0" w:lastRowFirstColumn="0" w:lastRowLastColumn="0"/>
+          <w:trHeight w:val="792"/>
+        </w:trPr>
+        <w:tc>
+          <w:tcPr>
+            <w:cnfStyle w:val="001000000000" w:firstRow="0" w:lastRow="0" w:firstColumn="1" w:lastColumn="0" w:oddVBand="0" w:evenVBand="0" w:oddHBand="0" w:evenHBand="0" w:firstRowFirstColumn="0" w:firstRowLastColumn="0" w:lastRowFirstColumn="0" w:lastRowLastColumn="0"/>
+            <w:tcW w:w="704" w:type="dxa"/>
+            <w:vAlign w:val="center"/>
+          </w:tcPr>
+          <w:p>
+            <w:pPr>
+              <w:spacing w:line="300" w:lineRule="auto"/>
+              <w:jc w:val="center"/>
+              <w:rPr>
+                <w:rFonts w:ascii="Calibri Light" w:hAnsi="Calibri Light"/>
+                <w:lang w:val="en-US"/>
+              </w:rPr>
+            </w:pPr>
+            <w:r>
+              <w:rPr>
+                <w:rFonts w:ascii="Calibri Light" w:hAnsi="Calibri Light"/>
+                <w:lang w:val="en-US"/>
+              </w:rPr>
+              <w:t>R3</w:t>
+            </w:r>
+          </w:p>
+        </w:tc>
+        <w:tc>
+          <w:tcPr>
+            <w:tcW w:w="8918" w:type="dxa"/>
+            <w:vAlign w:val="center"/>
+          </w:tcPr>
+          <w:p>
+            <w:pPr>
+              <w:spacing w:line="300" w:lineRule="auto"/>
+              <w:cnfStyle w:val="000000100000" w:firstRow="0" w:lastRow="0" w:firstColumn="0" w:lastColumn="0" w:oddVBand="0" w:evenVBand="0" w:oddHBand="1" w:evenHBand="0" w:firstRowFirstColumn="0" w:firstRowLastColumn="0" w:lastRowFirstColumn="0" w:lastRowLastColumn="0"/>
+              <w:rPr>
+                <w:rFonts w:ascii="Calibri Light" w:hAnsi="Calibri Light"/>
+                <w:lang w:val="en-US"/>
+              </w:rPr>
+            </w:pPr>
+            <w:r>
+              <w:rPr>
+                <w:rFonts w:ascii="Calibri Light" w:hAnsi="Calibri Light"/>
+                <w:lang w:val="en-US"/>
+              </w:rPr>
+              <w:t xml:space="preserve">Provide a method for basing an </w:t>
+            </w:r>
+            <w:r>
+              <w:rPr>
+                <w:rFonts w:ascii="Calibri Light" w:hAnsi="Calibri Light"/>
+                <w:b/>
+                <w:lang w:val="en-US"/>
+              </w:rPr>
+              <w:t>authorization decision</w:t>
+            </w:r>
+            <w:r>
+              <w:rPr>
+                <w:rFonts w:ascii="Calibri Light" w:hAnsi="Calibri Light"/>
+                <w:lang w:val="en-US"/>
+              </w:rPr>
+              <w:t xml:space="preserve"> on the contents of an information </w:t>
+            </w:r>
+            <w:r>
+              <w:rPr>
+                <w:rFonts w:ascii="Calibri Light" w:hAnsi="Calibri Light"/>
+                <w:b/>
+                <w:lang w:val="en-US"/>
+              </w:rPr>
+              <w:t>resource</w:t>
+            </w:r>
+            <w:r>
+              <w:rPr>
+                <w:rFonts w:ascii="Calibri Light" w:hAnsi="Calibri Light"/>
+                <w:b/>
+                <w:lang w:val="en-US"/>
+              </w:rPr>
+              <w:t>.</w:t>
+            </w:r>
+          </w:p>
+        </w:tc>
+      </w:tr>
+      <w:tr>
+        <w:trPr>
+          <w:trHeight w:val="792"/>
+        </w:trPr>
+        <w:tc>
+          <w:tcPr>
+            <w:cnfStyle w:val="001000000000" w:firstRow="0" w:lastRow="0" w:firstColumn="1" w:lastColumn="0" w:oddVBand="0" w:evenVBand="0" w:oddHBand="0" w:evenHBand="0" w:firstRowFirstColumn="0" w:firstRowLastColumn="0" w:lastRowFirstColumn="0" w:lastRowLastColumn="0"/>
+            <w:tcW w:w="704" w:type="dxa"/>
+            <w:vAlign w:val="center"/>
+          </w:tcPr>
+          <w:p>
+            <w:pPr>
+              <w:spacing w:line="300" w:lineRule="auto"/>
+              <w:jc w:val="center"/>
+              <w:rPr>
+                <w:rFonts w:ascii="Calibri Light" w:hAnsi="Calibri Light"/>
+                <w:lang w:val="en-US"/>
+              </w:rPr>
+            </w:pPr>
+            <w:r>
+              <w:rPr>
+                <w:rFonts w:ascii="Calibri Light" w:hAnsi="Calibri Light"/>
+                <w:lang w:val="en-US"/>
+              </w:rPr>
+              <w:t>R4</w:t>
+            </w:r>
+          </w:p>
+        </w:tc>
+        <w:tc>
+          <w:tcPr>
+            <w:tcW w:w="8918" w:type="dxa"/>
+            <w:vAlign w:val="center"/>
+          </w:tcPr>
+          <w:p>
+            <w:pPr>
+              <w:spacing w:line="300" w:lineRule="auto"/>
+              <w:cnfStyle w:val="000000000000" w:firstRow="0" w:lastRow="0" w:firstColumn="0" w:lastColumn="0" w:oddVBand="0" w:evenVBand="0" w:oddHBand="0" w:evenHBand="0" w:firstRowFirstColumn="0" w:firstRowLastColumn="0" w:lastRowFirstColumn="0" w:lastRowLastColumn="0"/>
+              <w:rPr>
+                <w:rFonts w:ascii="Calibri Light" w:hAnsi="Calibri Light"/>
+                <w:lang w:val="en-US"/>
+              </w:rPr>
+            </w:pPr>
+            <w:r>
+              <w:rPr>
+                <w:rFonts w:ascii="Calibri Light" w:hAnsi="Calibri Light"/>
+                <w:lang w:val="en-US"/>
+              </w:rPr>
+              <w:t xml:space="preserve">Provide a method for flexible definition of the procedure by which </w:t>
+            </w:r>
+            <w:r>
+              <w:rPr>
+                <w:rFonts w:ascii="Calibri Light" w:hAnsi="Calibri Light"/>
+                <w:b/>
+                <w:lang w:val="en-US"/>
+              </w:rPr>
+              <w:t>rules</w:t>
+            </w:r>
+            <w:r>
+              <w:rPr>
+                <w:rFonts w:ascii="Calibri Light" w:hAnsi="Calibri Light"/>
+                <w:lang w:val="en-US"/>
+              </w:rPr>
+              <w:t xml:space="preserve"> and </w:t>
+            </w:r>
+            <w:r>
+              <w:rPr>
+                <w:rFonts w:ascii="Calibri Light" w:hAnsi="Calibri Light"/>
+                <w:b/>
+                <w:lang w:val="en-US"/>
+              </w:rPr>
+              <w:t>policies</w:t>
+            </w:r>
+            <w:r>
+              <w:rPr>
+                <w:rFonts w:ascii="Calibri Light" w:hAnsi="Calibri Light"/>
+                <w:lang w:val="en-US"/>
+              </w:rPr>
+              <w:t xml:space="preserve"> are combined</w:t>
+            </w:r>
+            <w:r>
+              <w:rPr>
+                <w:rFonts w:ascii="Calibri Light" w:hAnsi="Calibri Light"/>
+                <w:lang w:val="en-US"/>
+              </w:rPr>
+              <w:t>.</w:t>
+            </w:r>
+          </w:p>
+        </w:tc>
+      </w:tr>
+      <w:tr>
+        <w:trPr>
+          <w:cnfStyle w:val="000000100000" w:firstRow="0" w:lastRow="0" w:firstColumn="0" w:lastColumn="0" w:oddVBand="0" w:evenVBand="0" w:oddHBand="1" w:evenHBand="0" w:firstRowFirstColumn="0" w:firstRowLastColumn="0" w:lastRowFirstColumn="0" w:lastRowLastColumn="0"/>
+          <w:trHeight w:val="792"/>
+        </w:trPr>
+        <w:tc>
+          <w:tcPr>
+            <w:cnfStyle w:val="001000000000" w:firstRow="0" w:lastRow="0" w:firstColumn="1" w:lastColumn="0" w:oddVBand="0" w:evenVBand="0" w:oddHBand="0" w:evenHBand="0" w:firstRowFirstColumn="0" w:firstRowLastColumn="0" w:lastRowFirstColumn="0" w:lastRowLastColumn="0"/>
+            <w:tcW w:w="704" w:type="dxa"/>
+            <w:vAlign w:val="center"/>
+          </w:tcPr>
+          <w:p>
+            <w:pPr>
+              <w:spacing w:line="300" w:lineRule="auto"/>
+              <w:jc w:val="center"/>
+              <w:rPr>
+                <w:rFonts w:ascii="Calibri Light" w:hAnsi="Calibri Light"/>
+                <w:lang w:val="en-US"/>
+              </w:rPr>
+            </w:pPr>
+            <w:r>
+              <w:rPr>
+                <w:rFonts w:ascii="Calibri Light" w:hAnsi="Calibri Light"/>
+                <w:lang w:val="en-US"/>
+              </w:rPr>
+              <w:t>R5</w:t>
+            </w:r>
+          </w:p>
+        </w:tc>
+        <w:tc>
+          <w:tcPr>
+            <w:tcW w:w="8918" w:type="dxa"/>
+            <w:vAlign w:val="center"/>
+          </w:tcPr>
+          <w:p>
+            <w:pPr>
+              <w:spacing w:line="300" w:lineRule="auto"/>
+              <w:cnfStyle w:val="000000100000" w:firstRow="0" w:lastRow="0" w:firstColumn="0" w:lastColumn="0" w:oddVBand="0" w:evenVBand="0" w:oddHBand="1" w:evenHBand="0" w:firstRowFirstColumn="0" w:firstRowLastColumn="0" w:lastRowFirstColumn="0" w:lastRowLastColumn="0"/>
+              <w:rPr>
+                <w:rFonts w:ascii="Calibri Light" w:hAnsi="Calibri Light"/>
+                <w:lang w:val="en-US"/>
+              </w:rPr>
+            </w:pPr>
+            <w:r>
+              <w:rPr>
+                <w:rFonts w:ascii="Calibri Light" w:hAnsi="Calibri Light"/>
+                <w:lang w:val="en-US"/>
+              </w:rPr>
+              <w:t xml:space="preserve">Provide a method for specifying a set of </w:t>
+            </w:r>
+            <w:r>
+              <w:rPr>
+                <w:rFonts w:ascii="Calibri Light" w:hAnsi="Calibri Light"/>
+                <w:b/>
+                <w:lang w:val="en-US"/>
+              </w:rPr>
+              <w:t>actions</w:t>
+            </w:r>
+            <w:r>
+              <w:rPr>
+                <w:rFonts w:ascii="Calibri Light" w:hAnsi="Calibri Light"/>
+                <w:lang w:val="en-US"/>
+              </w:rPr>
+              <w:t xml:space="preserve"> that must be performed in conjunction with </w:t>
+            </w:r>
+            <w:r>
+              <w:rPr>
+                <w:rFonts w:ascii="Calibri Light" w:hAnsi="Calibri Light"/>
+                <w:b/>
+                <w:lang w:val="en-US"/>
+              </w:rPr>
+              <w:t>policy</w:t>
+            </w:r>
+            <w:r>
+              <w:rPr>
+                <w:rFonts w:ascii="Calibri Light" w:hAnsi="Calibri Light"/>
+                <w:lang w:val="en-US"/>
+              </w:rPr>
+              <w:t xml:space="preserve"> enforcement</w:t>
+            </w:r>
+            <w:r>
+              <w:rPr>
+                <w:rFonts w:ascii="Calibri Light" w:hAnsi="Calibri Light"/>
+                <w:lang w:val="en-US"/>
+              </w:rPr>
+              <w:t>.</w:t>
+            </w:r>
+          </w:p>
+        </w:tc>
+      </w:tr>
+    </w:tbl>
     <w:p>
       <w:pPr>
         <w:spacing w:line="300" w:lineRule="auto"/>
@@ -3360,113 +3589,6 @@
         <w:rPr>
           <w:sz w:val="28"/>
           <w:szCs w:val="28"/>
-          <w:lang w:val="en-US"/>
-        </w:rPr>
-      </w:pPr>
-      <w:r>
-        <w:rPr>
-          <w:sz w:val="28"/>
-          <w:szCs w:val="28"/>
-          <w:lang w:val="en-US"/>
-        </w:rPr>
-        <w:br w:type="page"/>
-      </w:r>
-    </w:p>
-    <w:p>
-      <w:pPr>
-        <w:pStyle w:val="Ttulo1"/>
-        <w:rPr>
-          <w:b/>
-          <w:color w:val="auto"/>
-          <w:lang w:val="en-US"/>
-        </w:rPr>
-      </w:pPr>
-      <w:bookmarkStart w:id="4" w:name="_Toc436671644"/>
-      <w:r>
-        <w:rPr>
-          <w:b/>
-          <w:color w:val="auto"/>
-          <w:lang w:val="en-US"/>
-        </w:rPr>
-        <w:t xml:space="preserve">2. </w:t>
-      </w:r>
-      <w:r>
-        <w:rPr>
-          <w:b/>
-          <w:color w:val="auto"/>
-          <w:lang w:val="en-US"/>
-        </w:rPr>
-        <w:t>UML Modeling</w:t>
-      </w:r>
-      <w:bookmarkEnd w:id="4"/>
-    </w:p>
-    <w:p>
-      <w:pPr>
-        <w:rPr>
-          <w:rFonts w:asciiTheme="majorHAnsi" w:hAnsiTheme="majorHAnsi"/>
-          <w:b/>
-          <w:lang w:val="en-US"/>
-        </w:rPr>
-      </w:pPr>
-    </w:p>
-    <w:p>
-      <w:pPr>
-        <w:spacing w:line="300" w:lineRule="auto"/>
-        <w:jc w:val="both"/>
-        <w:rPr>
-          <w:rFonts w:ascii="Calibri Light" w:hAnsi="Calibri Light"/>
-          <w:lang w:val="en-US"/>
-        </w:rPr>
-      </w:pPr>
-      <w:r>
-        <w:rPr>
-          <w:rFonts w:ascii="Calibri Light" w:hAnsi="Calibri Light"/>
-          <w:lang w:val="en-US"/>
-        </w:rPr>
-        <w:tab/>
-      </w:r>
-      <w:r>
-        <w:rPr>
-          <w:rFonts w:ascii="Calibri Light" w:hAnsi="Calibri Light"/>
-          <w:lang w:val="en-US"/>
-        </w:rPr>
-        <w:t>On this section it’s presented</w:t>
-      </w:r>
-      <w:r>
-        <w:rPr>
-          <w:rFonts w:ascii="Calibri Light" w:hAnsi="Calibri Light"/>
-          <w:lang w:val="en-US"/>
-        </w:rPr>
-        <w:t xml:space="preserve"> the </w:t>
-      </w:r>
-      <w:r>
-        <w:rPr>
-          <w:rFonts w:ascii="Calibri Light" w:hAnsi="Calibri Light"/>
-          <w:lang w:val="en-US"/>
-        </w:rPr>
-        <w:t>use cases and conceptual model</w:t>
-      </w:r>
-      <w:r>
-        <w:rPr>
-          <w:rFonts w:ascii="Calibri Light" w:hAnsi="Calibri Light"/>
-          <w:lang w:val="en-US"/>
-        </w:rPr>
-        <w:t xml:space="preserve"> for this project, as well as additional no</w:t>
-      </w:r>
-      <w:r>
-        <w:rPr>
-          <w:rFonts w:ascii="Calibri Light" w:hAnsi="Calibri Light"/>
-          <w:lang w:val="en-US"/>
-        </w:rPr>
-        <w:t>tes and constraints concerning the diagrams.</w:t>
-      </w:r>
-    </w:p>
-    <w:p>
-      <w:pPr>
-        <w:spacing w:line="300" w:lineRule="auto"/>
-        <w:jc w:val="both"/>
-        <w:rPr>
-          <w:rFonts w:ascii="Calibri Light" w:hAnsi="Calibri Light"/>
           <w:lang w:val="en-US"/>
         </w:rPr>
       </w:pPr>
@@ -3482,7 +3604,6 @@
           <w:lang w:val="en-US"/>
         </w:rPr>
       </w:pPr>
-      <w:bookmarkStart w:id="5" w:name="_Toc436671645"/>
       <w:r>
         <w:rPr>
           <w:b/>
@@ -3491,7 +3612,7 @@
           <w:szCs w:val="28"/>
           <w:lang w:val="en-US"/>
         </w:rPr>
-        <w:t xml:space="preserve">2.1 Use Case </w:t>
+        <w:t>1.4</w:t>
       </w:r>
       <w:r>
         <w:rPr>
@@ -3501,13 +3622,9 @@
           <w:szCs w:val="28"/>
           <w:lang w:val="en-US"/>
         </w:rPr>
-        <w:t>Diagram</w:t>
-      </w:r>
-      <w:bookmarkEnd w:id="5"/>
-    </w:p>
-    <w:p>
-      <w:pPr>
-        <w:pStyle w:val="Ttulo2"/>
+        <w:t xml:space="preserve"> </w:t>
+      </w:r>
+      <w:r>
         <w:rPr>
           <w:b/>
           <w:color w:val="auto"/>
@@ -3515,49 +3632,720 @@
           <w:szCs w:val="28"/>
           <w:lang w:val="en-US"/>
         </w:rPr>
+        <w:t>Optional Requirements</w:t>
+      </w:r>
+    </w:p>
+    <w:p/>
+    <w:p>
+      <w:pPr>
+        <w:spacing w:line="300" w:lineRule="auto"/>
+        <w:jc w:val="both"/>
+        <w:rPr>
+          <w:rFonts w:ascii="Calibri Light" w:hAnsi="Calibri Light"/>
+          <w:lang w:val="en-US"/>
+        </w:rPr>
+      </w:pPr>
+      <w:r>
+        <w:rPr>
+          <w:lang w:val="en-US"/>
+        </w:rPr>
+        <w:tab/>
+      </w:r>
+      <w:r>
+        <w:rPr>
+          <w:rFonts w:ascii="Calibri Light" w:hAnsi="Calibri Light"/>
+          <w:lang w:val="en-US"/>
+        </w:rPr>
+        <w:t>The</w:t>
+      </w:r>
+      <w:r>
+        <w:rPr>
+          <w:rFonts w:ascii="Calibri Light" w:hAnsi="Calibri Light"/>
+          <w:lang w:val="en-US"/>
+        </w:rPr>
+        <w:t xml:space="preserve"> optiona</w:t>
+      </w:r>
+      <w:r>
+        <w:rPr>
+          <w:rFonts w:ascii="Calibri Light" w:hAnsi="Calibri Light"/>
+          <w:lang w:val="en-US"/>
+        </w:rPr>
+        <w:t>l requirements are described by Table 2. We consider optional requirements as features which would be implemented if there was enough time after fulfilling the high-priority requirements.</w:t>
+      </w:r>
+    </w:p>
+    <w:p>
+      <w:pPr>
+        <w:jc w:val="both"/>
+        <w:rPr>
+          <w:rFonts w:ascii="Calibri Light" w:hAnsi="Calibri Light"/>
+          <w:lang w:val="en-US"/>
+        </w:rPr>
+      </w:pPr>
+    </w:p>
+    <w:p>
+      <w:pPr>
+        <w:pStyle w:val="Legenda"/>
+        <w:keepNext/>
+        <w:jc w:val="center"/>
+        <w:rPr>
+          <w:rFonts w:ascii="Calibri Light" w:hAnsi="Calibri Light"/>
+          <w:i w:val="0"/>
+          <w:sz w:val="20"/>
+          <w:szCs w:val="20"/>
+        </w:rPr>
+      </w:pPr>
+      <w:r>
+        <w:rPr>
+          <w:rFonts w:ascii="Calibri Light" w:hAnsi="Calibri Light"/>
+          <w:i w:val="0"/>
+          <w:sz w:val="20"/>
+          <w:szCs w:val="20"/>
+        </w:rPr>
+        <w:t xml:space="preserve">Table </w:t>
+      </w:r>
+      <w:r>
+        <w:rPr>
+          <w:rFonts w:ascii="Calibri Light" w:hAnsi="Calibri Light"/>
+          <w:i w:val="0"/>
+          <w:sz w:val="20"/>
+          <w:szCs w:val="20"/>
+        </w:rPr>
+        <w:fldChar w:fldCharType="begin"/>
+      </w:r>
+      <w:r>
+        <w:rPr>
+          <w:rFonts w:ascii="Calibri Light" w:hAnsi="Calibri Light"/>
+          <w:i w:val="0"/>
+          <w:sz w:val="20"/>
+          <w:szCs w:val="20"/>
+        </w:rPr>
+        <w:instrText xml:space="preserve"> SEQ Table \* ARABIC </w:instrText>
+      </w:r>
+      <w:r>
+        <w:rPr>
+          <w:rFonts w:ascii="Calibri Light" w:hAnsi="Calibri Light"/>
+          <w:i w:val="0"/>
+          <w:sz w:val="20"/>
+          <w:szCs w:val="20"/>
+        </w:rPr>
+        <w:fldChar w:fldCharType="separate"/>
+      </w:r>
+      <w:r>
+        <w:rPr>
+          <w:rFonts w:ascii="Calibri Light" w:hAnsi="Calibri Light"/>
+          <w:i w:val="0"/>
+          <w:noProof/>
+          <w:sz w:val="20"/>
+          <w:szCs w:val="20"/>
+        </w:rPr>
+        <w:t>2</w:t>
+      </w:r>
+      <w:r>
+        <w:rPr>
+          <w:rFonts w:ascii="Calibri Light" w:hAnsi="Calibri Light"/>
+          <w:i w:val="0"/>
+          <w:sz w:val="20"/>
+          <w:szCs w:val="20"/>
+        </w:rPr>
+        <w:fldChar w:fldCharType="end"/>
+      </w:r>
+      <w:r>
+        <w:rPr>
+          <w:rFonts w:ascii="Calibri Light" w:hAnsi="Calibri Light"/>
+          <w:i w:val="0"/>
+          <w:sz w:val="20"/>
+          <w:szCs w:val="20"/>
+        </w:rPr>
+        <w:t xml:space="preserve"> - Optional Requirements</w:t>
+      </w:r>
+    </w:p>
+    <w:tbl>
+      <w:tblPr>
+        <w:tblStyle w:val="TabelaSimples3"/>
+        <w:tblW w:w="0" w:type="auto"/>
+        <w:tblLook w:val="04A0" w:firstRow="1" w:lastRow="0" w:firstColumn="1" w:lastColumn="0" w:noHBand="0" w:noVBand="1"/>
+      </w:tblPr>
+      <w:tblGrid>
+        <w:gridCol w:w="704"/>
+        <w:gridCol w:w="8918"/>
+      </w:tblGrid>
+      <w:tr>
+        <w:trPr>
+          <w:cnfStyle w:val="100000000000" w:firstRow="1" w:lastRow="0" w:firstColumn="0" w:lastColumn="0" w:oddVBand="0" w:evenVBand="0" w:oddHBand="0" w:evenHBand="0" w:firstRowFirstColumn="0" w:firstRowLastColumn="0" w:lastRowFirstColumn="0" w:lastRowLastColumn="0"/>
+        </w:trPr>
+        <w:tc>
+          <w:tcPr>
+            <w:cnfStyle w:val="001000000100" w:firstRow="0" w:lastRow="0" w:firstColumn="1" w:lastColumn="0" w:oddVBand="0" w:evenVBand="0" w:oddHBand="0" w:evenHBand="0" w:firstRowFirstColumn="1" w:firstRowLastColumn="0" w:lastRowFirstColumn="0" w:lastRowLastColumn="0"/>
+            <w:tcW w:w="704" w:type="dxa"/>
+          </w:tcPr>
+          <w:p>
+            <w:pPr>
+              <w:spacing w:line="300" w:lineRule="auto"/>
+              <w:jc w:val="center"/>
+              <w:rPr>
+                <w:rFonts w:ascii="Calibri Light" w:hAnsi="Calibri Light"/>
+                <w:lang w:val="en-US"/>
+              </w:rPr>
+            </w:pPr>
+            <w:r>
+              <w:rPr>
+                <w:rFonts w:ascii="Calibri Light" w:hAnsi="Calibri Light"/>
+                <w:lang w:val="en-US"/>
+              </w:rPr>
+              <w:t>ID</w:t>
+            </w:r>
+          </w:p>
+        </w:tc>
+        <w:tc>
+          <w:tcPr>
+            <w:tcW w:w="8918" w:type="dxa"/>
+          </w:tcPr>
+          <w:p>
+            <w:pPr>
+              <w:spacing w:line="300" w:lineRule="auto"/>
+              <w:cnfStyle w:val="100000000000" w:firstRow="1" w:lastRow="0" w:firstColumn="0" w:lastColumn="0" w:oddVBand="0" w:evenVBand="0" w:oddHBand="0" w:evenHBand="0" w:firstRowFirstColumn="0" w:firstRowLastColumn="0" w:lastRowFirstColumn="0" w:lastRowLastColumn="0"/>
+              <w:rPr>
+                <w:rFonts w:ascii="Calibri Light" w:hAnsi="Calibri Light"/>
+                <w:lang w:val="en-US"/>
+              </w:rPr>
+            </w:pPr>
+            <w:r>
+              <w:rPr>
+                <w:rFonts w:ascii="Calibri Light" w:hAnsi="Calibri Light"/>
+                <w:lang w:val="en-US"/>
+              </w:rPr>
+              <w:t>Description</w:t>
+            </w:r>
+          </w:p>
+        </w:tc>
+      </w:tr>
+      <w:tr>
+        <w:trPr>
+          <w:cnfStyle w:val="000000100000" w:firstRow="0" w:lastRow="0" w:firstColumn="0" w:lastColumn="0" w:oddVBand="0" w:evenVBand="0" w:oddHBand="1" w:evenHBand="0" w:firstRowFirstColumn="0" w:firstRowLastColumn="0" w:lastRowFirstColumn="0" w:lastRowLastColumn="0"/>
+          <w:trHeight w:val="792"/>
+        </w:trPr>
+        <w:tc>
+          <w:tcPr>
+            <w:cnfStyle w:val="001000000000" w:firstRow="0" w:lastRow="0" w:firstColumn="1" w:lastColumn="0" w:oddVBand="0" w:evenVBand="0" w:oddHBand="0" w:evenHBand="0" w:firstRowFirstColumn="0" w:firstRowLastColumn="0" w:lastRowFirstColumn="0" w:lastRowLastColumn="0"/>
+            <w:tcW w:w="704" w:type="dxa"/>
+            <w:vAlign w:val="center"/>
+          </w:tcPr>
+          <w:p>
+            <w:pPr>
+              <w:spacing w:line="300" w:lineRule="auto"/>
+              <w:jc w:val="center"/>
+              <w:rPr>
+                <w:rFonts w:ascii="Calibri Light" w:hAnsi="Calibri Light"/>
+                <w:lang w:val="en-US"/>
+              </w:rPr>
+            </w:pPr>
+            <w:r>
+              <w:rPr>
+                <w:rFonts w:ascii="Calibri Light" w:hAnsi="Calibri Light"/>
+                <w:lang w:val="en-US"/>
+              </w:rPr>
+              <w:t>O</w:t>
+            </w:r>
+            <w:r>
+              <w:rPr>
+                <w:rFonts w:ascii="Calibri Light" w:hAnsi="Calibri Light"/>
+                <w:lang w:val="en-US"/>
+              </w:rPr>
+              <w:t>R1</w:t>
+            </w:r>
+          </w:p>
+        </w:tc>
+        <w:tc>
+          <w:tcPr>
+            <w:tcW w:w="8918" w:type="dxa"/>
+            <w:vAlign w:val="center"/>
+          </w:tcPr>
+          <w:p>
+            <w:pPr>
+              <w:spacing w:line="300" w:lineRule="auto"/>
+              <w:cnfStyle w:val="000000100000" w:firstRow="0" w:lastRow="0" w:firstColumn="0" w:lastColumn="0" w:oddVBand="0" w:evenVBand="0" w:oddHBand="1" w:evenHBand="0" w:firstRowFirstColumn="0" w:firstRowLastColumn="0" w:lastRowFirstColumn="0" w:lastRowLastColumn="0"/>
+              <w:rPr>
+                <w:rFonts w:ascii="Calibri Light" w:hAnsi="Calibri Light"/>
+                <w:lang w:val="en-US"/>
+              </w:rPr>
+            </w:pPr>
+            <w:r>
+              <w:rPr>
+                <w:rFonts w:ascii="Calibri Light" w:hAnsi="Calibri Light"/>
+                <w:lang w:val="en-US"/>
+              </w:rPr>
+              <w:t>Provide a method for</w:t>
+            </w:r>
+            <w:r>
+              <w:rPr>
+                <w:rFonts w:ascii="Calibri Light" w:hAnsi="Calibri Light"/>
+                <w:lang w:val="en-US"/>
+              </w:rPr>
+              <w:t xml:space="preserve"> dealing with</w:t>
+            </w:r>
+            <w:r>
+              <w:rPr>
+                <w:rFonts w:ascii="Calibri Light" w:hAnsi="Calibri Light"/>
+                <w:b/>
+                <w:lang w:val="en-US"/>
+              </w:rPr>
+              <w:t xml:space="preserve"> subjects</w:t>
+            </w:r>
+            <w:r>
+              <w:rPr>
+                <w:rFonts w:ascii="Calibri Light" w:hAnsi="Calibri Light"/>
+                <w:lang w:val="en-US"/>
+              </w:rPr>
+              <w:t xml:space="preserve"> acting in different capacities;</w:t>
+            </w:r>
+          </w:p>
+        </w:tc>
+      </w:tr>
+      <w:tr>
+        <w:trPr>
+          <w:trHeight w:val="792"/>
+        </w:trPr>
+        <w:tc>
+          <w:tcPr>
+            <w:cnfStyle w:val="001000000000" w:firstRow="0" w:lastRow="0" w:firstColumn="1" w:lastColumn="0" w:oddVBand="0" w:evenVBand="0" w:oddHBand="0" w:evenHBand="0" w:firstRowFirstColumn="0" w:firstRowLastColumn="0" w:lastRowFirstColumn="0" w:lastRowLastColumn="0"/>
+            <w:tcW w:w="704" w:type="dxa"/>
+            <w:vAlign w:val="center"/>
+          </w:tcPr>
+          <w:p>
+            <w:pPr>
+              <w:spacing w:line="300" w:lineRule="auto"/>
+              <w:jc w:val="center"/>
+              <w:rPr>
+                <w:rFonts w:ascii="Calibri Light" w:hAnsi="Calibri Light"/>
+                <w:lang w:val="en-US"/>
+              </w:rPr>
+            </w:pPr>
+            <w:r>
+              <w:rPr>
+                <w:rFonts w:ascii="Calibri Light" w:hAnsi="Calibri Light"/>
+                <w:lang w:val="en-US"/>
+              </w:rPr>
+              <w:t>O</w:t>
+            </w:r>
+            <w:r>
+              <w:rPr>
+                <w:rFonts w:ascii="Calibri Light" w:hAnsi="Calibri Light"/>
+                <w:lang w:val="en-US"/>
+              </w:rPr>
+              <w:t>R2</w:t>
+            </w:r>
+          </w:p>
+        </w:tc>
+        <w:tc>
+          <w:tcPr>
+            <w:tcW w:w="8918" w:type="dxa"/>
+            <w:vAlign w:val="center"/>
+          </w:tcPr>
+          <w:p>
+            <w:pPr>
+              <w:spacing w:line="300" w:lineRule="auto"/>
+              <w:cnfStyle w:val="000000000000" w:firstRow="0" w:lastRow="0" w:firstColumn="0" w:lastColumn="0" w:oddVBand="0" w:evenVBand="0" w:oddHBand="0" w:evenHBand="0" w:firstRowFirstColumn="0" w:firstRowLastColumn="0" w:lastRowFirstColumn="0" w:lastRowLastColumn="0"/>
+              <w:rPr>
+                <w:rFonts w:ascii="Calibri Light" w:hAnsi="Calibri Light"/>
+                <w:lang w:val="en-US"/>
+              </w:rPr>
+            </w:pPr>
+            <w:r>
+              <w:rPr>
+                <w:rFonts w:ascii="Calibri Light" w:hAnsi="Calibri Light"/>
+                <w:lang w:val="en-US"/>
+              </w:rPr>
+              <w:t xml:space="preserve">Provide a method for dealing with multi-valued </w:t>
+            </w:r>
+            <w:r>
+              <w:rPr>
+                <w:rFonts w:ascii="Calibri Light" w:hAnsi="Calibri Light"/>
+                <w:b/>
+                <w:lang w:val="en-US"/>
+              </w:rPr>
+              <w:t>attributes</w:t>
+            </w:r>
+            <w:r>
+              <w:rPr>
+                <w:rFonts w:ascii="Calibri Light" w:hAnsi="Calibri Light"/>
+                <w:lang w:val="en-US"/>
+              </w:rPr>
+              <w:t>;</w:t>
+            </w:r>
+          </w:p>
+        </w:tc>
+      </w:tr>
+      <w:tr>
+        <w:trPr>
+          <w:cnfStyle w:val="000000100000" w:firstRow="0" w:lastRow="0" w:firstColumn="0" w:lastColumn="0" w:oddVBand="0" w:evenVBand="0" w:oddHBand="1" w:evenHBand="0" w:firstRowFirstColumn="0" w:firstRowLastColumn="0" w:lastRowFirstColumn="0" w:lastRowLastColumn="0"/>
+          <w:trHeight w:val="792"/>
+        </w:trPr>
+        <w:tc>
+          <w:tcPr>
+            <w:cnfStyle w:val="001000000000" w:firstRow="0" w:lastRow="0" w:firstColumn="1" w:lastColumn="0" w:oddVBand="0" w:evenVBand="0" w:oddHBand="0" w:evenHBand="0" w:firstRowFirstColumn="0" w:firstRowLastColumn="0" w:lastRowFirstColumn="0" w:lastRowLastColumn="0"/>
+            <w:tcW w:w="704" w:type="dxa"/>
+            <w:vAlign w:val="center"/>
+          </w:tcPr>
+          <w:p>
+            <w:pPr>
+              <w:spacing w:line="300" w:lineRule="auto"/>
+              <w:jc w:val="center"/>
+              <w:rPr>
+                <w:rFonts w:ascii="Calibri Light" w:hAnsi="Calibri Light"/>
+                <w:lang w:val="en-US"/>
+              </w:rPr>
+            </w:pPr>
+            <w:r>
+              <w:rPr>
+                <w:rFonts w:ascii="Calibri Light" w:hAnsi="Calibri Light"/>
+                <w:lang w:val="en-US"/>
+              </w:rPr>
+              <w:t>O</w:t>
+            </w:r>
+            <w:r>
+              <w:rPr>
+                <w:rFonts w:ascii="Calibri Light" w:hAnsi="Calibri Light"/>
+                <w:lang w:val="en-US"/>
+              </w:rPr>
+              <w:t>R3</w:t>
+            </w:r>
+          </w:p>
+        </w:tc>
+        <w:tc>
+          <w:tcPr>
+            <w:tcW w:w="8918" w:type="dxa"/>
+            <w:vAlign w:val="center"/>
+          </w:tcPr>
+          <w:p>
+            <w:pPr>
+              <w:spacing w:line="300" w:lineRule="auto"/>
+              <w:cnfStyle w:val="000000100000" w:firstRow="0" w:lastRow="0" w:firstColumn="0" w:lastColumn="0" w:oddVBand="0" w:evenVBand="0" w:oddHBand="1" w:evenHBand="0" w:firstRowFirstColumn="0" w:firstRowLastColumn="0" w:lastRowFirstColumn="0" w:lastRowLastColumn="0"/>
+              <w:rPr>
+                <w:rFonts w:ascii="Calibri Light" w:hAnsi="Calibri Light"/>
+                <w:lang w:val="en-US"/>
+              </w:rPr>
+            </w:pPr>
+            <w:r>
+              <w:rPr>
+                <w:rFonts w:ascii="Calibri Light" w:hAnsi="Calibri Light"/>
+                <w:lang w:val="en-US"/>
+              </w:rPr>
+              <w:t xml:space="preserve">Provide a method for handling a distributed set of </w:t>
+            </w:r>
+            <w:r>
+              <w:rPr>
+                <w:rFonts w:ascii="Calibri Light" w:hAnsi="Calibri Light"/>
+                <w:b/>
+                <w:lang w:val="en-US"/>
+              </w:rPr>
+              <w:t>policy</w:t>
+            </w:r>
+            <w:r>
+              <w:rPr>
+                <w:rFonts w:ascii="Calibri Light" w:hAnsi="Calibri Light"/>
+                <w:lang w:val="en-US"/>
+              </w:rPr>
+              <w:t xml:space="preserve"> components, while abstracting the method for locating, retrieving and authenticating the </w:t>
+            </w:r>
+            <w:r>
+              <w:rPr>
+                <w:rFonts w:ascii="Calibri Light" w:hAnsi="Calibri Light"/>
+                <w:b/>
+                <w:lang w:val="en-US"/>
+              </w:rPr>
+              <w:t>policy</w:t>
+            </w:r>
+            <w:r>
+              <w:rPr>
+                <w:rFonts w:ascii="Calibri Light" w:hAnsi="Calibri Light"/>
+                <w:lang w:val="en-US"/>
+              </w:rPr>
+              <w:t xml:space="preserve"> components.</w:t>
+            </w:r>
+          </w:p>
+        </w:tc>
+      </w:tr>
+      <w:tr>
+        <w:trPr>
+          <w:trHeight w:val="792"/>
+        </w:trPr>
+        <w:tc>
+          <w:tcPr>
+            <w:cnfStyle w:val="001000000000" w:firstRow="0" w:lastRow="0" w:firstColumn="1" w:lastColumn="0" w:oddVBand="0" w:evenVBand="0" w:oddHBand="0" w:evenHBand="0" w:firstRowFirstColumn="0" w:firstRowLastColumn="0" w:lastRowFirstColumn="0" w:lastRowLastColumn="0"/>
+            <w:tcW w:w="704" w:type="dxa"/>
+            <w:vAlign w:val="center"/>
+          </w:tcPr>
+          <w:p>
+            <w:pPr>
+              <w:spacing w:line="300" w:lineRule="auto"/>
+              <w:jc w:val="center"/>
+              <w:rPr>
+                <w:rFonts w:ascii="Calibri Light" w:hAnsi="Calibri Light"/>
+                <w:lang w:val="en-US"/>
+              </w:rPr>
+            </w:pPr>
+            <w:r>
+              <w:rPr>
+                <w:rFonts w:ascii="Calibri Light" w:hAnsi="Calibri Light"/>
+                <w:lang w:val="en-US"/>
+              </w:rPr>
+              <w:t>O</w:t>
+            </w:r>
+            <w:r>
+              <w:rPr>
+                <w:rFonts w:ascii="Calibri Light" w:hAnsi="Calibri Light"/>
+                <w:lang w:val="en-US"/>
+              </w:rPr>
+              <w:t>R4</w:t>
+            </w:r>
+          </w:p>
+        </w:tc>
+        <w:tc>
+          <w:tcPr>
+            <w:tcW w:w="8918" w:type="dxa"/>
+            <w:vAlign w:val="center"/>
+          </w:tcPr>
+          <w:p>
+            <w:pPr>
+              <w:spacing w:line="300" w:lineRule="auto"/>
+              <w:cnfStyle w:val="000000000000" w:firstRow="0" w:lastRow="0" w:firstColumn="0" w:lastColumn="0" w:oddVBand="0" w:evenVBand="0" w:oddHBand="0" w:evenHBand="0" w:firstRowFirstColumn="0" w:firstRowLastColumn="0" w:lastRowFirstColumn="0" w:lastRowLastColumn="0"/>
+              <w:rPr>
+                <w:rFonts w:ascii="Calibri Light" w:hAnsi="Calibri Light"/>
+                <w:lang w:val="en-US"/>
+              </w:rPr>
+            </w:pPr>
+            <w:r>
+              <w:rPr>
+                <w:rFonts w:ascii="Calibri Light" w:hAnsi="Calibri Light"/>
+                <w:lang w:val="en-US"/>
+              </w:rPr>
+              <w:t xml:space="preserve">Provide </w:t>
+            </w:r>
+            <w:r>
+              <w:rPr>
+                <w:rFonts w:ascii="Calibri Light" w:hAnsi="Calibri Light"/>
+                <w:lang w:val="en-US"/>
+              </w:rPr>
+              <w:t xml:space="preserve">an abstraction layer that insulates the </w:t>
+            </w:r>
+            <w:r>
+              <w:rPr>
+                <w:rFonts w:ascii="Calibri Light" w:hAnsi="Calibri Light"/>
+                <w:b/>
+                <w:lang w:val="en-US"/>
+              </w:rPr>
+              <w:t>policy</w:t>
+            </w:r>
+            <w:r>
+              <w:rPr>
+                <w:rFonts w:ascii="Calibri Light" w:hAnsi="Calibri Light"/>
+                <w:lang w:val="en-US"/>
+              </w:rPr>
+              <w:t>-writer from the details of the application environment.</w:t>
+            </w:r>
+          </w:p>
+        </w:tc>
+      </w:tr>
+    </w:tbl>
+    <w:p>
+      <w:pPr>
+        <w:spacing w:line="300" w:lineRule="auto"/>
+        <w:jc w:val="both"/>
+        <w:rPr>
+          <w:sz w:val="28"/>
+          <w:szCs w:val="28"/>
+          <w:lang w:val="en-US"/>
+        </w:rPr>
+      </w:pPr>
+    </w:p>
+    <w:p>
+      <w:pPr>
+        <w:pStyle w:val="Ttulo1"/>
+        <w:rPr>
+          <w:b/>
+          <w:color w:val="auto"/>
+          <w:lang w:val="en-US"/>
+        </w:rPr>
+      </w:pPr>
+      <w:bookmarkStart w:id="4" w:name="_Toc436671644"/>
+      <w:bookmarkStart w:id="5" w:name="_GoBack"/>
+      <w:bookmarkEnd w:id="5"/>
+      <w:r>
+        <w:rPr>
+          <w:b/>
+          <w:color w:val="auto"/>
+          <w:lang w:val="en-US"/>
+        </w:rPr>
+        <w:t xml:space="preserve">2. </w:t>
+      </w:r>
+      <w:r>
+        <w:rPr>
+          <w:b/>
+          <w:color w:val="auto"/>
+          <w:lang w:val="en-US"/>
+        </w:rPr>
+        <w:t>UML Modeling</w:t>
+      </w:r>
+      <w:bookmarkEnd w:id="4"/>
+    </w:p>
+    <w:p>
+      <w:pPr>
+        <w:rPr>
+          <w:rFonts w:asciiTheme="majorHAnsi" w:hAnsiTheme="majorHAnsi"/>
+          <w:b/>
+          <w:lang w:val="en-US"/>
+        </w:rPr>
+      </w:pPr>
+    </w:p>
+    <w:p>
+      <w:pPr>
+        <w:spacing w:line="300" w:lineRule="auto"/>
+        <w:jc w:val="both"/>
+        <w:rPr>
+          <w:rFonts w:ascii="Calibri Light" w:hAnsi="Calibri Light"/>
+          <w:lang w:val="en-US"/>
+        </w:rPr>
+      </w:pPr>
+      <w:r>
+        <w:rPr>
+          <w:rFonts w:ascii="Calibri Light" w:hAnsi="Calibri Light"/>
+          <w:lang w:val="en-US"/>
+        </w:rPr>
+        <w:tab/>
+      </w:r>
+      <w:r>
+        <w:rPr>
+          <w:rFonts w:ascii="Calibri Light" w:hAnsi="Calibri Light"/>
+          <w:lang w:val="en-US"/>
+        </w:rPr>
+        <w:t>On this section it’s presented</w:t>
+      </w:r>
+      <w:r>
+        <w:rPr>
+          <w:rFonts w:ascii="Calibri Light" w:hAnsi="Calibri Light"/>
+          <w:lang w:val="en-US"/>
+        </w:rPr>
+        <w:t xml:space="preserve"> the </w:t>
+      </w:r>
+      <w:r>
+        <w:rPr>
+          <w:rFonts w:ascii="Calibri Light" w:hAnsi="Calibri Light"/>
+          <w:lang w:val="en-US"/>
+        </w:rPr>
+        <w:t>use cases and conceptual model</w:t>
+      </w:r>
+      <w:r>
+        <w:rPr>
+          <w:rFonts w:ascii="Calibri Light" w:hAnsi="Calibri Light"/>
+          <w:lang w:val="en-US"/>
+        </w:rPr>
+        <w:t xml:space="preserve"> for this project, as well as additional no</w:t>
+      </w:r>
+      <w:r>
+        <w:rPr>
+          <w:rFonts w:ascii="Calibri Light" w:hAnsi="Calibri Light"/>
+          <w:lang w:val="en-US"/>
+        </w:rPr>
+        <w:t>tes and constraints concerning the diagrams.</w:t>
+      </w:r>
+    </w:p>
+    <w:p>
+      <w:pPr>
+        <w:spacing w:line="300" w:lineRule="auto"/>
+        <w:jc w:val="both"/>
+        <w:rPr>
+          <w:rFonts w:ascii="Calibri Light" w:hAnsi="Calibri Light"/>
+          <w:lang w:val="en-US"/>
+        </w:rPr>
       </w:pPr>
     </w:p>
     <w:p>
       <w:pPr>
         <w:pStyle w:val="Ttulo2"/>
         <w:rPr>
-          <w:rFonts w:ascii="Calibri Light" w:hAnsi="Calibri Light"/>
+          <w:b/>
           <w:color w:val="auto"/>
           <w:sz w:val="28"/>
           <w:szCs w:val="28"/>
           <w:lang w:val="en-US"/>
         </w:rPr>
       </w:pPr>
-      <w:r>
-        <w:rPr>
-          <w:rFonts w:ascii="Calibri Light" w:hAnsi="Calibri Light"/>
+      <w:bookmarkStart w:id="6" w:name="_Toc436671645"/>
+      <w:r>
+        <w:rPr>
+          <w:b/>
           <w:color w:val="auto"/>
           <w:sz w:val="28"/>
           <w:szCs w:val="28"/>
           <w:lang w:val="en-US"/>
         </w:rPr>
-        <w:tab/>
-      </w:r>
-    </w:p>
-    <w:p>
-      <w:pPr>
-        <w:pStyle w:val="Ttulo2"/>
-        <w:rPr>
-          <w:b/>
-          <w:lang w:val="en-US"/>
-        </w:rPr>
-      </w:pPr>
-      <w:bookmarkStart w:id="6" w:name="_Toc436671646"/>
+        <w:t xml:space="preserve">2.1 Use Case </w:t>
+      </w:r>
       <w:r>
         <w:rPr>
           <w:b/>
           <w:color w:val="auto"/>
           <w:sz w:val="28"/>
+          <w:szCs w:val="28"/>
+          <w:lang w:val="en-US"/>
+        </w:rPr>
+        <w:t>Diagram</w:t>
+      </w:r>
+      <w:bookmarkEnd w:id="6"/>
+    </w:p>
+    <w:p>
+      <w:pPr>
+        <w:pStyle w:val="Ttulo2"/>
+        <w:rPr>
+          <w:b/>
+          <w:color w:val="auto"/>
+          <w:sz w:val="28"/>
+          <w:szCs w:val="28"/>
+          <w:lang w:val="en-US"/>
+        </w:rPr>
+      </w:pPr>
+    </w:p>
+    <w:p>
+      <w:pPr>
+        <w:pStyle w:val="Ttulo2"/>
+        <w:rPr>
+          <w:rFonts w:ascii="Calibri Light" w:hAnsi="Calibri Light"/>
+          <w:color w:val="auto"/>
+          <w:sz w:val="28"/>
+          <w:szCs w:val="28"/>
+          <w:lang w:val="en-US"/>
+        </w:rPr>
+      </w:pPr>
+      <w:r>
+        <w:rPr>
+          <w:rFonts w:ascii="Calibri Light" w:hAnsi="Calibri Light"/>
+          <w:color w:val="auto"/>
+          <w:sz w:val="28"/>
+          <w:szCs w:val="28"/>
+          <w:lang w:val="en-US"/>
+        </w:rPr>
+        <w:tab/>
+      </w:r>
+    </w:p>
+    <w:p>
+      <w:pPr>
+        <w:pStyle w:val="Ttulo2"/>
+        <w:rPr>
+          <w:b/>
+          <w:lang w:val="en-US"/>
+        </w:rPr>
+      </w:pPr>
+      <w:bookmarkStart w:id="7" w:name="_Toc436671646"/>
+      <w:r>
+        <w:rPr>
+          <w:b/>
+          <w:color w:val="auto"/>
+          <w:sz w:val="28"/>
           <w:lang w:val="en-US"/>
         </w:rPr>
         <w:t>2.2 Class Diagram</w:t>
       </w:r>
-      <w:bookmarkEnd w:id="6"/>
+      <w:bookmarkEnd w:id="7"/>
     </w:p>
     <w:p>
       <w:pPr>
@@ -4032,7 +4820,7 @@
           <w:lang w:val="en-US"/>
         </w:rPr>
       </w:pPr>
-      <w:bookmarkStart w:id="7" w:name="_Toc436671647"/>
+      <w:bookmarkStart w:id="8" w:name="_Toc436671647"/>
       <w:r>
         <w:rPr>
           <w:b/>
@@ -4065,7 +4853,7 @@
         </w:rPr>
         <w:t>Modeling</w:t>
       </w:r>
-      <w:bookmarkEnd w:id="7"/>
+      <w:bookmarkEnd w:id="8"/>
     </w:p>
     <w:p/>
     <w:p>
@@ -4079,7 +4867,7 @@
           <w:lang w:val="en-US"/>
         </w:rPr>
       </w:pPr>
-      <w:bookmarkStart w:id="8" w:name="_Toc436671648"/>
+      <w:bookmarkStart w:id="9" w:name="_Toc436671648"/>
       <w:r>
         <w:rPr>
           <w:b/>
@@ -4110,7 +4898,7 @@
         </w:rPr>
         <w:t>Classes</w:t>
       </w:r>
-      <w:bookmarkEnd w:id="8"/>
+      <w:bookmarkEnd w:id="9"/>
     </w:p>
     <w:p/>
     <w:p>
@@ -5021,8 +5809,6 @@
         </w:rPr>
         <w:t>this class is meant to save the content about a set of subjects, set of resources and set of actions to be taken;</w:t>
       </w:r>
-      <w:bookmarkStart w:id="9" w:name="_GoBack"/>
-      <w:bookmarkEnd w:id="9"/>
     </w:p>
     <w:p>
       <w:pPr>
@@ -5085,6 +5871,396 @@
           <w:lang w:val="en-US"/>
         </w:rPr>
       </w:pPr>
+    </w:p>
+    <w:p>
+      <w:pPr>
+        <w:spacing w:after="160" w:line="300" w:lineRule="auto"/>
+        <w:jc w:val="both"/>
+        <w:rPr>
+          <w:rFonts w:ascii="Calibri Light" w:hAnsi="Calibri Light"/>
+          <w:lang w:val="en-US"/>
+        </w:rPr>
+      </w:pPr>
+      <w:r>
+        <w:rPr>
+          <w:rFonts w:ascii="Calibri Light" w:hAnsi="Calibri Light"/>
+          <w:lang w:val="en-US"/>
+        </w:rPr>
+        <w:tab/>
+        <w:t>In order to develop this VDM++ application we used the following data types:</w:t>
+      </w:r>
+    </w:p>
+    <w:p>
+      <w:pPr>
+        <w:pStyle w:val="PargrafodaLista"/>
+        <w:numPr>
+          <w:ilvl w:val="0"/>
+          <w:numId w:val="13"/>
+        </w:numPr>
+        <w:spacing w:after="160" w:line="300" w:lineRule="auto"/>
+        <w:jc w:val="both"/>
+        <w:rPr>
+          <w:rFonts w:ascii="Calibri Light" w:hAnsi="Calibri Light"/>
+          <w:lang w:val="en-US"/>
+        </w:rPr>
+      </w:pPr>
+      <w:r>
+        <w:rPr>
+          <w:rFonts w:ascii="Calibri Light" w:hAnsi="Calibri Light"/>
+          <w:b/>
+          <w:lang w:val="en-US"/>
+        </w:rPr>
+        <w:t xml:space="preserve">CombAlg </w:t>
+      </w:r>
+      <w:r>
+        <w:rPr>
+          <w:rFonts w:ascii="Calibri Light" w:hAnsi="Calibri Light"/>
+          <w:lang w:val="en-US"/>
+        </w:rPr>
+        <w:t xml:space="preserve">– </w:t>
+      </w:r>
+      <w:r>
+        <w:rPr>
+          <w:rFonts w:ascii="Consolas" w:hAnsi="Consolas"/>
+          <w:sz w:val="22"/>
+          <w:szCs w:val="22"/>
+          <w:lang w:val="en-US"/>
+        </w:rPr>
+        <w:t>&lt;denyOverrides&gt;</w:t>
+      </w:r>
+      <w:r>
+        <w:rPr>
+          <w:rFonts w:ascii="Calibri Light" w:hAnsi="Calibri Light"/>
+          <w:lang w:val="en-US"/>
+        </w:rPr>
+        <w:t xml:space="preserve"> or </w:t>
+      </w:r>
+      <w:r>
+        <w:rPr>
+          <w:rFonts w:ascii="Consolas" w:hAnsi="Consolas"/>
+          <w:sz w:val="22"/>
+          <w:szCs w:val="22"/>
+          <w:lang w:val="en-US"/>
+        </w:rPr>
+        <w:t>&lt;permitOverrides&gt;</w:t>
+      </w:r>
+      <w:r>
+        <w:rPr>
+          <w:rFonts w:ascii="Calibri Light" w:hAnsi="Calibri Light"/>
+          <w:lang w:val="en-US"/>
+        </w:rPr>
+        <w:t>;</w:t>
+      </w:r>
+    </w:p>
+    <w:p>
+      <w:pPr>
+        <w:pStyle w:val="PargrafodaLista"/>
+        <w:numPr>
+          <w:ilvl w:val="0"/>
+          <w:numId w:val="13"/>
+        </w:numPr>
+        <w:spacing w:after="160" w:line="300" w:lineRule="auto"/>
+        <w:jc w:val="both"/>
+        <w:rPr>
+          <w:rFonts w:ascii="Calibri Light" w:hAnsi="Calibri Light"/>
+          <w:lang w:val="en-US"/>
+        </w:rPr>
+      </w:pPr>
+      <w:r>
+        <w:rPr>
+          <w:rFonts w:ascii="Calibri Light" w:hAnsi="Calibri Light"/>
+          <w:b/>
+          <w:lang w:val="en-US"/>
+        </w:rPr>
+        <w:t>Effect</w:t>
+      </w:r>
+      <w:r>
+        <w:rPr>
+          <w:rFonts w:ascii="Calibri Light" w:hAnsi="Calibri Light"/>
+          <w:lang w:val="en-US"/>
+        </w:rPr>
+        <w:t xml:space="preserve"> – </w:t>
+      </w:r>
+      <w:r>
+        <w:rPr>
+          <w:rFonts w:ascii="Consolas" w:hAnsi="Consolas"/>
+          <w:sz w:val="22"/>
+          <w:szCs w:val="22"/>
+          <w:lang w:val="en-US"/>
+        </w:rPr>
+        <w:t>&lt;Permit&gt;</w:t>
+      </w:r>
+      <w:r>
+        <w:rPr>
+          <w:rFonts w:ascii="Calibri Light" w:hAnsi="Calibri Light"/>
+          <w:lang w:val="en-US"/>
+        </w:rPr>
+        <w:t xml:space="preserve"> or </w:t>
+      </w:r>
+      <w:r>
+        <w:rPr>
+          <w:rFonts w:ascii="Consolas" w:hAnsi="Consolas"/>
+          <w:sz w:val="22"/>
+          <w:szCs w:val="22"/>
+          <w:lang w:val="en-US"/>
+        </w:rPr>
+        <w:t>&lt;Deny&gt;</w:t>
+      </w:r>
+      <w:r>
+        <w:rPr>
+          <w:rFonts w:ascii="Calibri Light" w:hAnsi="Calibri Light"/>
+          <w:lang w:val="en-US"/>
+        </w:rPr>
+        <w:t xml:space="preserve"> or </w:t>
+      </w:r>
+      <w:r>
+        <w:rPr>
+          <w:rFonts w:ascii="Consolas" w:hAnsi="Consolas"/>
+          <w:sz w:val="22"/>
+          <w:szCs w:val="22"/>
+          <w:lang w:val="en-US"/>
+        </w:rPr>
+        <w:t>&lt;Indeterminate&gt;</w:t>
+      </w:r>
+      <w:r>
+        <w:rPr>
+          <w:rFonts w:ascii="Calibri Light" w:hAnsi="Calibri Light"/>
+          <w:lang w:val="en-US"/>
+        </w:rPr>
+        <w:t xml:space="preserve"> or </w:t>
+      </w:r>
+      <w:r>
+        <w:rPr>
+          <w:rFonts w:ascii="Consolas" w:hAnsi="Consolas"/>
+          <w:sz w:val="22"/>
+          <w:szCs w:val="22"/>
+          <w:lang w:val="en-US"/>
+        </w:rPr>
+        <w:t>&lt;notApplicable&gt;</w:t>
+      </w:r>
+      <w:r>
+        <w:rPr>
+          <w:rFonts w:ascii="Calibri Light" w:hAnsi="Calibri Light"/>
+          <w:lang w:val="en-US"/>
+        </w:rPr>
+        <w:t>;</w:t>
+      </w:r>
+    </w:p>
+    <w:p>
+      <w:pPr>
+        <w:pStyle w:val="PargrafodaLista"/>
+        <w:numPr>
+          <w:ilvl w:val="0"/>
+          <w:numId w:val="13"/>
+        </w:numPr>
+        <w:spacing w:after="160" w:line="300" w:lineRule="auto"/>
+        <w:jc w:val="both"/>
+        <w:rPr>
+          <w:rFonts w:ascii="Calibri Light" w:hAnsi="Calibri Light"/>
+          <w:lang w:val="en-US"/>
+        </w:rPr>
+      </w:pPr>
+      <w:r>
+        <w:rPr>
+          <w:rFonts w:ascii="Calibri Light" w:hAnsi="Calibri Light"/>
+          <w:b/>
+          <w:lang w:val="en-US"/>
+        </w:rPr>
+        <w:t xml:space="preserve">Identifier </w:t>
+      </w:r>
+      <w:r>
+        <w:rPr>
+          <w:rFonts w:ascii="Calibri Light" w:hAnsi="Calibri Light"/>
+          <w:lang w:val="en-US"/>
+        </w:rPr>
+        <w:t>– natural number;</w:t>
+      </w:r>
+    </w:p>
+    <w:p>
+      <w:pPr>
+        <w:pStyle w:val="PargrafodaLista"/>
+        <w:numPr>
+          <w:ilvl w:val="0"/>
+          <w:numId w:val="13"/>
+        </w:numPr>
+        <w:spacing w:after="160" w:line="300" w:lineRule="auto"/>
+        <w:jc w:val="both"/>
+        <w:rPr>
+          <w:rFonts w:ascii="Calibri Light" w:hAnsi="Calibri Light"/>
+          <w:lang w:val="en-US"/>
+        </w:rPr>
+      </w:pPr>
+      <w:r>
+        <w:rPr>
+          <w:rFonts w:ascii="Calibri Light" w:hAnsi="Calibri Light"/>
+          <w:b/>
+          <w:lang w:val="en-US"/>
+        </w:rPr>
+        <w:t xml:space="preserve">Status </w:t>
+      </w:r>
+      <w:r>
+        <w:rPr>
+          <w:rFonts w:ascii="Calibri Light" w:hAnsi="Calibri Light"/>
+          <w:lang w:val="en-US"/>
+        </w:rPr>
+        <w:t xml:space="preserve">– </w:t>
+      </w:r>
+      <w:r>
+        <w:rPr>
+          <w:rFonts w:ascii="Consolas" w:hAnsi="Consolas"/>
+          <w:sz w:val="22"/>
+          <w:szCs w:val="22"/>
+          <w:lang w:val="en-US"/>
+        </w:rPr>
+        <w:t>&lt;Active&gt;</w:t>
+      </w:r>
+      <w:r>
+        <w:rPr>
+          <w:rFonts w:ascii="Calibri Light" w:hAnsi="Calibri Light"/>
+          <w:lang w:val="en-US"/>
+        </w:rPr>
+        <w:t xml:space="preserve"> or </w:t>
+      </w:r>
+      <w:r>
+        <w:rPr>
+          <w:rFonts w:ascii="Consolas" w:hAnsi="Consolas"/>
+          <w:sz w:val="22"/>
+          <w:szCs w:val="22"/>
+          <w:lang w:val="en-US"/>
+        </w:rPr>
+        <w:t>&lt;Pending&gt;</w:t>
+      </w:r>
+      <w:r>
+        <w:rPr>
+          <w:rFonts w:ascii="Calibri Light" w:hAnsi="Calibri Light"/>
+          <w:lang w:val="en-US"/>
+        </w:rPr>
+        <w:t xml:space="preserve"> or </w:t>
+      </w:r>
+      <w:r>
+        <w:rPr>
+          <w:rFonts w:ascii="Consolas" w:hAnsi="Consolas"/>
+          <w:sz w:val="22"/>
+          <w:szCs w:val="22"/>
+          <w:lang w:val="en-US"/>
+        </w:rPr>
+        <w:t>&lt;Finished&gt;</w:t>
+      </w:r>
+      <w:r>
+        <w:rPr>
+          <w:rFonts w:ascii="Calibri Light" w:hAnsi="Calibri Light"/>
+          <w:lang w:val="en-US"/>
+        </w:rPr>
+        <w:t>;</w:t>
+      </w:r>
+    </w:p>
+    <w:p>
+      <w:pPr>
+        <w:pStyle w:val="PargrafodaLista"/>
+        <w:numPr>
+          <w:ilvl w:val="0"/>
+          <w:numId w:val="13"/>
+        </w:numPr>
+        <w:spacing w:after="160" w:line="300" w:lineRule="auto"/>
+        <w:jc w:val="both"/>
+        <w:rPr>
+          <w:rFonts w:ascii="Calibri Light" w:hAnsi="Calibri Light"/>
+          <w:lang w:val="en-US"/>
+        </w:rPr>
+      </w:pPr>
+      <w:r>
+        <w:rPr>
+          <w:rFonts w:ascii="Calibri Light" w:hAnsi="Calibri Light"/>
+          <w:b/>
+          <w:lang w:val="en-US"/>
+        </w:rPr>
+        <w:t>String</w:t>
+      </w:r>
+      <w:r>
+        <w:rPr>
+          <w:rFonts w:ascii="Calibri Light" w:hAnsi="Calibri Light"/>
+          <w:lang w:val="en-US"/>
+        </w:rPr>
+        <w:t xml:space="preserve"> – sequence of chars;</w:t>
+      </w:r>
+    </w:p>
+    <w:p>
+      <w:pPr>
+        <w:pStyle w:val="PargrafodaLista"/>
+        <w:numPr>
+          <w:ilvl w:val="0"/>
+          <w:numId w:val="13"/>
+        </w:numPr>
+        <w:spacing w:after="160" w:line="300" w:lineRule="auto"/>
+        <w:jc w:val="both"/>
+        <w:rPr>
+          <w:rFonts w:ascii="Calibri Light" w:hAnsi="Calibri Light"/>
+          <w:lang w:val="en-US"/>
+        </w:rPr>
+      </w:pPr>
+      <w:r>
+        <w:rPr>
+          <w:rFonts w:ascii="Calibri Light" w:hAnsi="Calibri Light"/>
+          <w:b/>
+          <w:lang w:val="en-US"/>
+        </w:rPr>
+        <w:t>Type</w:t>
+      </w:r>
+      <w:r>
+        <w:rPr>
+          <w:rFonts w:ascii="Calibri Light" w:hAnsi="Calibri Light"/>
+          <w:lang w:val="en-US"/>
+        </w:rPr>
+        <w:t xml:space="preserve"> – </w:t>
+      </w:r>
+      <w:r>
+        <w:rPr>
+          <w:rFonts w:ascii="Consolas" w:hAnsi="Consolas"/>
+          <w:sz w:val="22"/>
+          <w:szCs w:val="22"/>
+          <w:lang w:val="en-US"/>
+        </w:rPr>
+        <w:t>&lt;Assign&gt;</w:t>
+      </w:r>
+      <w:r>
+        <w:rPr>
+          <w:rFonts w:ascii="Calibri Light" w:hAnsi="Calibri Light"/>
+          <w:lang w:val="en-US"/>
+        </w:rPr>
+        <w:t xml:space="preserve"> or </w:t>
+      </w:r>
+      <w:r>
+        <w:rPr>
+          <w:rFonts w:ascii="Consolas" w:hAnsi="Consolas"/>
+          <w:sz w:val="22"/>
+          <w:szCs w:val="22"/>
+          <w:lang w:val="en-US"/>
+        </w:rPr>
+        <w:t>&lt;View&gt;</w:t>
+      </w:r>
+      <w:r>
+        <w:rPr>
+          <w:rFonts w:ascii="Calibri Light" w:hAnsi="Calibri Light"/>
+          <w:lang w:val="en-US"/>
+        </w:rPr>
+        <w:t xml:space="preserve"> or </w:t>
+      </w:r>
+      <w:r>
+        <w:rPr>
+          <w:rFonts w:ascii="Consolas" w:hAnsi="Consolas"/>
+          <w:sz w:val="22"/>
+          <w:szCs w:val="22"/>
+          <w:lang w:val="en-US"/>
+        </w:rPr>
+        <w:t>&lt;Receive&gt;</w:t>
+      </w:r>
+      <w:r>
+        <w:rPr>
+          <w:rFonts w:ascii="Calibri Light" w:hAnsi="Calibri Light"/>
+          <w:lang w:val="en-US"/>
+        </w:rPr>
+        <w:t>;</w:t>
+      </w:r>
     </w:p>
     <w:p>
       <w:pPr>
@@ -6703,6 +7879,119 @@
     </w:lvl>
   </w:abstractNum>
   <w:abstractNum w:abstractNumId="2">
+    <w:nsid w:val="25EC02A4"/>
+    <w:multiLevelType w:val="hybridMultilevel"/>
+    <w:tmpl w:val="D75A0E6E"/>
+    <w:lvl w:ilvl="0" w:tplc="04160001">
+      <w:start w:val="1"/>
+      <w:numFmt w:val="bullet"/>
+      <w:lvlText w:val=""/>
+      <w:lvlJc w:val="left"/>
+      <w:pPr>
+        <w:ind w:left="1423" w:hanging="360"/>
+      </w:pPr>
+      <w:rPr>
+        <w:rFonts w:ascii="Symbol" w:hAnsi="Symbol" w:hint="default"/>
+      </w:rPr>
+    </w:lvl>
+    <w:lvl w:ilvl="1" w:tplc="04160003" w:tentative="1">
+      <w:start w:val="1"/>
+      <w:numFmt w:val="bullet"/>
+      <w:lvlText w:val="o"/>
+      <w:lvlJc w:val="left"/>
+      <w:pPr>
+        <w:ind w:left="2143" w:hanging="360"/>
+      </w:pPr>
+      <w:rPr>
+        <w:rFonts w:ascii="Courier New" w:hAnsi="Courier New" w:cs="Courier New" w:hint="default"/>
+      </w:rPr>
+    </w:lvl>
+    <w:lvl w:ilvl="2" w:tplc="04160005" w:tentative="1">
+      <w:start w:val="1"/>
+      <w:numFmt w:val="bullet"/>
+      <w:lvlText w:val=""/>
+      <w:lvlJc w:val="left"/>
+      <w:pPr>
+        <w:ind w:left="2863" w:hanging="360"/>
+      </w:pPr>
+      <w:rPr>
+        <w:rFonts w:ascii="Wingdings" w:hAnsi="Wingdings" w:hint="default"/>
+      </w:rPr>
+    </w:lvl>
+    <w:lvl w:ilvl="3" w:tplc="04160001" w:tentative="1">
+      <w:start w:val="1"/>
+      <w:numFmt w:val="bullet"/>
+      <w:lvlText w:val=""/>
+      <w:lvlJc w:val="left"/>
+      <w:pPr>
+        <w:ind w:left="3583" w:hanging="360"/>
+      </w:pPr>
+      <w:rPr>
+        <w:rFonts w:ascii="Symbol" w:hAnsi="Symbol" w:hint="default"/>
+      </w:rPr>
+    </w:lvl>
+    <w:lvl w:ilvl="4" w:tplc="04160003" w:tentative="1">
+      <w:start w:val="1"/>
+      <w:numFmt w:val="bullet"/>
+      <w:lvlText w:val="o"/>
+      <w:lvlJc w:val="left"/>
+      <w:pPr>
+        <w:ind w:left="4303" w:hanging="360"/>
+      </w:pPr>
+      <w:rPr>
+        <w:rFonts w:ascii="Courier New" w:hAnsi="Courier New" w:cs="Courier New" w:hint="default"/>
+      </w:rPr>
+    </w:lvl>
+    <w:lvl w:ilvl="5" w:tplc="04160005" w:tentative="1">
+      <w:start w:val="1"/>
+      <w:numFmt w:val="bullet"/>
+      <w:lvlText w:val=""/>
+      <w:lvlJc w:val="left"/>
+      <w:pPr>
+        <w:ind w:left="5023" w:hanging="360"/>
+      </w:pPr>
+      <w:rPr>
+        <w:rFonts w:ascii="Wingdings" w:hAnsi="Wingdings" w:hint="default"/>
+      </w:rPr>
+    </w:lvl>
+    <w:lvl w:ilvl="6" w:tplc="04160001" w:tentative="1">
+      <w:start w:val="1"/>
+      <w:numFmt w:val="bullet"/>
+      <w:lvlText w:val=""/>
+      <w:lvlJc w:val="left"/>
+      <w:pPr>
+        <w:ind w:left="5743" w:hanging="360"/>
+      </w:pPr>
+      <w:rPr>
+        <w:rFonts w:ascii="Symbol" w:hAnsi="Symbol" w:hint="default"/>
+      </w:rPr>
+    </w:lvl>
+    <w:lvl w:ilvl="7" w:tplc="04160003" w:tentative="1">
+      <w:start w:val="1"/>
+      <w:numFmt w:val="bullet"/>
+      <w:lvlText w:val="o"/>
+      <w:lvlJc w:val="left"/>
+      <w:pPr>
+        <w:ind w:left="6463" w:hanging="360"/>
+      </w:pPr>
+      <w:rPr>
+        <w:rFonts w:ascii="Courier New" w:hAnsi="Courier New" w:cs="Courier New" w:hint="default"/>
+      </w:rPr>
+    </w:lvl>
+    <w:lvl w:ilvl="8" w:tplc="04160005" w:tentative="1">
+      <w:start w:val="1"/>
+      <w:numFmt w:val="bullet"/>
+      <w:lvlText w:val=""/>
+      <w:lvlJc w:val="left"/>
+      <w:pPr>
+        <w:ind w:left="7183" w:hanging="360"/>
+      </w:pPr>
+      <w:rPr>
+        <w:rFonts w:ascii="Wingdings" w:hAnsi="Wingdings" w:hint="default"/>
+      </w:rPr>
+    </w:lvl>
+  </w:abstractNum>
+  <w:abstractNum w:abstractNumId="3">
     <w:nsid w:val="2AD85A73"/>
     <w:multiLevelType w:val="hybridMultilevel"/>
     <w:tmpl w:val="5A864CC6"/>
@@ -6815,7 +8104,7 @@
       </w:rPr>
     </w:lvl>
   </w:abstractNum>
-  <w:abstractNum w:abstractNumId="3">
+  <w:abstractNum w:abstractNumId="4">
     <w:nsid w:val="2DE97C23"/>
     <w:multiLevelType w:val="multilevel"/>
     <w:tmpl w:val="311EBB9A"/>
@@ -6928,7 +8217,7 @@
       </w:rPr>
     </w:lvl>
   </w:abstractNum>
-  <w:abstractNum w:abstractNumId="4">
+  <w:abstractNum w:abstractNumId="5">
     <w:nsid w:val="36E82F20"/>
     <w:multiLevelType w:val="hybridMultilevel"/>
     <w:tmpl w:val="C47C4C64"/>
@@ -7017,7 +8306,120 @@
       </w:pPr>
     </w:lvl>
   </w:abstractNum>
-  <w:abstractNum w:abstractNumId="5">
+  <w:abstractNum w:abstractNumId="6">
+    <w:nsid w:val="60352348"/>
+    <w:multiLevelType w:val="hybridMultilevel"/>
+    <w:tmpl w:val="8A50BDAC"/>
+    <w:lvl w:ilvl="0" w:tplc="04160001">
+      <w:start w:val="1"/>
+      <w:numFmt w:val="bullet"/>
+      <w:lvlText w:val=""/>
+      <w:lvlJc w:val="left"/>
+      <w:pPr>
+        <w:ind w:left="1423" w:hanging="360"/>
+      </w:pPr>
+      <w:rPr>
+        <w:rFonts w:ascii="Symbol" w:hAnsi="Symbol" w:hint="default"/>
+      </w:rPr>
+    </w:lvl>
+    <w:lvl w:ilvl="1" w:tplc="04160003" w:tentative="1">
+      <w:start w:val="1"/>
+      <w:numFmt w:val="bullet"/>
+      <w:lvlText w:val="o"/>
+      <w:lvlJc w:val="left"/>
+      <w:pPr>
+        <w:ind w:left="2143" w:hanging="360"/>
+      </w:pPr>
+      <w:rPr>
+        <w:rFonts w:ascii="Courier New" w:hAnsi="Courier New" w:cs="Courier New" w:hint="default"/>
+      </w:rPr>
+    </w:lvl>
+    <w:lvl w:ilvl="2" w:tplc="04160005" w:tentative="1">
+      <w:start w:val="1"/>
+      <w:numFmt w:val="bullet"/>
+      <w:lvlText w:val=""/>
+      <w:lvlJc w:val="left"/>
+      <w:pPr>
+        <w:ind w:left="2863" w:hanging="360"/>
+      </w:pPr>
+      <w:rPr>
+        <w:rFonts w:ascii="Wingdings" w:hAnsi="Wingdings" w:hint="default"/>
+      </w:rPr>
+    </w:lvl>
+    <w:lvl w:ilvl="3" w:tplc="04160001" w:tentative="1">
+      <w:start w:val="1"/>
+      <w:numFmt w:val="bullet"/>
+      <w:lvlText w:val=""/>
+      <w:lvlJc w:val="left"/>
+      <w:pPr>
+        <w:ind w:left="3583" w:hanging="360"/>
+      </w:pPr>
+      <w:rPr>
+        <w:rFonts w:ascii="Symbol" w:hAnsi="Symbol" w:hint="default"/>
+      </w:rPr>
+    </w:lvl>
+    <w:lvl w:ilvl="4" w:tplc="04160003" w:tentative="1">
+      <w:start w:val="1"/>
+      <w:numFmt w:val="bullet"/>
+      <w:lvlText w:val="o"/>
+      <w:lvlJc w:val="left"/>
+      <w:pPr>
+        <w:ind w:left="4303" w:hanging="360"/>
+      </w:pPr>
+      <w:rPr>
+        <w:rFonts w:ascii="Courier New" w:hAnsi="Courier New" w:cs="Courier New" w:hint="default"/>
+      </w:rPr>
+    </w:lvl>
+    <w:lvl w:ilvl="5" w:tplc="04160005" w:tentative="1">
+      <w:start w:val="1"/>
+      <w:numFmt w:val="bullet"/>
+      <w:lvlText w:val=""/>
+      <w:lvlJc w:val="left"/>
+      <w:pPr>
+        <w:ind w:left="5023" w:hanging="360"/>
+      </w:pPr>
+      <w:rPr>
+        <w:rFonts w:ascii="Wingdings" w:hAnsi="Wingdings" w:hint="default"/>
+      </w:rPr>
+    </w:lvl>
+    <w:lvl w:ilvl="6" w:tplc="04160001" w:tentative="1">
+      <w:start w:val="1"/>
+      <w:numFmt w:val="bullet"/>
+      <w:lvlText w:val=""/>
+      <w:lvlJc w:val="left"/>
+      <w:pPr>
+        <w:ind w:left="5743" w:hanging="360"/>
+      </w:pPr>
+      <w:rPr>
+        <w:rFonts w:ascii="Symbol" w:hAnsi="Symbol" w:hint="default"/>
+      </w:rPr>
+    </w:lvl>
+    <w:lvl w:ilvl="7" w:tplc="04160003" w:tentative="1">
+      <w:start w:val="1"/>
+      <w:numFmt w:val="bullet"/>
+      <w:lvlText w:val="o"/>
+      <w:lvlJc w:val="left"/>
+      <w:pPr>
+        <w:ind w:left="6463" w:hanging="360"/>
+      </w:pPr>
+      <w:rPr>
+        <w:rFonts w:ascii="Courier New" w:hAnsi="Courier New" w:cs="Courier New" w:hint="default"/>
+      </w:rPr>
+    </w:lvl>
+    <w:lvl w:ilvl="8" w:tplc="04160005" w:tentative="1">
+      <w:start w:val="1"/>
+      <w:numFmt w:val="bullet"/>
+      <w:lvlText w:val=""/>
+      <w:lvlJc w:val="left"/>
+      <w:pPr>
+        <w:ind w:left="7183" w:hanging="360"/>
+      </w:pPr>
+      <w:rPr>
+        <w:rFonts w:ascii="Wingdings" w:hAnsi="Wingdings" w:hint="default"/>
+      </w:rPr>
+    </w:lvl>
+  </w:abstractNum>
+  <w:abstractNum w:abstractNumId="7">
     <w:nsid w:val="64BC5B33"/>
     <w:multiLevelType w:val="hybridMultilevel"/>
     <w:tmpl w:val="05B2F82A"/>
@@ -7130,7 +8532,120 @@
       </w:rPr>
     </w:lvl>
   </w:abstractNum>
-  <w:abstractNum w:abstractNumId="6">
+  <w:abstractNum w:abstractNumId="8">
+    <w:nsid w:val="6664695A"/>
+    <w:multiLevelType w:val="hybridMultilevel"/>
+    <w:tmpl w:val="BDE445BE"/>
+    <w:lvl w:ilvl="0" w:tplc="04160001">
+      <w:start w:val="1"/>
+      <w:numFmt w:val="bullet"/>
+      <w:lvlText w:val=""/>
+      <w:lvlJc w:val="left"/>
+      <w:pPr>
+        <w:ind w:left="1423" w:hanging="360"/>
+      </w:pPr>
+      <w:rPr>
+        <w:rFonts w:ascii="Symbol" w:hAnsi="Symbol" w:hint="default"/>
+      </w:rPr>
+    </w:lvl>
+    <w:lvl w:ilvl="1" w:tplc="04160003" w:tentative="1">
+      <w:start w:val="1"/>
+      <w:numFmt w:val="bullet"/>
+      <w:lvlText w:val="o"/>
+      <w:lvlJc w:val="left"/>
+      <w:pPr>
+        <w:ind w:left="2143" w:hanging="360"/>
+      </w:pPr>
+      <w:rPr>
+        <w:rFonts w:ascii="Courier New" w:hAnsi="Courier New" w:cs="Courier New" w:hint="default"/>
+      </w:rPr>
+    </w:lvl>
+    <w:lvl w:ilvl="2" w:tplc="04160005" w:tentative="1">
+      <w:start w:val="1"/>
+      <w:numFmt w:val="bullet"/>
+      <w:lvlText w:val=""/>
+      <w:lvlJc w:val="left"/>
+      <w:pPr>
+        <w:ind w:left="2863" w:hanging="360"/>
+      </w:pPr>
+      <w:rPr>
+        <w:rFonts w:ascii="Wingdings" w:hAnsi="Wingdings" w:hint="default"/>
+      </w:rPr>
+    </w:lvl>
+    <w:lvl w:ilvl="3" w:tplc="04160001" w:tentative="1">
+      <w:start w:val="1"/>
+      <w:numFmt w:val="bullet"/>
+      <w:lvlText w:val=""/>
+      <w:lvlJc w:val="left"/>
+      <w:pPr>
+        <w:ind w:left="3583" w:hanging="360"/>
+      </w:pPr>
+      <w:rPr>
+        <w:rFonts w:ascii="Symbol" w:hAnsi="Symbol" w:hint="default"/>
+      </w:rPr>
+    </w:lvl>
+    <w:lvl w:ilvl="4" w:tplc="04160003" w:tentative="1">
+      <w:start w:val="1"/>
+      <w:numFmt w:val="bullet"/>
+      <w:lvlText w:val="o"/>
+      <w:lvlJc w:val="left"/>
+      <w:pPr>
+        <w:ind w:left="4303" w:hanging="360"/>
+      </w:pPr>
+      <w:rPr>
+        <w:rFonts w:ascii="Courier New" w:hAnsi="Courier New" w:cs="Courier New" w:hint="default"/>
+      </w:rPr>
+    </w:lvl>
+    <w:lvl w:ilvl="5" w:tplc="04160005" w:tentative="1">
+      <w:start w:val="1"/>
+      <w:numFmt w:val="bullet"/>
+      <w:lvlText w:val=""/>
+      <w:lvlJc w:val="left"/>
+      <w:pPr>
+        <w:ind w:left="5023" w:hanging="360"/>
+      </w:pPr>
+      <w:rPr>
+        <w:rFonts w:ascii="Wingdings" w:hAnsi="Wingdings" w:hint="default"/>
+      </w:rPr>
+    </w:lvl>
+    <w:lvl w:ilvl="6" w:tplc="04160001" w:tentative="1">
+      <w:start w:val="1"/>
+      <w:numFmt w:val="bullet"/>
+      <w:lvlText w:val=""/>
+      <w:lvlJc w:val="left"/>
+      <w:pPr>
+        <w:ind w:left="5743" w:hanging="360"/>
+      </w:pPr>
+      <w:rPr>
+        <w:rFonts w:ascii="Symbol" w:hAnsi="Symbol" w:hint="default"/>
+      </w:rPr>
+    </w:lvl>
+    <w:lvl w:ilvl="7" w:tplc="04160003" w:tentative="1">
+      <w:start w:val="1"/>
+      <w:numFmt w:val="bullet"/>
+      <w:lvlText w:val="o"/>
+      <w:lvlJc w:val="left"/>
+      <w:pPr>
+        <w:ind w:left="6463" w:hanging="360"/>
+      </w:pPr>
+      <w:rPr>
+        <w:rFonts w:ascii="Courier New" w:hAnsi="Courier New" w:cs="Courier New" w:hint="default"/>
+      </w:rPr>
+    </w:lvl>
+    <w:lvl w:ilvl="8" w:tplc="04160005" w:tentative="1">
+      <w:start w:val="1"/>
+      <w:numFmt w:val="bullet"/>
+      <w:lvlText w:val=""/>
+      <w:lvlJc w:val="left"/>
+      <w:pPr>
+        <w:ind w:left="7183" w:hanging="360"/>
+      </w:pPr>
+      <w:rPr>
+        <w:rFonts w:ascii="Wingdings" w:hAnsi="Wingdings" w:hint="default"/>
+      </w:rPr>
+    </w:lvl>
+  </w:abstractNum>
+  <w:abstractNum w:abstractNumId="9">
     <w:nsid w:val="685F5EC7"/>
     <w:multiLevelType w:val="hybridMultilevel"/>
     <w:tmpl w:val="A6F23048"/>
@@ -7245,7 +8760,7 @@
       </w:rPr>
     </w:lvl>
   </w:abstractNum>
-  <w:abstractNum w:abstractNumId="7">
+  <w:abstractNum w:abstractNumId="10">
     <w:nsid w:val="6BB13978"/>
     <w:multiLevelType w:val="hybridMultilevel"/>
     <w:tmpl w:val="53DA5D2E"/>
@@ -7334,7 +8849,7 @@
       </w:pPr>
     </w:lvl>
   </w:abstractNum>
-  <w:abstractNum w:abstractNumId="8">
+  <w:abstractNum w:abstractNumId="11">
     <w:nsid w:val="6F461523"/>
     <w:multiLevelType w:val="hybridMultilevel"/>
     <w:tmpl w:val="48F2C644"/>
@@ -7447,7 +8962,7 @@
       </w:rPr>
     </w:lvl>
   </w:abstractNum>
-  <w:abstractNum w:abstractNumId="9">
+  <w:abstractNum w:abstractNumId="12">
     <w:nsid w:val="719E06A3"/>
     <w:multiLevelType w:val="hybridMultilevel"/>
     <w:tmpl w:val="FC447346"/>
@@ -7536,35 +9051,160 @@
       </w:pPr>
     </w:lvl>
   </w:abstractNum>
+  <w:abstractNum w:abstractNumId="13">
+    <w:nsid w:val="7D7553BF"/>
+    <w:multiLevelType w:val="hybridMultilevel"/>
+    <w:tmpl w:val="33BAB470"/>
+    <w:lvl w:ilvl="0" w:tplc="04160001">
+      <w:start w:val="1"/>
+      <w:numFmt w:val="bullet"/>
+      <w:lvlText w:val=""/>
+      <w:lvlJc w:val="left"/>
+      <w:pPr>
+        <w:ind w:left="1423" w:hanging="360"/>
+      </w:pPr>
+      <w:rPr>
+        <w:rFonts w:ascii="Symbol" w:hAnsi="Symbol" w:hint="default"/>
+      </w:rPr>
+    </w:lvl>
+    <w:lvl w:ilvl="1" w:tplc="04160003" w:tentative="1">
+      <w:start w:val="1"/>
+      <w:numFmt w:val="bullet"/>
+      <w:lvlText w:val="o"/>
+      <w:lvlJc w:val="left"/>
+      <w:pPr>
+        <w:ind w:left="2143" w:hanging="360"/>
+      </w:pPr>
+      <w:rPr>
+        <w:rFonts w:ascii="Courier New" w:hAnsi="Courier New" w:cs="Courier New" w:hint="default"/>
+      </w:rPr>
+    </w:lvl>
+    <w:lvl w:ilvl="2" w:tplc="04160005" w:tentative="1">
+      <w:start w:val="1"/>
+      <w:numFmt w:val="bullet"/>
+      <w:lvlText w:val=""/>
+      <w:lvlJc w:val="left"/>
+      <w:pPr>
+        <w:ind w:left="2863" w:hanging="360"/>
+      </w:pPr>
+      <w:rPr>
+        <w:rFonts w:ascii="Wingdings" w:hAnsi="Wingdings" w:hint="default"/>
+      </w:rPr>
+    </w:lvl>
+    <w:lvl w:ilvl="3" w:tplc="04160001" w:tentative="1">
+      <w:start w:val="1"/>
+      <w:numFmt w:val="bullet"/>
+      <w:lvlText w:val=""/>
+      <w:lvlJc w:val="left"/>
+      <w:pPr>
+        <w:ind w:left="3583" w:hanging="360"/>
+      </w:pPr>
+      <w:rPr>
+        <w:rFonts w:ascii="Symbol" w:hAnsi="Symbol" w:hint="default"/>
+      </w:rPr>
+    </w:lvl>
+    <w:lvl w:ilvl="4" w:tplc="04160003" w:tentative="1">
+      <w:start w:val="1"/>
+      <w:numFmt w:val="bullet"/>
+      <w:lvlText w:val="o"/>
+      <w:lvlJc w:val="left"/>
+      <w:pPr>
+        <w:ind w:left="4303" w:hanging="360"/>
+      </w:pPr>
+      <w:rPr>
+        <w:rFonts w:ascii="Courier New" w:hAnsi="Courier New" w:cs="Courier New" w:hint="default"/>
+      </w:rPr>
+    </w:lvl>
+    <w:lvl w:ilvl="5" w:tplc="04160005" w:tentative="1">
+      <w:start w:val="1"/>
+      <w:numFmt w:val="bullet"/>
+      <w:lvlText w:val=""/>
+      <w:lvlJc w:val="left"/>
+      <w:pPr>
+        <w:ind w:left="5023" w:hanging="360"/>
+      </w:pPr>
+      <w:rPr>
+        <w:rFonts w:ascii="Wingdings" w:hAnsi="Wingdings" w:hint="default"/>
+      </w:rPr>
+    </w:lvl>
+    <w:lvl w:ilvl="6" w:tplc="04160001" w:tentative="1">
+      <w:start w:val="1"/>
+      <w:numFmt w:val="bullet"/>
+      <w:lvlText w:val=""/>
+      <w:lvlJc w:val="left"/>
+      <w:pPr>
+        <w:ind w:left="5743" w:hanging="360"/>
+      </w:pPr>
+      <w:rPr>
+        <w:rFonts w:ascii="Symbol" w:hAnsi="Symbol" w:hint="default"/>
+      </w:rPr>
+    </w:lvl>
+    <w:lvl w:ilvl="7" w:tplc="04160003" w:tentative="1">
+      <w:start w:val="1"/>
+      <w:numFmt w:val="bullet"/>
+      <w:lvlText w:val="o"/>
+      <w:lvlJc w:val="left"/>
+      <w:pPr>
+        <w:ind w:left="6463" w:hanging="360"/>
+      </w:pPr>
+      <w:rPr>
+        <w:rFonts w:ascii="Courier New" w:hAnsi="Courier New" w:cs="Courier New" w:hint="default"/>
+      </w:rPr>
+    </w:lvl>
+    <w:lvl w:ilvl="8" w:tplc="04160005" w:tentative="1">
+      <w:start w:val="1"/>
+      <w:numFmt w:val="bullet"/>
+      <w:lvlText w:val=""/>
+      <w:lvlJc w:val="left"/>
+      <w:pPr>
+        <w:ind w:left="7183" w:hanging="360"/>
+      </w:pPr>
+      <w:rPr>
+        <w:rFonts w:ascii="Wingdings" w:hAnsi="Wingdings" w:hint="default"/>
+      </w:rPr>
+    </w:lvl>
+  </w:abstractNum>
   <w:num w:numId="1">
+    <w:abstractNumId w:val="5"/>
+  </w:num>
+  <w:num w:numId="2">
+    <w:abstractNumId w:val="12"/>
+  </w:num>
+  <w:num w:numId="3">
     <w:abstractNumId w:val="4"/>
   </w:num>
-  <w:num w:numId="2">
-    <w:abstractNumId w:val="9"/>
-  </w:num>
-  <w:num w:numId="3">
-    <w:abstractNumId w:val="3"/>
-  </w:num>
   <w:num w:numId="4">
-    <w:abstractNumId w:val="7"/>
+    <w:abstractNumId w:val="10"/>
   </w:num>
   <w:num w:numId="5">
-    <w:abstractNumId w:val="8"/>
+    <w:abstractNumId w:val="11"/>
   </w:num>
   <w:num w:numId="6">
     <w:abstractNumId w:val="1"/>
   </w:num>
   <w:num w:numId="7">
-    <w:abstractNumId w:val="5"/>
+    <w:abstractNumId w:val="7"/>
   </w:num>
   <w:num w:numId="8">
-    <w:abstractNumId w:val="6"/>
+    <w:abstractNumId w:val="9"/>
   </w:num>
   <w:num w:numId="9">
-    <w:abstractNumId w:val="2"/>
+    <w:abstractNumId w:val="3"/>
   </w:num>
   <w:num w:numId="10">
     <w:abstractNumId w:val="0"/>
+  </w:num>
+  <w:num w:numId="11">
+    <w:abstractNumId w:val="8"/>
+  </w:num>
+  <w:num w:numId="12">
+    <w:abstractNumId w:val="13"/>
+  </w:num>
+  <w:num w:numId="13">
+    <w:abstractNumId w:val="6"/>
+  </w:num>
+  <w:num w:numId="14">
+    <w:abstractNumId w:val="2"/>
   </w:num>
 </w:numbering>
 </file>
@@ -8308,6 +9948,126 @@
       <w:szCs w:val="18"/>
     </w:rPr>
   </w:style>
+  <w:style w:type="table" w:styleId="Tabelacomgrade">
+    <w:name w:val="Table Grid"/>
+    <w:basedOn w:val="Tabelanormal"/>
+    <w:uiPriority w:val="39"/>
+    <w:rsid w:val="00BF1F28"/>
+    <w:tblPr>
+      <w:tblInd w:w="0" w:type="dxa"/>
+      <w:tblBorders>
+        <w:top w:val="single" w:sz="4" w:space="0" w:color="auto"/>
+        <w:left w:val="single" w:sz="4" w:space="0" w:color="auto"/>
+        <w:bottom w:val="single" w:sz="4" w:space="0" w:color="auto"/>
+        <w:right w:val="single" w:sz="4" w:space="0" w:color="auto"/>
+        <w:insideH w:val="single" w:sz="4" w:space="0" w:color="auto"/>
+        <w:insideV w:val="single" w:sz="4" w:space="0" w:color="auto"/>
+      </w:tblBorders>
+      <w:tblCellMar>
+        <w:top w:w="0" w:type="dxa"/>
+        <w:left w:w="108" w:type="dxa"/>
+        <w:bottom w:w="0" w:type="dxa"/>
+        <w:right w:w="108" w:type="dxa"/>
+      </w:tblCellMar>
+    </w:tblPr>
+  </w:style>
+  <w:style w:type="table" w:styleId="TabelaSimples3">
+    <w:name w:val="Plain Table 3"/>
+    <w:basedOn w:val="Tabelanormal"/>
+    <w:uiPriority w:val="43"/>
+    <w:rsid w:val="00BF1F28"/>
+    <w:tblPr>
+      <w:tblStyleRowBandSize w:val="1"/>
+      <w:tblStyleColBandSize w:val="1"/>
+      <w:tblInd w:w="0" w:type="dxa"/>
+      <w:tblCellMar>
+        <w:top w:w="0" w:type="dxa"/>
+        <w:left w:w="108" w:type="dxa"/>
+        <w:bottom w:w="0" w:type="dxa"/>
+        <w:right w:w="108" w:type="dxa"/>
+      </w:tblCellMar>
+    </w:tblPr>
+    <w:tblStylePr w:type="firstRow">
+      <w:rPr>
+        <w:b/>
+        <w:bCs/>
+        <w:caps/>
+      </w:rPr>
+      <w:tblPr/>
+      <w:tcPr>
+        <w:tcBorders>
+          <w:bottom w:val="single" w:sz="4" w:space="0" w:color="7F7F7F" w:themeColor="text1" w:themeTint="80"/>
+        </w:tcBorders>
+      </w:tcPr>
+    </w:tblStylePr>
+    <w:tblStylePr w:type="lastRow">
+      <w:rPr>
+        <w:b/>
+        <w:bCs/>
+        <w:caps/>
+      </w:rPr>
+      <w:tblPr/>
+      <w:tcPr>
+        <w:tcBorders>
+          <w:top w:val="nil"/>
+        </w:tcBorders>
+      </w:tcPr>
+    </w:tblStylePr>
+    <w:tblStylePr w:type="firstCol">
+      <w:rPr>
+        <w:b/>
+        <w:bCs/>
+        <w:caps/>
+      </w:rPr>
+      <w:tblPr/>
+      <w:tcPr>
+        <w:tcBorders>
+          <w:right w:val="single" w:sz="4" w:space="0" w:color="7F7F7F" w:themeColor="text1" w:themeTint="80"/>
+        </w:tcBorders>
+      </w:tcPr>
+    </w:tblStylePr>
+    <w:tblStylePr w:type="lastCol">
+      <w:rPr>
+        <w:b/>
+        <w:bCs/>
+        <w:caps/>
+      </w:rPr>
+      <w:tblPr/>
+      <w:tcPr>
+        <w:tcBorders>
+          <w:left w:val="nil"/>
+        </w:tcBorders>
+      </w:tcPr>
+    </w:tblStylePr>
+    <w:tblStylePr w:type="band1Vert">
+      <w:tblPr/>
+      <w:tcPr>
+        <w:shd w:val="clear" w:color="auto" w:fill="F2F2F2" w:themeFill="background1" w:themeFillShade="F2"/>
+      </w:tcPr>
+    </w:tblStylePr>
+    <w:tblStylePr w:type="band1Horz">
+      <w:tblPr/>
+      <w:tcPr>
+        <w:shd w:val="clear" w:color="auto" w:fill="F2F2F2" w:themeFill="background1" w:themeFillShade="F2"/>
+      </w:tcPr>
+    </w:tblStylePr>
+    <w:tblStylePr w:type="neCell">
+      <w:tblPr/>
+      <w:tcPr>
+        <w:tcBorders>
+          <w:left w:val="nil"/>
+        </w:tcBorders>
+      </w:tcPr>
+    </w:tblStylePr>
+    <w:tblStylePr w:type="nwCell">
+      <w:tblPr/>
+      <w:tcPr>
+        <w:tcBorders>
+          <w:right w:val="nil"/>
+        </w:tcBorders>
+      </w:tcPr>
+    </w:tblStylePr>
+  </w:style>
 </w:styles>
 </file>
 
@@ -8645,7 +10405,7 @@
 </file>
 
 <file path=customXml/itemProps1.xml><?xml version="1.0" encoding="utf-8"?>
-<ds:datastoreItem xmlns:ds="http://schemas.openxmlformats.org/officeDocument/2006/customXml" ds:itemID="{4D35F17E-C886-EE4E-80C9-C481D9183661}">
+<ds:datastoreItem xmlns:ds="http://schemas.openxmlformats.org/officeDocument/2006/customXml" ds:itemID="{65E7409D-21A2-6B49-BFBB-F453DC4AAB04}">
   <ds:schemaRefs>
     <ds:schemaRef ds:uri="http://schemas.openxmlformats.org/officeDocument/2006/bibliography"/>
   </ds:schemaRefs>

</xml_diff>